<commit_message>
Updated Introduction: What is cheerleading?
</commit_message>
<xml_diff>
--- a/Korte-MSc_Thesis-Biomechanics_of_a_toss_to_hands_in_cheersport.docx
+++ b/Korte-MSc_Thesis-Biomechanics_of_a_toss_to_hands_in_cheersport.docx
@@ -3,7 +3,15 @@
 <w:document xmlns:wpc="http://schemas.microsoft.com/office/word/2010/wordprocessingCanvas" xmlns:cx="http://schemas.microsoft.com/office/drawing/2014/chartex" xmlns:cx1="http://schemas.microsoft.com/office/drawing/2015/9/8/chartex" xmlns:cx2="http://schemas.microsoft.com/office/drawing/2015/10/21/chartex" xmlns:cx3="http://schemas.microsoft.com/office/drawing/2016/5/9/chartex" xmlns:cx4="http://schemas.microsoft.com/office/drawing/2016/5/10/chartex" xmlns:cx5="http://schemas.microsoft.com/office/drawing/2016/5/11/chartex" xmlns:cx6="http://schemas.microsoft.com/office/drawing/2016/5/12/chartex" xmlns:cx7="http://schemas.microsoft.com/office/drawing/2016/5/13/chartex" xmlns:cx8="http://schemas.microsoft.com/office/drawing/2016/5/14/chartex" xmlns:mc="http://schemas.openxmlformats.org/markup-compatibility/2006" xmlns:aink="http://schemas.microsoft.com/office/drawing/2016/ink" xmlns:am3d="http://schemas.microsoft.com/office/drawing/2017/model3d" xmlns:o="urn:schemas-microsoft-com:office:office" xmlns:oel="http://schemas.microsoft.com/office/2019/extlst" xmlns:r="http://schemas.openxmlformats.org/officeDocument/2006/relationships" xmlns:m="http://schemas.openxmlformats.org/officeDocument/2006/math" xmlns:v="urn:schemas-microsoft-com:vml" xmlns:wp14="http://schemas.microsoft.com/office/word/2010/wordprocessingDrawing" xmlns:wp="http://schemas.openxmlformats.org/drawingml/2006/wordprocessingDrawing" xmlns:w10="urn:schemas-microsoft-com:office:word" xmlns:w="http://schemas.openxmlformats.org/wordprocessingml/2006/main" xmlns:w14="http://schemas.microsoft.com/office/word/2010/wordml" xmlns:w15="http://schemas.microsoft.com/office/word/2012/wordml" xmlns:w16cex="http://schemas.microsoft.com/office/word/2018/wordml/cex" xmlns:w16cid="http://schemas.microsoft.com/office/word/2016/wordml/cid" xmlns:w16="http://schemas.microsoft.com/office/word/2018/wordml" xmlns:w16du="http://schemas.microsoft.com/office/word/2023/wordml/word16du" xmlns:w16sdtdh="http://schemas.microsoft.com/office/word/2020/wordml/sdtdatahash" xmlns:w16se="http://schemas.microsoft.com/office/word/2015/wordml/symex" xmlns:wpg="http://schemas.microsoft.com/office/word/2010/wordprocessingGroup" xmlns:wpi="http://schemas.microsoft.com/office/word/2010/wordprocessingInk" xmlns:wne="http://schemas.microsoft.com/office/word/2006/wordml" xmlns:wps="http://schemas.microsoft.com/office/word/2010/wordprocessingShape" mc:Ignorable="w14 w15 w16se w16cid w16 w16cex w16sdtdh wp14">
   <w:body>
     <w:p>
-      <w:r>
+      <w:pPr>
+        <w:rPr>
+          <w:lang w:val="en-GB"/>
+        </w:rPr>
+      </w:pPr>
+      <w:r>
+        <w:rPr>
+          <w:lang w:val="en-GB"/>
+        </w:rPr>
         <w:t>TITELSEITE</w:t>
       </w:r>
     </w:p>
@@ -11,33 +19,1053 @@
       <w:pPr>
         <w:spacing w:line="259" w:lineRule="auto"/>
         <w:ind w:firstLine="0"/>
-      </w:pPr>
-      <w:r>
+        <w:rPr>
+          <w:lang w:val="en-GB"/>
+        </w:rPr>
+      </w:pPr>
+      <w:r>
+        <w:rPr>
+          <w:lang w:val="en-GB"/>
+        </w:rPr>
         <w:br w:type="page"/>
       </w:r>
+    </w:p>
+    <w:sdt>
+      <w:sdtPr>
+        <w:rPr>
+          <w:rFonts w:ascii="Arial" w:eastAsiaTheme="minorHAnsi" w:hAnsi="Arial" w:cs="Arial"/>
+          <w:color w:val="auto"/>
+          <w:sz w:val="22"/>
+          <w:szCs w:val="22"/>
+          <w:lang w:val="de-DE" w:eastAsia="en-US"/>
+        </w:rPr>
+        <w:id w:val="255874383"/>
+        <w:docPartObj>
+          <w:docPartGallery w:val="Table of Contents"/>
+          <w:docPartUnique/>
+        </w:docPartObj>
+      </w:sdtPr>
+      <w:sdtEndPr>
+        <w:rPr>
+          <w:b/>
+          <w:bCs/>
+        </w:rPr>
+      </w:sdtEndPr>
+      <w:sdtContent>
+        <w:p>
+          <w:pPr>
+            <w:pStyle w:val="TOCHeading"/>
+          </w:pPr>
+          <w:r>
+            <w:t>Contents</w:t>
+          </w:r>
+        </w:p>
+        <w:p>
+          <w:pPr>
+            <w:rPr>
+              <w:lang w:val="en-GB" w:eastAsia="en-GB"/>
+            </w:rPr>
+          </w:pPr>
+        </w:p>
+        <w:p>
+          <w:pPr>
+            <w:pStyle w:val="TOC1"/>
+            <w:tabs>
+              <w:tab w:val="right" w:leader="dot" w:pos="9062"/>
+            </w:tabs>
+            <w:rPr>
+              <w:noProof/>
+            </w:rPr>
+          </w:pPr>
+          <w:r>
+            <w:fldChar w:fldCharType="begin"/>
+          </w:r>
+          <w:r>
+            <w:instrText xml:space="preserve"> TOC \o "1-3" \h \z \u </w:instrText>
+          </w:r>
+          <w:r>
+            <w:fldChar w:fldCharType="separate"/>
+          </w:r>
+          <w:hyperlink w:anchor="_Toc135660340" w:history="1">
+            <w:r>
+              <w:rPr>
+                <w:rStyle w:val="Hyperlink"/>
+                <w:noProof/>
+                <w:lang w:val="en-GB"/>
+              </w:rPr>
+              <w:t>Biomechanics of a toss to hands in cheer sport</w:t>
+            </w:r>
+            <w:r>
+              <w:rPr>
+                <w:noProof/>
+                <w:webHidden/>
+              </w:rPr>
+              <w:tab/>
+            </w:r>
+            <w:r>
+              <w:rPr>
+                <w:noProof/>
+                <w:webHidden/>
+              </w:rPr>
+              <w:fldChar w:fldCharType="begin"/>
+            </w:r>
+            <w:r>
+              <w:rPr>
+                <w:noProof/>
+                <w:webHidden/>
+              </w:rPr>
+              <w:instrText xml:space="preserve"> PAGEREF _Toc135660340 \h </w:instrText>
+            </w:r>
+            <w:r>
+              <w:rPr>
+                <w:noProof/>
+                <w:webHidden/>
+              </w:rPr>
+            </w:r>
+            <w:r>
+              <w:rPr>
+                <w:noProof/>
+                <w:webHidden/>
+              </w:rPr>
+              <w:fldChar w:fldCharType="separate"/>
+            </w:r>
+            <w:r>
+              <w:rPr>
+                <w:noProof/>
+                <w:webHidden/>
+              </w:rPr>
+              <w:t>3</w:t>
+            </w:r>
+            <w:r>
+              <w:rPr>
+                <w:noProof/>
+                <w:webHidden/>
+              </w:rPr>
+              <w:fldChar w:fldCharType="end"/>
+            </w:r>
+          </w:hyperlink>
+        </w:p>
+        <w:p>
+          <w:pPr>
+            <w:pStyle w:val="TOC1"/>
+            <w:tabs>
+              <w:tab w:val="right" w:leader="dot" w:pos="9062"/>
+            </w:tabs>
+            <w:rPr>
+              <w:noProof/>
+            </w:rPr>
+          </w:pPr>
+          <w:hyperlink w:anchor="_Toc135660341" w:history="1">
+            <w:r>
+              <w:rPr>
+                <w:rStyle w:val="Hyperlink"/>
+                <w:noProof/>
+                <w:lang w:val="en-GB"/>
+              </w:rPr>
+              <w:t>Methods</w:t>
+            </w:r>
+            <w:r>
+              <w:rPr>
+                <w:noProof/>
+                <w:webHidden/>
+              </w:rPr>
+              <w:tab/>
+            </w:r>
+            <w:r>
+              <w:rPr>
+                <w:noProof/>
+                <w:webHidden/>
+              </w:rPr>
+              <w:fldChar w:fldCharType="begin"/>
+            </w:r>
+            <w:r>
+              <w:rPr>
+                <w:noProof/>
+                <w:webHidden/>
+              </w:rPr>
+              <w:instrText xml:space="preserve"> PAGEREF _Toc135660341 \h </w:instrText>
+            </w:r>
+            <w:r>
+              <w:rPr>
+                <w:noProof/>
+                <w:webHidden/>
+              </w:rPr>
+            </w:r>
+            <w:r>
+              <w:rPr>
+                <w:noProof/>
+                <w:webHidden/>
+              </w:rPr>
+              <w:fldChar w:fldCharType="separate"/>
+            </w:r>
+            <w:r>
+              <w:rPr>
+                <w:noProof/>
+                <w:webHidden/>
+              </w:rPr>
+              <w:t>4</w:t>
+            </w:r>
+            <w:r>
+              <w:rPr>
+                <w:noProof/>
+                <w:webHidden/>
+              </w:rPr>
+              <w:fldChar w:fldCharType="end"/>
+            </w:r>
+          </w:hyperlink>
+        </w:p>
+        <w:p>
+          <w:pPr>
+            <w:pStyle w:val="TOC2"/>
+            <w:tabs>
+              <w:tab w:val="right" w:leader="dot" w:pos="9062"/>
+            </w:tabs>
+            <w:rPr>
+              <w:noProof/>
+            </w:rPr>
+          </w:pPr>
+          <w:hyperlink w:anchor="_Toc135660342" w:history="1">
+            <w:r>
+              <w:rPr>
+                <w:rStyle w:val="Hyperlink"/>
+                <w:noProof/>
+                <w:lang w:val="en-GB"/>
+              </w:rPr>
+              <w:t>Participant recruitment</w:t>
+            </w:r>
+            <w:r>
+              <w:rPr>
+                <w:noProof/>
+                <w:webHidden/>
+              </w:rPr>
+              <w:tab/>
+            </w:r>
+            <w:r>
+              <w:rPr>
+                <w:noProof/>
+                <w:webHidden/>
+              </w:rPr>
+              <w:fldChar w:fldCharType="begin"/>
+            </w:r>
+            <w:r>
+              <w:rPr>
+                <w:noProof/>
+                <w:webHidden/>
+              </w:rPr>
+              <w:instrText xml:space="preserve"> PAGEREF _Toc135660342 \h </w:instrText>
+            </w:r>
+            <w:r>
+              <w:rPr>
+                <w:noProof/>
+                <w:webHidden/>
+              </w:rPr>
+            </w:r>
+            <w:r>
+              <w:rPr>
+                <w:noProof/>
+                <w:webHidden/>
+              </w:rPr>
+              <w:fldChar w:fldCharType="separate"/>
+            </w:r>
+            <w:r>
+              <w:rPr>
+                <w:noProof/>
+                <w:webHidden/>
+              </w:rPr>
+              <w:t>4</w:t>
+            </w:r>
+            <w:r>
+              <w:rPr>
+                <w:noProof/>
+                <w:webHidden/>
+              </w:rPr>
+              <w:fldChar w:fldCharType="end"/>
+            </w:r>
+          </w:hyperlink>
+        </w:p>
+        <w:p>
+          <w:pPr>
+            <w:pStyle w:val="TOC2"/>
+            <w:tabs>
+              <w:tab w:val="right" w:leader="dot" w:pos="9062"/>
+            </w:tabs>
+            <w:rPr>
+              <w:noProof/>
+            </w:rPr>
+          </w:pPr>
+          <w:hyperlink w:anchor="_Toc135660343" w:history="1">
+            <w:r>
+              <w:rPr>
+                <w:rStyle w:val="Hyperlink"/>
+                <w:noProof/>
+                <w:lang w:val="en-GB"/>
+              </w:rPr>
+              <w:t>Marker Placement</w:t>
+            </w:r>
+            <w:r>
+              <w:rPr>
+                <w:noProof/>
+                <w:webHidden/>
+              </w:rPr>
+              <w:tab/>
+            </w:r>
+            <w:r>
+              <w:rPr>
+                <w:noProof/>
+                <w:webHidden/>
+              </w:rPr>
+              <w:fldChar w:fldCharType="begin"/>
+            </w:r>
+            <w:r>
+              <w:rPr>
+                <w:noProof/>
+                <w:webHidden/>
+              </w:rPr>
+              <w:instrText xml:space="preserve"> PAGEREF _Toc135660343 \h </w:instrText>
+            </w:r>
+            <w:r>
+              <w:rPr>
+                <w:noProof/>
+                <w:webHidden/>
+              </w:rPr>
+            </w:r>
+            <w:r>
+              <w:rPr>
+                <w:noProof/>
+                <w:webHidden/>
+              </w:rPr>
+              <w:fldChar w:fldCharType="separate"/>
+            </w:r>
+            <w:r>
+              <w:rPr>
+                <w:noProof/>
+                <w:webHidden/>
+              </w:rPr>
+              <w:t>4</w:t>
+            </w:r>
+            <w:r>
+              <w:rPr>
+                <w:noProof/>
+                <w:webHidden/>
+              </w:rPr>
+              <w:fldChar w:fldCharType="end"/>
+            </w:r>
+          </w:hyperlink>
+        </w:p>
+        <w:p>
+          <w:pPr>
+            <w:pStyle w:val="TOC3"/>
+            <w:tabs>
+              <w:tab w:val="right" w:leader="dot" w:pos="9062"/>
+            </w:tabs>
+            <w:rPr>
+              <w:noProof/>
+            </w:rPr>
+          </w:pPr>
+          <w:hyperlink w:anchor="_Toc135660344" w:history="1">
+            <w:r>
+              <w:rPr>
+                <w:rStyle w:val="Hyperlink"/>
+                <w:noProof/>
+                <w:lang w:val="en-GB"/>
+              </w:rPr>
+              <w:t>Upper Body</w:t>
+            </w:r>
+            <w:r>
+              <w:rPr>
+                <w:noProof/>
+                <w:webHidden/>
+              </w:rPr>
+              <w:tab/>
+            </w:r>
+            <w:r>
+              <w:rPr>
+                <w:noProof/>
+                <w:webHidden/>
+              </w:rPr>
+              <w:fldChar w:fldCharType="begin"/>
+            </w:r>
+            <w:r>
+              <w:rPr>
+                <w:noProof/>
+                <w:webHidden/>
+              </w:rPr>
+              <w:instrText xml:space="preserve"> PAGEREF _Toc135660344 \h </w:instrText>
+            </w:r>
+            <w:r>
+              <w:rPr>
+                <w:noProof/>
+                <w:webHidden/>
+              </w:rPr>
+            </w:r>
+            <w:r>
+              <w:rPr>
+                <w:noProof/>
+                <w:webHidden/>
+              </w:rPr>
+              <w:fldChar w:fldCharType="separate"/>
+            </w:r>
+            <w:r>
+              <w:rPr>
+                <w:noProof/>
+                <w:webHidden/>
+              </w:rPr>
+              <w:t>4</w:t>
+            </w:r>
+            <w:r>
+              <w:rPr>
+                <w:noProof/>
+                <w:webHidden/>
+              </w:rPr>
+              <w:fldChar w:fldCharType="end"/>
+            </w:r>
+          </w:hyperlink>
+        </w:p>
+        <w:p>
+          <w:pPr>
+            <w:pStyle w:val="TOC3"/>
+            <w:tabs>
+              <w:tab w:val="right" w:leader="dot" w:pos="9062"/>
+            </w:tabs>
+            <w:rPr>
+              <w:noProof/>
+            </w:rPr>
+          </w:pPr>
+          <w:hyperlink w:anchor="_Toc135660345" w:history="1">
+            <w:r>
+              <w:rPr>
+                <w:rStyle w:val="Hyperlink"/>
+                <w:noProof/>
+                <w:lang w:val="en-GB"/>
+              </w:rPr>
+              <w:t>Lower Body</w:t>
+            </w:r>
+            <w:r>
+              <w:rPr>
+                <w:noProof/>
+                <w:webHidden/>
+              </w:rPr>
+              <w:tab/>
+            </w:r>
+            <w:r>
+              <w:rPr>
+                <w:noProof/>
+                <w:webHidden/>
+              </w:rPr>
+              <w:fldChar w:fldCharType="begin"/>
+            </w:r>
+            <w:r>
+              <w:rPr>
+                <w:noProof/>
+                <w:webHidden/>
+              </w:rPr>
+              <w:instrText xml:space="preserve"> PAGEREF _Toc135660345 \h </w:instrText>
+            </w:r>
+            <w:r>
+              <w:rPr>
+                <w:noProof/>
+                <w:webHidden/>
+              </w:rPr>
+            </w:r>
+            <w:r>
+              <w:rPr>
+                <w:noProof/>
+                <w:webHidden/>
+              </w:rPr>
+              <w:fldChar w:fldCharType="separate"/>
+            </w:r>
+            <w:r>
+              <w:rPr>
+                <w:noProof/>
+                <w:webHidden/>
+              </w:rPr>
+              <w:t>4</w:t>
+            </w:r>
+            <w:r>
+              <w:rPr>
+                <w:noProof/>
+                <w:webHidden/>
+              </w:rPr>
+              <w:fldChar w:fldCharType="end"/>
+            </w:r>
+          </w:hyperlink>
+        </w:p>
+        <w:p>
+          <w:pPr>
+            <w:pStyle w:val="TOC2"/>
+            <w:tabs>
+              <w:tab w:val="right" w:leader="dot" w:pos="9062"/>
+            </w:tabs>
+            <w:rPr>
+              <w:noProof/>
+            </w:rPr>
+          </w:pPr>
+          <w:hyperlink w:anchor="_Toc135660346" w:history="1">
+            <w:r>
+              <w:rPr>
+                <w:rStyle w:val="Hyperlink"/>
+                <w:noProof/>
+                <w:lang w:val="en-GB"/>
+              </w:rPr>
+              <w:t>Data Acquisition</w:t>
+            </w:r>
+            <w:r>
+              <w:rPr>
+                <w:noProof/>
+                <w:webHidden/>
+              </w:rPr>
+              <w:tab/>
+            </w:r>
+            <w:r>
+              <w:rPr>
+                <w:noProof/>
+                <w:webHidden/>
+              </w:rPr>
+              <w:fldChar w:fldCharType="begin"/>
+            </w:r>
+            <w:r>
+              <w:rPr>
+                <w:noProof/>
+                <w:webHidden/>
+              </w:rPr>
+              <w:instrText xml:space="preserve"> PAGEREF _Toc135660346 \h </w:instrText>
+            </w:r>
+            <w:r>
+              <w:rPr>
+                <w:noProof/>
+                <w:webHidden/>
+              </w:rPr>
+            </w:r>
+            <w:r>
+              <w:rPr>
+                <w:noProof/>
+                <w:webHidden/>
+              </w:rPr>
+              <w:fldChar w:fldCharType="separate"/>
+            </w:r>
+            <w:r>
+              <w:rPr>
+                <w:noProof/>
+                <w:webHidden/>
+              </w:rPr>
+              <w:t>4</w:t>
+            </w:r>
+            <w:r>
+              <w:rPr>
+                <w:noProof/>
+                <w:webHidden/>
+              </w:rPr>
+              <w:fldChar w:fldCharType="end"/>
+            </w:r>
+          </w:hyperlink>
+        </w:p>
+        <w:p>
+          <w:pPr>
+            <w:pStyle w:val="TOC2"/>
+            <w:tabs>
+              <w:tab w:val="right" w:leader="dot" w:pos="9062"/>
+            </w:tabs>
+            <w:rPr>
+              <w:noProof/>
+            </w:rPr>
+          </w:pPr>
+          <w:hyperlink w:anchor="_Toc135660347" w:history="1">
+            <w:r>
+              <w:rPr>
+                <w:rStyle w:val="Hyperlink"/>
+                <w:noProof/>
+                <w:lang w:val="en-GB"/>
+              </w:rPr>
+              <w:t>Judge recruitment</w:t>
+            </w:r>
+            <w:r>
+              <w:rPr>
+                <w:noProof/>
+                <w:webHidden/>
+              </w:rPr>
+              <w:tab/>
+            </w:r>
+            <w:r>
+              <w:rPr>
+                <w:noProof/>
+                <w:webHidden/>
+              </w:rPr>
+              <w:fldChar w:fldCharType="begin"/>
+            </w:r>
+            <w:r>
+              <w:rPr>
+                <w:noProof/>
+                <w:webHidden/>
+              </w:rPr>
+              <w:instrText xml:space="preserve"> PAGEREF _Toc135660347 \h </w:instrText>
+            </w:r>
+            <w:r>
+              <w:rPr>
+                <w:noProof/>
+                <w:webHidden/>
+              </w:rPr>
+            </w:r>
+            <w:r>
+              <w:rPr>
+                <w:noProof/>
+                <w:webHidden/>
+              </w:rPr>
+              <w:fldChar w:fldCharType="separate"/>
+            </w:r>
+            <w:r>
+              <w:rPr>
+                <w:noProof/>
+                <w:webHidden/>
+              </w:rPr>
+              <w:t>4</w:t>
+            </w:r>
+            <w:r>
+              <w:rPr>
+                <w:noProof/>
+                <w:webHidden/>
+              </w:rPr>
+              <w:fldChar w:fldCharType="end"/>
+            </w:r>
+          </w:hyperlink>
+        </w:p>
+        <w:p>
+          <w:pPr>
+            <w:pStyle w:val="TOC2"/>
+            <w:tabs>
+              <w:tab w:val="right" w:leader="dot" w:pos="9062"/>
+            </w:tabs>
+            <w:rPr>
+              <w:noProof/>
+            </w:rPr>
+          </w:pPr>
+          <w:hyperlink w:anchor="_Toc135660348" w:history="1">
+            <w:r>
+              <w:rPr>
+                <w:rStyle w:val="Hyperlink"/>
+                <w:noProof/>
+                <w:lang w:val="en-GB"/>
+              </w:rPr>
+              <w:t>Judges’ questions</w:t>
+            </w:r>
+            <w:r>
+              <w:rPr>
+                <w:noProof/>
+                <w:webHidden/>
+              </w:rPr>
+              <w:tab/>
+            </w:r>
+            <w:r>
+              <w:rPr>
+                <w:noProof/>
+                <w:webHidden/>
+              </w:rPr>
+              <w:fldChar w:fldCharType="begin"/>
+            </w:r>
+            <w:r>
+              <w:rPr>
+                <w:noProof/>
+                <w:webHidden/>
+              </w:rPr>
+              <w:instrText xml:space="preserve"> PAGEREF _Toc135660348 \h </w:instrText>
+            </w:r>
+            <w:r>
+              <w:rPr>
+                <w:noProof/>
+                <w:webHidden/>
+              </w:rPr>
+            </w:r>
+            <w:r>
+              <w:rPr>
+                <w:noProof/>
+                <w:webHidden/>
+              </w:rPr>
+              <w:fldChar w:fldCharType="separate"/>
+            </w:r>
+            <w:r>
+              <w:rPr>
+                <w:noProof/>
+                <w:webHidden/>
+              </w:rPr>
+              <w:t>4</w:t>
+            </w:r>
+            <w:r>
+              <w:rPr>
+                <w:noProof/>
+                <w:webHidden/>
+              </w:rPr>
+              <w:fldChar w:fldCharType="end"/>
+            </w:r>
+          </w:hyperlink>
+        </w:p>
+        <w:p>
+          <w:pPr>
+            <w:pStyle w:val="TOC1"/>
+            <w:tabs>
+              <w:tab w:val="right" w:leader="dot" w:pos="9062"/>
+            </w:tabs>
+            <w:rPr>
+              <w:noProof/>
+            </w:rPr>
+          </w:pPr>
+          <w:hyperlink w:anchor="_Toc135660349" w:history="1">
+            <w:r>
+              <w:rPr>
+                <w:rStyle w:val="Hyperlink"/>
+                <w:noProof/>
+                <w:lang w:val="en-GB"/>
+              </w:rPr>
+              <w:t>Results</w:t>
+            </w:r>
+            <w:r>
+              <w:rPr>
+                <w:noProof/>
+                <w:webHidden/>
+              </w:rPr>
+              <w:tab/>
+            </w:r>
+            <w:r>
+              <w:rPr>
+                <w:noProof/>
+                <w:webHidden/>
+              </w:rPr>
+              <w:fldChar w:fldCharType="begin"/>
+            </w:r>
+            <w:r>
+              <w:rPr>
+                <w:noProof/>
+                <w:webHidden/>
+              </w:rPr>
+              <w:instrText xml:space="preserve"> PAGEREF _Toc135660349 \h </w:instrText>
+            </w:r>
+            <w:r>
+              <w:rPr>
+                <w:noProof/>
+                <w:webHidden/>
+              </w:rPr>
+            </w:r>
+            <w:r>
+              <w:rPr>
+                <w:noProof/>
+                <w:webHidden/>
+              </w:rPr>
+              <w:fldChar w:fldCharType="separate"/>
+            </w:r>
+            <w:r>
+              <w:rPr>
+                <w:noProof/>
+                <w:webHidden/>
+              </w:rPr>
+              <w:t>5</w:t>
+            </w:r>
+            <w:r>
+              <w:rPr>
+                <w:noProof/>
+                <w:webHidden/>
+              </w:rPr>
+              <w:fldChar w:fldCharType="end"/>
+            </w:r>
+          </w:hyperlink>
+        </w:p>
+        <w:p>
+          <w:pPr>
+            <w:pStyle w:val="TOC2"/>
+            <w:tabs>
+              <w:tab w:val="right" w:leader="dot" w:pos="9062"/>
+            </w:tabs>
+            <w:rPr>
+              <w:noProof/>
+            </w:rPr>
+          </w:pPr>
+          <w:hyperlink w:anchor="_Toc135660350" w:history="1">
+            <w:r>
+              <w:rPr>
+                <w:rStyle w:val="Hyperlink"/>
+                <w:noProof/>
+                <w:lang w:val="en-GB"/>
+              </w:rPr>
+              <w:t>Quantitative results</w:t>
+            </w:r>
+            <w:r>
+              <w:rPr>
+                <w:noProof/>
+                <w:webHidden/>
+              </w:rPr>
+              <w:tab/>
+            </w:r>
+            <w:r>
+              <w:rPr>
+                <w:noProof/>
+                <w:webHidden/>
+              </w:rPr>
+              <w:fldChar w:fldCharType="begin"/>
+            </w:r>
+            <w:r>
+              <w:rPr>
+                <w:noProof/>
+                <w:webHidden/>
+              </w:rPr>
+              <w:instrText xml:space="preserve"> PAGEREF _Toc135660350 \h </w:instrText>
+            </w:r>
+            <w:r>
+              <w:rPr>
+                <w:noProof/>
+                <w:webHidden/>
+              </w:rPr>
+            </w:r>
+            <w:r>
+              <w:rPr>
+                <w:noProof/>
+                <w:webHidden/>
+              </w:rPr>
+              <w:fldChar w:fldCharType="separate"/>
+            </w:r>
+            <w:r>
+              <w:rPr>
+                <w:noProof/>
+                <w:webHidden/>
+              </w:rPr>
+              <w:t>5</w:t>
+            </w:r>
+            <w:r>
+              <w:rPr>
+                <w:noProof/>
+                <w:webHidden/>
+              </w:rPr>
+              <w:fldChar w:fldCharType="end"/>
+            </w:r>
+          </w:hyperlink>
+        </w:p>
+        <w:p>
+          <w:pPr>
+            <w:pStyle w:val="TOC2"/>
+            <w:tabs>
+              <w:tab w:val="right" w:leader="dot" w:pos="9062"/>
+            </w:tabs>
+            <w:rPr>
+              <w:noProof/>
+            </w:rPr>
+          </w:pPr>
+          <w:hyperlink w:anchor="_Toc135660351" w:history="1">
+            <w:r>
+              <w:rPr>
+                <w:rStyle w:val="Hyperlink"/>
+                <w:noProof/>
+                <w:lang w:val="en-GB"/>
+              </w:rPr>
+              <w:t>Qualitative results</w:t>
+            </w:r>
+            <w:r>
+              <w:rPr>
+                <w:noProof/>
+                <w:webHidden/>
+              </w:rPr>
+              <w:tab/>
+            </w:r>
+            <w:r>
+              <w:rPr>
+                <w:noProof/>
+                <w:webHidden/>
+              </w:rPr>
+              <w:fldChar w:fldCharType="begin"/>
+            </w:r>
+            <w:r>
+              <w:rPr>
+                <w:noProof/>
+                <w:webHidden/>
+              </w:rPr>
+              <w:instrText xml:space="preserve"> PAGEREF _Toc135660351 \h </w:instrText>
+            </w:r>
+            <w:r>
+              <w:rPr>
+                <w:noProof/>
+                <w:webHidden/>
+              </w:rPr>
+            </w:r>
+            <w:r>
+              <w:rPr>
+                <w:noProof/>
+                <w:webHidden/>
+              </w:rPr>
+              <w:fldChar w:fldCharType="separate"/>
+            </w:r>
+            <w:r>
+              <w:rPr>
+                <w:noProof/>
+                <w:webHidden/>
+              </w:rPr>
+              <w:t>5</w:t>
+            </w:r>
+            <w:r>
+              <w:rPr>
+                <w:noProof/>
+                <w:webHidden/>
+              </w:rPr>
+              <w:fldChar w:fldCharType="end"/>
+            </w:r>
+          </w:hyperlink>
+        </w:p>
+        <w:p>
+          <w:pPr>
+            <w:pStyle w:val="TOC1"/>
+            <w:tabs>
+              <w:tab w:val="right" w:leader="dot" w:pos="9062"/>
+            </w:tabs>
+            <w:rPr>
+              <w:noProof/>
+            </w:rPr>
+          </w:pPr>
+          <w:hyperlink w:anchor="_Toc135660352" w:history="1">
+            <w:r>
+              <w:rPr>
+                <w:rStyle w:val="Hyperlink"/>
+                <w:noProof/>
+                <w:lang w:val="en-GB"/>
+              </w:rPr>
+              <w:t>Discussion</w:t>
+            </w:r>
+            <w:r>
+              <w:rPr>
+                <w:noProof/>
+                <w:webHidden/>
+              </w:rPr>
+              <w:tab/>
+            </w:r>
+            <w:r>
+              <w:rPr>
+                <w:noProof/>
+                <w:webHidden/>
+              </w:rPr>
+              <w:fldChar w:fldCharType="begin"/>
+            </w:r>
+            <w:r>
+              <w:rPr>
+                <w:noProof/>
+                <w:webHidden/>
+              </w:rPr>
+              <w:instrText xml:space="preserve"> PAGEREF _Toc135660352 \h </w:instrText>
+            </w:r>
+            <w:r>
+              <w:rPr>
+                <w:noProof/>
+                <w:webHidden/>
+              </w:rPr>
+            </w:r>
+            <w:r>
+              <w:rPr>
+                <w:noProof/>
+                <w:webHidden/>
+              </w:rPr>
+              <w:fldChar w:fldCharType="separate"/>
+            </w:r>
+            <w:r>
+              <w:rPr>
+                <w:noProof/>
+                <w:webHidden/>
+              </w:rPr>
+              <w:t>6</w:t>
+            </w:r>
+            <w:r>
+              <w:rPr>
+                <w:noProof/>
+                <w:webHidden/>
+              </w:rPr>
+              <w:fldChar w:fldCharType="end"/>
+            </w:r>
+          </w:hyperlink>
+        </w:p>
+        <w:p>
+          <w:pPr>
+            <w:pStyle w:val="TOC1"/>
+            <w:tabs>
+              <w:tab w:val="right" w:leader="dot" w:pos="9062"/>
+            </w:tabs>
+            <w:rPr>
+              <w:noProof/>
+            </w:rPr>
+          </w:pPr>
+          <w:hyperlink w:anchor="_Toc135660353" w:history="1">
+            <w:r>
+              <w:rPr>
+                <w:rStyle w:val="Hyperlink"/>
+                <w:noProof/>
+                <w:lang w:val="en-GB"/>
+              </w:rPr>
+              <w:t>Conclusion?</w:t>
+            </w:r>
+            <w:r>
+              <w:rPr>
+                <w:noProof/>
+                <w:webHidden/>
+              </w:rPr>
+              <w:tab/>
+            </w:r>
+            <w:r>
+              <w:rPr>
+                <w:noProof/>
+                <w:webHidden/>
+              </w:rPr>
+              <w:fldChar w:fldCharType="begin"/>
+            </w:r>
+            <w:r>
+              <w:rPr>
+                <w:noProof/>
+                <w:webHidden/>
+              </w:rPr>
+              <w:instrText xml:space="preserve"> PAGEREF _Toc135660353 \h </w:instrText>
+            </w:r>
+            <w:r>
+              <w:rPr>
+                <w:noProof/>
+                <w:webHidden/>
+              </w:rPr>
+            </w:r>
+            <w:r>
+              <w:rPr>
+                <w:noProof/>
+                <w:webHidden/>
+              </w:rPr>
+              <w:fldChar w:fldCharType="separate"/>
+            </w:r>
+            <w:r>
+              <w:rPr>
+                <w:noProof/>
+                <w:webHidden/>
+              </w:rPr>
+              <w:t>7</w:t>
+            </w:r>
+            <w:r>
+              <w:rPr>
+                <w:noProof/>
+                <w:webHidden/>
+              </w:rPr>
+              <w:fldChar w:fldCharType="end"/>
+            </w:r>
+          </w:hyperlink>
+        </w:p>
+        <w:p>
+          <w:r>
+            <w:rPr>
+              <w:b/>
+              <w:bCs/>
+            </w:rPr>
+            <w:fldChar w:fldCharType="end"/>
+          </w:r>
+        </w:p>
+      </w:sdtContent>
+    </w:sdt>
+    <w:p>
+      <w:pPr>
+        <w:ind w:firstLine="0"/>
+      </w:pPr>
     </w:p>
     <w:p>
-      <w:r>
-        <w:lastRenderedPageBreak/>
-        <w:t>TABLE OF CONTENTS</w:t>
-      </w:r>
-    </w:p>
-    <w:p>
-      <w:pPr>
-        <w:spacing w:line="259" w:lineRule="auto"/>
-        <w:ind w:firstLine="0"/>
-      </w:pPr>
-      <w:r>
-        <w:br w:type="page"/>
-      </w:r>
-    </w:p>
-    <w:p>
       <w:pPr>
         <w:pStyle w:val="Heading1"/>
         <w:rPr>
           <w:lang w:val="en-GB"/>
         </w:rPr>
       </w:pPr>
+      <w:bookmarkStart w:id="0" w:name="_Toc135660340"/>
       <w:r>
         <w:rPr>
           <w:lang w:val="en-GB"/>
@@ -51,6 +1079,7 @@
         </w:rPr>
         <w:t>chanics of a toss to hands in cheer sport</w:t>
       </w:r>
+      <w:bookmarkEnd w:id="0"/>
     </w:p>
     <w:p>
       <w:pPr>
@@ -72,6 +1101,637 @@
     </w:p>
     <w:p>
       <w:pPr>
+        <w:ind w:firstLine="0"/>
+        <w:rPr>
+          <w:b/>
+          <w:bCs/>
+          <w:lang w:val="en-GB"/>
+        </w:rPr>
+      </w:pPr>
+      <w:r>
+        <w:rPr>
+          <w:b/>
+          <w:bCs/>
+          <w:lang w:val="en-GB"/>
+        </w:rPr>
+        <w:t xml:space="preserve">The history of </w:t>
+      </w:r>
+      <w:r>
+        <w:rPr>
+          <w:b/>
+          <w:bCs/>
+          <w:lang w:val="en-GB"/>
+        </w:rPr>
+        <w:t>cheerleading</w:t>
+      </w:r>
+      <w:r>
+        <w:rPr>
+          <w:b/>
+          <w:bCs/>
+          <w:lang w:val="en-GB"/>
+        </w:rPr>
+        <w:t xml:space="preserve"> / What is cheer sport?</w:t>
+      </w:r>
+    </w:p>
+    <w:p>
+      <w:pPr>
+        <w:ind w:firstLine="0"/>
+        <w:rPr>
+          <w:lang w:val="en-GB"/>
+        </w:rPr>
+      </w:pPr>
+      <w:r>
+        <w:rPr>
+          <w:lang w:val="en-GB"/>
+        </w:rPr>
+        <w:t xml:space="preserve">With the rise of </w:t>
+      </w:r>
+      <w:r>
+        <w:rPr>
+          <w:lang w:val="en-GB"/>
+        </w:rPr>
+        <w:t xml:space="preserve">intercollegiate football games in the </w:t>
+      </w:r>
+      <w:r>
+        <w:rPr>
+          <w:lang w:val="en-GB"/>
+        </w:rPr>
+        <w:t xml:space="preserve">mid-1800s </w:t>
+      </w:r>
+      <w:r>
+        <w:rPr>
+          <w:lang w:val="en-GB"/>
+        </w:rPr>
+        <w:t>fan</w:t>
+      </w:r>
+      <w:r>
+        <w:rPr>
+          <w:lang w:val="en-GB"/>
+        </w:rPr>
+        <w:t xml:space="preserve">s started </w:t>
+      </w:r>
+      <w:r>
+        <w:rPr>
+          <w:lang w:val="en-GB"/>
+        </w:rPr>
+        <w:t>chanting</w:t>
+      </w:r>
+      <w:r>
+        <w:rPr>
+          <w:lang w:val="en-GB"/>
+        </w:rPr>
+        <w:t xml:space="preserve"> </w:t>
+      </w:r>
+      <w:r>
+        <w:rPr>
+          <w:lang w:val="en-GB"/>
+        </w:rPr>
+        <w:t xml:space="preserve">fight songs to cheer on their </w:t>
+      </w:r>
+      <w:r>
+        <w:rPr>
+          <w:lang w:val="en-GB"/>
+        </w:rPr>
+        <w:t xml:space="preserve">college </w:t>
+      </w:r>
+      <w:r>
+        <w:rPr>
+          <w:lang w:val="en-GB"/>
+        </w:rPr>
+        <w:t>team</w:t>
+      </w:r>
+      <w:r>
+        <w:rPr>
+          <w:lang w:val="en-GB"/>
+        </w:rPr>
+        <w:t xml:space="preserve"> (</w:t>
+      </w:r>
+      <w:r>
+        <w:rPr>
+          <w:rStyle w:val="FootnoteReference"/>
+          <w:lang w:val="en-GB"/>
+        </w:rPr>
+        <w:footnoteReference w:id="1"/>
+      </w:r>
+      <w:r>
+        <w:rPr>
+          <w:lang w:val="en-GB"/>
+        </w:rPr>
+        <w:t xml:space="preserve">, </w:t>
+      </w:r>
+      <w:r>
+        <w:rPr>
+          <w:rStyle w:val="FootnoteReference"/>
+          <w:lang w:val="en-GB"/>
+        </w:rPr>
+        <w:footnoteReference w:id="2"/>
+      </w:r>
+      <w:r>
+        <w:rPr>
+          <w:lang w:val="en-GB"/>
+        </w:rPr>
+        <w:t xml:space="preserve">, </w:t>
+      </w:r>
+      <w:r>
+        <w:rPr>
+          <w:rStyle w:val="FootnoteReference"/>
+          <w:lang w:val="en-GB"/>
+        </w:rPr>
+        <w:footnoteReference w:id="3"/>
+      </w:r>
+      <w:r>
+        <w:rPr>
+          <w:lang w:val="en-GB"/>
+        </w:rPr>
+        <w:t>)</w:t>
+      </w:r>
+      <w:r>
+        <w:rPr>
+          <w:lang w:val="en-GB"/>
+        </w:rPr>
+        <w:t xml:space="preserve">. </w:t>
+      </w:r>
+      <w:r>
+        <w:rPr>
+          <w:lang w:val="en-GB"/>
+        </w:rPr>
+        <w:t>In November 1989</w:t>
+      </w:r>
+      <w:r>
+        <w:rPr>
+          <w:lang w:val="en-GB"/>
+        </w:rPr>
+        <w:t xml:space="preserve"> Johnny Campbell,</w:t>
+      </w:r>
+      <w:r>
+        <w:rPr>
+          <w:lang w:val="en-GB"/>
+        </w:rPr>
+        <w:t xml:space="preserve"> a student </w:t>
+      </w:r>
+      <w:r>
+        <w:rPr>
+          <w:lang w:val="en-GB"/>
+        </w:rPr>
+        <w:t>at</w:t>
+      </w:r>
+      <w:r>
+        <w:rPr>
+          <w:lang w:val="en-GB"/>
+        </w:rPr>
+        <w:t xml:space="preserve"> the University of Minnesota</w:t>
+      </w:r>
+      <w:r>
+        <w:rPr>
+          <w:lang w:val="en-GB"/>
+        </w:rPr>
+        <w:t>,</w:t>
+      </w:r>
+      <w:r>
+        <w:rPr>
+          <w:lang w:val="en-GB"/>
+        </w:rPr>
+        <w:t xml:space="preserve"> was</w:t>
+      </w:r>
+      <w:r>
+        <w:rPr>
+          <w:lang w:val="en-GB"/>
+        </w:rPr>
+        <w:t xml:space="preserve"> the first to </w:t>
+      </w:r>
+      <w:r>
+        <w:rPr>
+          <w:lang w:val="en-GB"/>
+        </w:rPr>
+        <w:t>enter the field</w:t>
+      </w:r>
+      <w:r>
+        <w:rPr>
+          <w:lang w:val="en-GB"/>
+        </w:rPr>
+        <w:t xml:space="preserve"> </w:t>
+      </w:r>
+      <w:r>
+        <w:rPr>
+          <w:lang w:val="en-GB"/>
+        </w:rPr>
+        <w:t xml:space="preserve">organize </w:t>
+      </w:r>
+      <w:r>
+        <w:rPr>
+          <w:lang w:val="en-GB"/>
+        </w:rPr>
+        <w:t xml:space="preserve">the </w:t>
+      </w:r>
+      <w:r>
+        <w:rPr>
+          <w:lang w:val="en-GB"/>
+        </w:rPr>
+        <w:t xml:space="preserve">crowd </w:t>
+      </w:r>
+      <w:r>
+        <w:rPr>
+          <w:lang w:val="en-GB"/>
+        </w:rPr>
+        <w:t>in their chant – the first cheerleader</w:t>
+      </w:r>
+      <w:r>
+        <w:rPr>
+          <w:lang w:val="en-GB"/>
+        </w:rPr>
+        <w:t xml:space="preserve"> (1, 3)</w:t>
+      </w:r>
+      <w:r>
+        <w:rPr>
+          <w:lang w:val="en-GB"/>
+        </w:rPr>
+        <w:t>.</w:t>
+      </w:r>
+      <w:r>
+        <w:rPr>
+          <w:lang w:val="en-GB"/>
+        </w:rPr>
+        <w:t xml:space="preserve"> </w:t>
+      </w:r>
+      <w:r>
+        <w:rPr>
+          <w:lang w:val="en-GB"/>
+        </w:rPr>
+        <w:t xml:space="preserve">Until </w:t>
+      </w:r>
+      <w:r>
+        <w:rPr>
+          <w:lang w:val="en-GB"/>
+        </w:rPr>
+        <w:t>the early 1920s</w:t>
+      </w:r>
+      <w:r>
+        <w:rPr>
+          <w:lang w:val="en-GB"/>
+        </w:rPr>
+        <w:t xml:space="preserve"> cheerleading </w:t>
+      </w:r>
+      <w:r>
+        <w:rPr>
+          <w:lang w:val="en-GB"/>
+        </w:rPr>
+        <w:t xml:space="preserve">grew </w:t>
+      </w:r>
+      <w:r>
+        <w:rPr>
+          <w:lang w:val="en-GB"/>
+        </w:rPr>
+        <w:t xml:space="preserve">to </w:t>
+      </w:r>
+      <w:r>
+        <w:rPr>
+          <w:lang w:val="en-GB"/>
+        </w:rPr>
+        <w:t xml:space="preserve">an all-male </w:t>
+      </w:r>
+      <w:r>
+        <w:rPr>
+          <w:lang w:val="en-GB"/>
+        </w:rPr>
+        <w:t xml:space="preserve">extracurricular </w:t>
+      </w:r>
+      <w:r>
+        <w:rPr>
+          <w:lang w:val="en-GB"/>
+        </w:rPr>
+        <w:t xml:space="preserve">activity, </w:t>
+      </w:r>
+      <w:r>
+        <w:rPr>
+          <w:lang w:val="en-GB"/>
+        </w:rPr>
+        <w:t>offered by high schools</w:t>
+      </w:r>
+      <w:r>
+        <w:rPr>
+          <w:lang w:val="en-GB"/>
+        </w:rPr>
+        <w:t xml:space="preserve"> and </w:t>
+      </w:r>
+      <w:r>
+        <w:rPr>
+          <w:lang w:val="en-GB"/>
+        </w:rPr>
+        <w:t xml:space="preserve">colleges </w:t>
+      </w:r>
+      <w:r>
+        <w:rPr>
+          <w:lang w:val="en-GB"/>
+        </w:rPr>
+        <w:t>across the US</w:t>
+      </w:r>
+      <w:r>
+        <w:rPr>
+          <w:lang w:val="en-GB"/>
+        </w:rPr>
+        <w:t xml:space="preserve"> (1, 2, 3)</w:t>
+      </w:r>
+      <w:r>
+        <w:rPr>
+          <w:lang w:val="en-GB"/>
+        </w:rPr>
+        <w:t xml:space="preserve">. </w:t>
+      </w:r>
+      <w:r>
+        <w:rPr>
+          <w:lang w:val="en-GB"/>
+        </w:rPr>
+        <w:t xml:space="preserve">In </w:t>
+      </w:r>
+      <w:r>
+        <w:rPr>
+          <w:lang w:val="en-GB"/>
+        </w:rPr>
+        <w:t>1923</w:t>
+      </w:r>
+      <w:r>
+        <w:rPr>
+          <w:lang w:val="en-GB"/>
+        </w:rPr>
+        <w:t xml:space="preserve"> the first woman was allowed to join a cheerleading </w:t>
+      </w:r>
+      <w:proofErr w:type="gramStart"/>
+      <w:r>
+        <w:rPr>
+          <w:lang w:val="en-GB"/>
+        </w:rPr>
+        <w:t>squad</w:t>
+      </w:r>
+      <w:r>
+        <w:rPr>
+          <w:lang w:val="en-GB"/>
+        </w:rPr>
+        <w:t>,</w:t>
+      </w:r>
+      <w:proofErr w:type="gramEnd"/>
+      <w:r>
+        <w:rPr>
+          <w:lang w:val="en-GB"/>
+        </w:rPr>
+        <w:t xml:space="preserve"> </w:t>
+      </w:r>
+      <w:r>
+        <w:rPr>
+          <w:lang w:val="en-GB"/>
+        </w:rPr>
+        <w:t>h</w:t>
+      </w:r>
+      <w:r>
+        <w:rPr>
+          <w:lang w:val="en-GB"/>
+        </w:rPr>
+        <w:t>owever, it</w:t>
+      </w:r>
+      <w:r>
+        <w:rPr>
+          <w:lang w:val="en-GB"/>
+        </w:rPr>
+        <w:t xml:space="preserve"> took 20 more years </w:t>
+      </w:r>
+      <w:r>
+        <w:rPr>
+          <w:lang w:val="en-GB"/>
+        </w:rPr>
+        <w:t xml:space="preserve">for female </w:t>
+      </w:r>
+      <w:r>
+        <w:rPr>
+          <w:lang w:val="en-GB"/>
+        </w:rPr>
+        <w:t>cheerleaders to not be an exception in cheer teams</w:t>
+      </w:r>
+      <w:r>
+        <w:rPr>
+          <w:lang w:val="en-GB"/>
+        </w:rPr>
+        <w:t xml:space="preserve"> (1, 2, 3)</w:t>
+      </w:r>
+      <w:r>
+        <w:rPr>
+          <w:lang w:val="en-GB"/>
+        </w:rPr>
+        <w:t xml:space="preserve">. </w:t>
+      </w:r>
+      <w:r>
+        <w:rPr>
+          <w:lang w:val="en-GB"/>
+        </w:rPr>
+        <w:t>In these</w:t>
+      </w:r>
+      <w:r>
+        <w:rPr>
+          <w:lang w:val="en-GB"/>
+        </w:rPr>
+        <w:t xml:space="preserve"> (and following)</w:t>
+      </w:r>
+      <w:r>
+        <w:rPr>
+          <w:lang w:val="en-GB"/>
+        </w:rPr>
+        <w:t xml:space="preserve"> centuries cheerlead</w:t>
+      </w:r>
+      <w:r>
+        <w:rPr>
+          <w:lang w:val="en-GB"/>
+        </w:rPr>
+        <w:t>ers</w:t>
+      </w:r>
+      <w:r>
+        <w:rPr>
+          <w:lang w:val="en-GB"/>
+        </w:rPr>
+        <w:t xml:space="preserve"> </w:t>
+      </w:r>
+      <w:r>
+        <w:rPr>
+          <w:lang w:val="en-GB"/>
+        </w:rPr>
+        <w:t xml:space="preserve">expanded their skill set by </w:t>
+      </w:r>
+      <w:r>
+        <w:rPr>
+          <w:lang w:val="en-GB"/>
+        </w:rPr>
+        <w:t xml:space="preserve">adding tumbling and acrobatics </w:t>
+      </w:r>
+      <w:r>
+        <w:rPr>
+          <w:lang w:val="en-GB"/>
+        </w:rPr>
+        <w:t xml:space="preserve">to their routines, as well as props such as megaphones, </w:t>
+      </w:r>
+      <w:proofErr w:type="gramStart"/>
+      <w:r>
+        <w:rPr>
+          <w:lang w:val="en-GB"/>
+        </w:rPr>
+        <w:t>signs</w:t>
+      </w:r>
+      <w:proofErr w:type="gramEnd"/>
+      <w:r>
+        <w:rPr>
+          <w:lang w:val="en-GB"/>
+        </w:rPr>
+        <w:t xml:space="preserve"> and poms</w:t>
+      </w:r>
+      <w:r>
+        <w:rPr>
+          <w:lang w:val="en-GB"/>
+        </w:rPr>
+        <w:t xml:space="preserve"> (1, </w:t>
+      </w:r>
+      <w:r>
+        <w:rPr>
+          <w:lang w:val="en-GB"/>
+        </w:rPr>
+        <w:t>3)</w:t>
+      </w:r>
+      <w:r>
+        <w:rPr>
+          <w:lang w:val="en-GB"/>
+        </w:rPr>
+        <w:t>.</w:t>
+      </w:r>
+      <w:r>
+        <w:rPr>
+          <w:lang w:val="en-GB"/>
+        </w:rPr>
+        <w:t xml:space="preserve"> By now, cheerleading is </w:t>
+      </w:r>
+      <w:r>
+        <w:rPr>
+          <w:lang w:val="en-GB"/>
+        </w:rPr>
+        <w:t>predominantly female</w:t>
+      </w:r>
+      <w:r>
+        <w:rPr>
+          <w:lang w:val="en-GB"/>
+        </w:rPr>
+        <w:t xml:space="preserve"> (</w:t>
+      </w:r>
+      <w:proofErr w:type="gramStart"/>
+      <w:r>
+        <w:rPr>
+          <w:lang w:val="en-GB"/>
+        </w:rPr>
+        <w:t>9</w:t>
+      </w:r>
+      <w:r>
+        <w:rPr>
+          <w:lang w:val="en-GB"/>
+        </w:rPr>
+        <w:t>0?%</w:t>
+      </w:r>
+      <w:proofErr w:type="gramEnd"/>
+      <w:r>
+        <w:rPr>
+          <w:lang w:val="en-GB"/>
+        </w:rPr>
+        <w:t xml:space="preserve"> in Germany in 2021</w:t>
+      </w:r>
+      <w:r>
+        <w:rPr>
+          <w:rStyle w:val="FootnoteReference"/>
+          <w:lang w:val="en-GB"/>
+        </w:rPr>
+        <w:footnoteReference w:id="4"/>
+      </w:r>
+      <w:r>
+        <w:rPr>
+          <w:lang w:val="en-GB"/>
+        </w:rPr>
+        <w:t>)</w:t>
+      </w:r>
+      <w:r>
+        <w:rPr>
+          <w:lang w:val="en-GB"/>
+        </w:rPr>
+        <w:t>. Cheer</w:t>
+      </w:r>
+      <w:r>
+        <w:rPr>
+          <w:lang w:val="en-GB"/>
+        </w:rPr>
+        <w:t xml:space="preserve"> </w:t>
+      </w:r>
+      <w:r>
+        <w:rPr>
+          <w:lang w:val="en-GB"/>
+        </w:rPr>
+        <w:t xml:space="preserve">sport </w:t>
+      </w:r>
+      <w:r>
+        <w:rPr>
+          <w:lang w:val="en-GB"/>
+        </w:rPr>
+        <w:t xml:space="preserve">is </w:t>
+      </w:r>
+      <w:r>
+        <w:rPr>
+          <w:lang w:val="en-GB"/>
+        </w:rPr>
+        <w:t>recognized by the International Olympic Committee</w:t>
+      </w:r>
+      <w:r>
+        <w:rPr>
+          <w:rStyle w:val="FootnoteReference"/>
+          <w:lang w:val="en-GB"/>
+        </w:rPr>
+        <w:footnoteReference w:id="5"/>
+      </w:r>
+      <w:r>
+        <w:rPr>
+          <w:lang w:val="en-GB"/>
+        </w:rPr>
+        <w:t xml:space="preserve"> and contains everything between </w:t>
+      </w:r>
+      <w:r>
+        <w:rPr>
+          <w:lang w:val="en-GB"/>
+        </w:rPr>
+        <w:t>side-line</w:t>
+      </w:r>
+      <w:r>
+        <w:rPr>
+          <w:lang w:val="en-GB"/>
+        </w:rPr>
+        <w:t xml:space="preserve"> cheers and highly competitive </w:t>
+      </w:r>
+      <w:r>
+        <w:rPr>
+          <w:lang w:val="en-GB"/>
+        </w:rPr>
+        <w:t xml:space="preserve">athleticism. </w:t>
+      </w:r>
+      <w:r>
+        <w:rPr>
+          <w:lang w:val="en-GB"/>
+        </w:rPr>
+        <w:t xml:space="preserve">Today, </w:t>
+      </w:r>
+      <w:proofErr w:type="spellStart"/>
+      <w:r>
+        <w:rPr>
+          <w:lang w:val="en-GB"/>
+        </w:rPr>
+        <w:t>Cheersport</w:t>
+      </w:r>
+      <w:proofErr w:type="spellEnd"/>
+      <w:r>
+        <w:rPr>
+          <w:lang w:val="en-GB"/>
+        </w:rPr>
+        <w:t xml:space="preserve"> unites all kind of disciplines that originate from organised groups cheering on certain sports teams. This includes but is not limited to:</w:t>
+      </w:r>
+    </w:p>
+    <w:p>
+      <w:pPr>
         <w:pStyle w:val="ListParagraph"/>
         <w:numPr>
           <w:ilvl w:val="0"/>
@@ -81,11 +1741,33 @@
           <w:lang w:val="en-GB"/>
         </w:rPr>
       </w:pPr>
-      <w:r>
-        <w:rPr>
-          <w:lang w:val="en-GB"/>
-        </w:rPr>
-        <w:t>What is cheer?</w:t>
+      <w:proofErr w:type="spellStart"/>
+      <w:r>
+        <w:rPr>
+          <w:lang w:val="en-GB"/>
+        </w:rPr>
+        <w:t>sideline</w:t>
+      </w:r>
+      <w:proofErr w:type="spellEnd"/>
+      <w:r>
+        <w:rPr>
+          <w:lang w:val="en-GB"/>
+        </w:rPr>
+        <w:t xml:space="preserve"> teams: slow/static acrobatics paired with claps, </w:t>
+      </w:r>
+      <w:proofErr w:type="gramStart"/>
+      <w:r>
+        <w:rPr>
+          <w:lang w:val="en-GB"/>
+        </w:rPr>
+        <w:t>motions</w:t>
+      </w:r>
+      <w:proofErr w:type="gramEnd"/>
+      <w:r>
+        <w:rPr>
+          <w:lang w:val="en-GB"/>
+        </w:rPr>
+        <w:t xml:space="preserve"> and chants, usually affiliated with a football team.</w:t>
       </w:r>
     </w:p>
     <w:p>
@@ -103,7 +1785,31 @@
         <w:rPr>
           <w:lang w:val="en-GB"/>
         </w:rPr>
-        <w:t>What is a toss to hands?</w:t>
+        <w:t xml:space="preserve">competitive teams: </w:t>
+      </w:r>
+      <w:r>
+        <w:rPr>
+          <w:lang w:val="en-GB"/>
+        </w:rPr>
+        <w:t>practicing with the main goal of skill acquisition and competing at championships</w:t>
+      </w:r>
+      <w:r>
+        <w:rPr>
+          <w:lang w:val="en-GB"/>
+        </w:rPr>
+        <w:t>;</w:t>
+      </w:r>
+      <w:r>
+        <w:rPr>
+          <w:lang w:val="en-GB"/>
+        </w:rPr>
+        <w:t xml:space="preserve"> </w:t>
+      </w:r>
+      <w:r>
+        <w:rPr>
+          <w:lang w:val="en-GB"/>
+        </w:rPr>
+        <w:t>usually more fast paced routines and higher difficulty acrobatics and tumbling.</w:t>
       </w:r>
     </w:p>
     <w:p>
@@ -121,16 +1827,557 @@
         <w:rPr>
           <w:lang w:val="en-GB"/>
         </w:rPr>
-        <w:t>Why is this necessary?</w:t>
+        <w:lastRenderedPageBreak/>
+        <w:t>dance teams: highest variety of disciplines from hip hop to pom dance with simple, smoothly executed tumbling and acrobatic elements.</w:t>
       </w:r>
     </w:p>
     <w:p>
       <w:pPr>
+        <w:ind w:firstLine="0"/>
+        <w:rPr>
+          <w:lang w:val="en-GB"/>
+        </w:rPr>
+      </w:pPr>
+      <w:r>
+        <w:rPr>
+          <w:lang w:val="en-GB"/>
+        </w:rPr>
+        <w:t>This study refers for the most part to competitive cheerleading</w:t>
+      </w:r>
+      <w:r>
+        <w:rPr>
+          <w:lang w:val="en-GB"/>
+        </w:rPr>
+        <w:t>.</w:t>
+      </w:r>
+      <w:r>
+        <w:rPr>
+          <w:lang w:val="en-GB"/>
+        </w:rPr>
+        <w:t xml:space="preserve"> Competitive Cheerleading </w:t>
+      </w:r>
+      <w:r>
+        <w:rPr>
+          <w:lang w:val="en-GB"/>
+        </w:rPr>
+        <w:t xml:space="preserve">is </w:t>
+      </w:r>
+      <w:r>
+        <w:rPr>
+          <w:lang w:val="en-GB"/>
+        </w:rPr>
+        <w:t xml:space="preserve">categorized by </w:t>
+      </w:r>
+      <w:r>
+        <w:rPr>
+          <w:lang w:val="en-GB"/>
+        </w:rPr>
+        <w:t>skill</w:t>
+      </w:r>
+      <w:r>
+        <w:rPr>
+          <w:lang w:val="en-GB"/>
+        </w:rPr>
+        <w:t xml:space="preserve"> </w:t>
+      </w:r>
+      <w:r>
+        <w:rPr>
+          <w:lang w:val="en-GB"/>
+        </w:rPr>
+        <w:t>level (ranging from zero to seven)</w:t>
+      </w:r>
+      <w:r>
+        <w:rPr>
+          <w:lang w:val="en-GB"/>
+        </w:rPr>
+        <w:t xml:space="preserve">, </w:t>
+      </w:r>
+      <w:r>
+        <w:rPr>
+          <w:lang w:val="en-GB"/>
+        </w:rPr>
+        <w:t>age (peewees, juniors</w:t>
+      </w:r>
+      <w:r>
+        <w:rPr>
+          <w:lang w:val="en-GB"/>
+        </w:rPr>
+        <w:t>,</w:t>
+      </w:r>
+      <w:r>
+        <w:rPr>
+          <w:lang w:val="en-GB"/>
+        </w:rPr>
+        <w:t xml:space="preserve"> and seniors)</w:t>
+      </w:r>
+      <w:r>
+        <w:rPr>
+          <w:lang w:val="en-GB"/>
+        </w:rPr>
+        <w:t xml:space="preserve"> and team composition (</w:t>
+      </w:r>
+      <w:r>
+        <w:rPr>
+          <w:lang w:val="en-GB"/>
+        </w:rPr>
+        <w:t xml:space="preserve">female-only teams called all-girl </w:t>
+      </w:r>
+      <w:r>
+        <w:rPr>
+          <w:lang w:val="en-GB"/>
+        </w:rPr>
+        <w:t>teams</w:t>
+      </w:r>
+      <w:r>
+        <w:rPr>
+          <w:lang w:val="en-GB"/>
+        </w:rPr>
+        <w:t xml:space="preserve"> and </w:t>
+      </w:r>
+      <w:r>
+        <w:rPr>
+          <w:lang w:val="en-GB"/>
+        </w:rPr>
+        <w:t>mixed teams with up to four or more male athletes called coed</w:t>
+      </w:r>
+      <w:r>
+        <w:rPr>
+          <w:lang w:val="en-GB"/>
+        </w:rPr>
+        <w:t>)</w:t>
+      </w:r>
+      <w:r>
+        <w:rPr>
+          <w:lang w:val="en-GB"/>
+        </w:rPr>
+        <w:t xml:space="preserve">. The combination of </w:t>
+      </w:r>
+      <w:r>
+        <w:rPr>
+          <w:lang w:val="en-GB"/>
+        </w:rPr>
+        <w:t xml:space="preserve">level, age, and </w:t>
+      </w:r>
+      <w:r>
+        <w:rPr>
+          <w:lang w:val="en-GB"/>
+        </w:rPr>
+        <w:t xml:space="preserve">team </w:t>
+      </w:r>
+      <w:r>
+        <w:rPr>
+          <w:lang w:val="en-GB"/>
+        </w:rPr>
+        <w:t>composition</w:t>
+      </w:r>
+      <w:r>
+        <w:rPr>
+          <w:lang w:val="en-GB"/>
+        </w:rPr>
+        <w:t xml:space="preserve"> </w:t>
+      </w:r>
+      <w:r>
+        <w:rPr>
+          <w:lang w:val="en-GB"/>
+        </w:rPr>
+        <w:t xml:space="preserve">defines the division </w:t>
+      </w:r>
+      <w:r>
+        <w:rPr>
+          <w:lang w:val="en-GB"/>
+        </w:rPr>
+        <w:t>under</w:t>
+      </w:r>
+      <w:r>
+        <w:rPr>
+          <w:lang w:val="en-GB"/>
+        </w:rPr>
+        <w:t xml:space="preserve"> which the teams compete again</w:t>
+      </w:r>
+      <w:r>
+        <w:rPr>
+          <w:lang w:val="en-GB"/>
+        </w:rPr>
+        <w:t>st</w:t>
+      </w:r>
+      <w:r>
+        <w:rPr>
+          <w:lang w:val="en-GB"/>
+        </w:rPr>
+        <w:t xml:space="preserve"> each other</w:t>
+      </w:r>
+      <w:r>
+        <w:rPr>
+          <w:lang w:val="en-GB"/>
+        </w:rPr>
+        <w:t>.</w:t>
+      </w:r>
+    </w:p>
+    <w:p>
+      <w:pPr>
+        <w:pStyle w:val="Heading2"/>
+        <w:rPr>
+          <w:lang w:val="en-GB"/>
+        </w:rPr>
+      </w:pPr>
+      <w:r>
+        <w:rPr>
+          <w:lang w:val="en-GB"/>
+        </w:rPr>
+        <w:t>The toss to hands</w:t>
+      </w:r>
+    </w:p>
+    <w:p>
+      <w:pPr>
+        <w:rPr>
+          <w:lang w:val="en-GB"/>
+        </w:rPr>
+      </w:pPr>
+      <w:r>
+        <w:rPr>
+          <w:lang w:val="en-GB"/>
+        </w:rPr>
+        <w:t xml:space="preserve">The toss to hands </w:t>
+      </w:r>
+      <w:r>
+        <w:rPr>
+          <w:lang w:val="en-GB"/>
+        </w:rPr>
+        <w:t xml:space="preserve">is one of the most basic however </w:t>
+      </w:r>
+      <w:proofErr w:type="gramStart"/>
+      <w:r>
+        <w:rPr>
+          <w:lang w:val="en-GB"/>
+        </w:rPr>
+        <w:t>fairly technically</w:t>
+      </w:r>
+      <w:proofErr w:type="gramEnd"/>
+      <w:r>
+        <w:rPr>
+          <w:lang w:val="en-GB"/>
+        </w:rPr>
+        <w:t xml:space="preserve"> difficult stunts </w:t>
+      </w:r>
+      <w:r>
+        <w:rPr>
+          <w:lang w:val="en-GB"/>
+        </w:rPr>
+        <w:t xml:space="preserve">in </w:t>
+      </w:r>
+      <w:r>
+        <w:rPr>
+          <w:lang w:val="en-GB"/>
+        </w:rPr>
+        <w:t>c</w:t>
+      </w:r>
+      <w:r>
+        <w:rPr>
+          <w:lang w:val="en-GB"/>
+        </w:rPr>
+        <w:t>oed stunting</w:t>
+      </w:r>
+      <w:r>
+        <w:rPr>
+          <w:lang w:val="en-GB"/>
+        </w:rPr>
+        <w:t xml:space="preserve">. Coed stunting usually refers to </w:t>
+      </w:r>
+      <w:r>
+        <w:rPr>
+          <w:lang w:val="en-GB"/>
+        </w:rPr>
+        <w:t>a</w:t>
+      </w:r>
+      <w:r>
+        <w:rPr>
+          <w:lang w:val="en-GB"/>
+        </w:rPr>
+        <w:t xml:space="preserve"> male base with a female flyer</w:t>
+      </w:r>
+      <w:r>
+        <w:rPr>
+          <w:lang w:val="en-GB"/>
+        </w:rPr>
+        <w:t xml:space="preserve">, where </w:t>
+      </w:r>
+      <w:r>
+        <w:rPr>
+          <w:lang w:val="en-GB"/>
+        </w:rPr>
+        <w:t xml:space="preserve">the base lifts the flyer into the air </w:t>
+      </w:r>
+      <w:r>
+        <w:rPr>
+          <w:lang w:val="en-GB"/>
+        </w:rPr>
+        <w:t xml:space="preserve">and catches </w:t>
+      </w:r>
+      <w:r>
+        <w:rPr>
+          <w:lang w:val="en-GB"/>
+        </w:rPr>
+        <w:t>them</w:t>
+      </w:r>
+      <w:r>
+        <w:rPr>
+          <w:lang w:val="en-GB"/>
+        </w:rPr>
+        <w:t xml:space="preserve"> afterwards </w:t>
+      </w:r>
+      <w:r>
+        <w:rPr>
+          <w:lang w:val="en-GB"/>
+        </w:rPr>
+        <w:t xml:space="preserve">on </w:t>
+      </w:r>
+      <w:r>
+        <w:rPr>
+          <w:lang w:val="en-GB"/>
+        </w:rPr>
+        <w:t>their</w:t>
+      </w:r>
+      <w:r>
+        <w:rPr>
+          <w:lang w:val="en-GB"/>
+        </w:rPr>
+        <w:t xml:space="preserve"> own</w:t>
+      </w:r>
+      <w:r>
+        <w:rPr>
+          <w:lang w:val="en-GB"/>
+        </w:rPr>
+        <w:t>.</w:t>
+      </w:r>
+      <w:r>
+        <w:rPr>
+          <w:lang w:val="en-GB"/>
+        </w:rPr>
+        <w:t xml:space="preserve"> </w:t>
+      </w:r>
+      <w:r>
+        <w:rPr>
+          <w:lang w:val="en-GB"/>
+        </w:rPr>
+        <w:br/>
+      </w:r>
+      <w:r>
+        <w:rPr>
+          <w:lang w:val="en-GB"/>
+        </w:rPr>
+        <w:t>A</w:t>
+      </w:r>
+      <w:r>
+        <w:rPr>
+          <w:lang w:val="en-GB"/>
+        </w:rPr>
+        <w:t xml:space="preserve"> toss to hands is a mounting element </w:t>
+      </w:r>
+      <w:r>
+        <w:rPr>
+          <w:lang w:val="en-GB"/>
+        </w:rPr>
+        <w:t xml:space="preserve">where the base tosses the flyer so they will </w:t>
+      </w:r>
+      <w:r>
+        <w:rPr>
+          <w:lang w:val="en-GB"/>
+        </w:rPr>
+        <w:t xml:space="preserve">land in the base’s </w:t>
+      </w:r>
+      <w:r>
+        <w:rPr>
+          <w:lang w:val="en-GB"/>
+        </w:rPr>
+        <w:t>hands</w:t>
+      </w:r>
+      <w:r>
+        <w:rPr>
+          <w:lang w:val="en-GB"/>
+        </w:rPr>
+        <w:t>, standing</w:t>
+      </w:r>
+      <w:r>
+        <w:rPr>
+          <w:lang w:val="en-GB"/>
+        </w:rPr>
+        <w:t xml:space="preserve">. </w:t>
+      </w:r>
+      <w:r>
+        <w:rPr>
+          <w:lang w:val="en-GB"/>
+        </w:rPr>
+        <w:t xml:space="preserve">Therefore, </w:t>
+      </w:r>
+      <w:r>
+        <w:rPr>
+          <w:lang w:val="en-GB"/>
+        </w:rPr>
+        <w:t xml:space="preserve">the base stands behind the flyer with </w:t>
+      </w:r>
+      <w:r>
+        <w:rPr>
+          <w:lang w:val="en-GB"/>
+        </w:rPr>
+        <w:t>their hands holding onto the flyer</w:t>
+      </w:r>
+      <w:r>
+        <w:rPr>
+          <w:lang w:val="en-GB"/>
+        </w:rPr>
+        <w:t>’</w:t>
+      </w:r>
+      <w:r>
+        <w:rPr>
+          <w:lang w:val="en-GB"/>
+        </w:rPr>
+        <w:t>s hips. The flyers</w:t>
+      </w:r>
+      <w:r>
+        <w:rPr>
+          <w:lang w:val="en-GB"/>
+        </w:rPr>
+        <w:t>’</w:t>
+      </w:r>
+      <w:r>
+        <w:rPr>
+          <w:lang w:val="en-GB"/>
+        </w:rPr>
+        <w:t xml:space="preserve"> hands </w:t>
+      </w:r>
+      <w:r>
+        <w:rPr>
+          <w:lang w:val="en-GB"/>
+        </w:rPr>
+        <w:t>grab the wrists of the base from above.</w:t>
+      </w:r>
+      <w:r>
+        <w:rPr>
+          <w:lang w:val="en-GB"/>
+        </w:rPr>
+        <w:t xml:space="preserve"> </w:t>
+      </w:r>
+      <w:r>
+        <w:rPr>
+          <w:lang w:val="en-GB"/>
+        </w:rPr>
+        <w:t xml:space="preserve">The flyer then performs a squat jump, pushing </w:t>
+      </w:r>
+      <w:r>
+        <w:rPr>
+          <w:lang w:val="en-GB"/>
+        </w:rPr>
+        <w:t xml:space="preserve">off </w:t>
+      </w:r>
+      <w:r>
+        <w:rPr>
+          <w:lang w:val="en-GB"/>
+        </w:rPr>
+        <w:t>the base</w:t>
+      </w:r>
+      <w:r>
+        <w:rPr>
+          <w:lang w:val="en-GB"/>
+        </w:rPr>
+        <w:t>’</w:t>
+      </w:r>
+      <w:r>
+        <w:rPr>
+          <w:lang w:val="en-GB"/>
+        </w:rPr>
+        <w:t xml:space="preserve">s </w:t>
+      </w:r>
+      <w:r>
+        <w:rPr>
+          <w:lang w:val="en-GB"/>
+        </w:rPr>
+        <w:t xml:space="preserve">wrists. The base follows the movement of the flyer and </w:t>
+      </w:r>
+      <w:r>
+        <w:rPr>
+          <w:lang w:val="en-GB"/>
+        </w:rPr>
+        <w:t xml:space="preserve">extends their arms above their </w:t>
+      </w:r>
+      <w:r>
+        <w:rPr>
+          <w:lang w:val="en-GB"/>
+        </w:rPr>
+        <w:t>head</w:t>
+      </w:r>
+      <w:r>
+        <w:rPr>
+          <w:lang w:val="en-GB"/>
+        </w:rPr>
+        <w:t xml:space="preserve"> before releasing the flyer</w:t>
+      </w:r>
+      <w:r>
+        <w:rPr>
+          <w:lang w:val="en-GB"/>
+        </w:rPr>
+        <w:t>’</w:t>
+      </w:r>
+      <w:r>
+        <w:rPr>
+          <w:lang w:val="en-GB"/>
+        </w:rPr>
+        <w:t>s hips.</w:t>
+      </w:r>
+      <w:r>
+        <w:rPr>
+          <w:lang w:val="en-GB"/>
+        </w:rPr>
+        <w:t xml:space="preserve"> The base then</w:t>
+      </w:r>
+      <w:r>
+        <w:rPr>
+          <w:lang w:val="en-GB"/>
+        </w:rPr>
+        <w:t xml:space="preserve"> catches the flyers feet, </w:t>
+      </w:r>
+      <w:r>
+        <w:rPr>
+          <w:lang w:val="en-GB"/>
+        </w:rPr>
+        <w:t>completing the movement by standing</w:t>
+      </w:r>
+      <w:r>
+        <w:rPr>
+          <w:lang w:val="en-GB"/>
+        </w:rPr>
+        <w:t xml:space="preserve"> with the flyer’s feet in their hands at shoulder height.</w:t>
+      </w:r>
+    </w:p>
+    <w:p>
+      <w:pPr>
+        <w:pStyle w:val="Heading2"/>
+        <w:rPr>
+          <w:lang w:val="en-GB"/>
+        </w:rPr>
+      </w:pPr>
+    </w:p>
+    <w:p>
+      <w:pPr>
+        <w:pStyle w:val="Heading2"/>
+        <w:rPr>
+          <w:lang w:val="en-GB"/>
+        </w:rPr>
+      </w:pPr>
+      <w:r>
+        <w:rPr>
+          <w:lang w:val="en-GB"/>
+        </w:rPr>
+        <w:t>Why is this necessary?</w:t>
+      </w:r>
+    </w:p>
+    <w:p>
+      <w:pPr>
         <w:pStyle w:val="Heading1"/>
         <w:rPr>
           <w:lang w:val="en-GB"/>
         </w:rPr>
       </w:pPr>
+      <w:bookmarkStart w:id="1" w:name="_Toc135660341"/>
       <w:r>
         <w:rPr>
           <w:lang w:val="en-GB"/>
@@ -138,6 +2385,7 @@
         <w:lastRenderedPageBreak/>
         <w:t>Methods</w:t>
       </w:r>
+      <w:bookmarkEnd w:id="1"/>
     </w:p>
     <w:p>
       <w:pPr>
@@ -164,12 +2412,14 @@
           <w:lang w:val="en-GB"/>
         </w:rPr>
       </w:pPr>
+      <w:bookmarkStart w:id="2" w:name="_Toc135660342"/>
       <w:r>
         <w:rPr>
           <w:lang w:val="en-GB"/>
         </w:rPr>
         <w:t>Participant recruitment</w:t>
       </w:r>
+      <w:bookmarkEnd w:id="2"/>
     </w:p>
     <w:p>
       <w:pPr>
@@ -178,12 +2428,14 @@
           <w:lang w:val="en-GB"/>
         </w:rPr>
       </w:pPr>
+      <w:bookmarkStart w:id="3" w:name="_Toc135660343"/>
       <w:r>
         <w:rPr>
           <w:lang w:val="en-GB"/>
         </w:rPr>
         <w:t>Marker Placement</w:t>
       </w:r>
+      <w:bookmarkEnd w:id="3"/>
     </w:p>
     <w:p>
       <w:pPr>
@@ -192,12 +2444,14 @@
           <w:lang w:val="en-GB"/>
         </w:rPr>
       </w:pPr>
+      <w:bookmarkStart w:id="4" w:name="_Toc135660344"/>
       <w:r>
         <w:rPr>
           <w:lang w:val="en-GB"/>
         </w:rPr>
         <w:t>Upper Body</w:t>
       </w:r>
+      <w:bookmarkEnd w:id="4"/>
     </w:p>
     <w:p>
       <w:pPr>
@@ -219,12 +2473,14 @@
           <w:lang w:val="en-GB"/>
         </w:rPr>
       </w:pPr>
+      <w:bookmarkStart w:id="5" w:name="_Toc135660345"/>
       <w:r>
         <w:rPr>
           <w:lang w:val="en-GB"/>
         </w:rPr>
         <w:t>Lower Body</w:t>
       </w:r>
+      <w:bookmarkEnd w:id="5"/>
     </w:p>
     <w:p>
       <w:pPr>
@@ -246,12 +2502,14 @@
           <w:lang w:val="en-GB"/>
         </w:rPr>
       </w:pPr>
+      <w:bookmarkStart w:id="6" w:name="_Toc135660346"/>
       <w:r>
         <w:rPr>
           <w:lang w:val="en-GB"/>
         </w:rPr>
         <w:t>Data Acquisition</w:t>
       </w:r>
+      <w:bookmarkEnd w:id="6"/>
     </w:p>
     <w:p>
       <w:pPr>
@@ -260,12 +2518,14 @@
           <w:lang w:val="en-GB"/>
         </w:rPr>
       </w:pPr>
+      <w:bookmarkStart w:id="7" w:name="_Toc135660347"/>
       <w:r>
         <w:rPr>
           <w:lang w:val="en-GB"/>
         </w:rPr>
         <w:t>Judge recruitment</w:t>
       </w:r>
+      <w:bookmarkEnd w:id="7"/>
     </w:p>
     <w:p>
       <w:pPr>
@@ -274,12 +2534,14 @@
           <w:lang w:val="en-GB"/>
         </w:rPr>
       </w:pPr>
+      <w:bookmarkStart w:id="8" w:name="_Toc135660348"/>
       <w:r>
         <w:rPr>
           <w:lang w:val="en-GB"/>
         </w:rPr>
         <w:t>Judges’ questions</w:t>
       </w:r>
+      <w:bookmarkEnd w:id="8"/>
     </w:p>
     <w:p>
       <w:pPr>
@@ -288,6 +2550,7 @@
           <w:lang w:val="en-GB"/>
         </w:rPr>
       </w:pPr>
+      <w:bookmarkStart w:id="9" w:name="_Toc135660349"/>
       <w:r>
         <w:rPr>
           <w:lang w:val="en-GB"/>
@@ -295,6 +2558,7 @@
         <w:lastRenderedPageBreak/>
         <w:t>Results</w:t>
       </w:r>
+      <w:bookmarkEnd w:id="9"/>
     </w:p>
     <w:p>
       <w:pPr>
@@ -303,6 +2567,7 @@
           <w:lang w:val="en-GB"/>
         </w:rPr>
       </w:pPr>
+      <w:bookmarkStart w:id="10" w:name="_Toc135660350"/>
       <w:r>
         <w:rPr>
           <w:lang w:val="en-GB"/>
@@ -315,6 +2580,7 @@
         </w:rPr>
         <w:t xml:space="preserve"> results</w:t>
       </w:r>
+      <w:bookmarkEnd w:id="10"/>
     </w:p>
     <w:p>
       <w:pPr>
@@ -323,12 +2589,14 @@
           <w:lang w:val="en-GB"/>
         </w:rPr>
       </w:pPr>
+      <w:bookmarkStart w:id="11" w:name="_Toc135660351"/>
       <w:r>
         <w:rPr>
           <w:lang w:val="en-GB"/>
         </w:rPr>
         <w:t>Qualitative results</w:t>
       </w:r>
+      <w:bookmarkEnd w:id="11"/>
     </w:p>
     <w:p>
       <w:pPr>
@@ -337,6 +2605,7 @@
           <w:lang w:val="en-GB"/>
         </w:rPr>
       </w:pPr>
+      <w:bookmarkStart w:id="12" w:name="_Toc135660352"/>
       <w:r>
         <w:rPr>
           <w:lang w:val="en-GB"/>
@@ -344,6 +2613,7 @@
         <w:lastRenderedPageBreak/>
         <w:t>Discussion</w:t>
       </w:r>
+      <w:bookmarkEnd w:id="12"/>
     </w:p>
     <w:p>
       <w:pPr>
@@ -360,8 +2630,16 @@
         <w:rPr>
           <w:lang w:val="en-GB"/>
         </w:rPr>
-        <w:t>Combine quantitative and qualitative results</w:t>
-      </w:r>
+        <w:t xml:space="preserve">Combine quantitative and qualitative </w:t>
+      </w:r>
+      <w:proofErr w:type="gramStart"/>
+      <w:r>
+        <w:rPr>
+          <w:lang w:val="en-GB"/>
+        </w:rPr>
+        <w:t>results</w:t>
+      </w:r>
+      <w:proofErr w:type="gramEnd"/>
     </w:p>
     <w:p>
       <w:pPr>
@@ -370,6 +2648,7 @@
           <w:lang w:val="en-GB"/>
         </w:rPr>
       </w:pPr>
+      <w:bookmarkStart w:id="13" w:name="_Toc135660353"/>
       <w:r>
         <w:rPr>
           <w:lang w:val="en-GB"/>
@@ -377,6 +2656,7 @@
         <w:lastRenderedPageBreak/>
         <w:t>Conclusion?</w:t>
       </w:r>
+      <w:bookmarkEnd w:id="13"/>
     </w:p>
     <w:p>
       <w:pPr>
@@ -412,9 +2692,369 @@
 </w:document>
 </file>
 
+<file path=word/endnotes.xml><?xml version="1.0" encoding="utf-8"?>
+<w:endnotes xmlns:wpc="http://schemas.microsoft.com/office/word/2010/wordprocessingCanvas" xmlns:cx="http://schemas.microsoft.com/office/drawing/2014/chartex" xmlns:cx1="http://schemas.microsoft.com/office/drawing/2015/9/8/chartex" xmlns:cx2="http://schemas.microsoft.com/office/drawing/2015/10/21/chartex" xmlns:cx3="http://schemas.microsoft.com/office/drawing/2016/5/9/chartex" xmlns:cx4="http://schemas.microsoft.com/office/drawing/2016/5/10/chartex" xmlns:cx5="http://schemas.microsoft.com/office/drawing/2016/5/11/chartex" xmlns:cx6="http://schemas.microsoft.com/office/drawing/2016/5/12/chartex" xmlns:cx7="http://schemas.microsoft.com/office/drawing/2016/5/13/chartex" xmlns:cx8="http://schemas.microsoft.com/office/drawing/2016/5/14/chartex" xmlns:mc="http://schemas.openxmlformats.org/markup-compatibility/2006" xmlns:aink="http://schemas.microsoft.com/office/drawing/2016/ink" xmlns:am3d="http://schemas.microsoft.com/office/drawing/2017/model3d" xmlns:o="urn:schemas-microsoft-com:office:office" xmlns:oel="http://schemas.microsoft.com/office/2019/extlst" xmlns:r="http://schemas.openxmlformats.org/officeDocument/2006/relationships" xmlns:m="http://schemas.openxmlformats.org/officeDocument/2006/math" xmlns:v="urn:schemas-microsoft-com:vml" xmlns:wp14="http://schemas.microsoft.com/office/word/2010/wordprocessingDrawing" xmlns:wp="http://schemas.openxmlformats.org/drawingml/2006/wordprocessingDrawing" xmlns:w10="urn:schemas-microsoft-com:office:word" xmlns:w="http://schemas.openxmlformats.org/wordprocessingml/2006/main" xmlns:w14="http://schemas.microsoft.com/office/word/2010/wordml" xmlns:w15="http://schemas.microsoft.com/office/word/2012/wordml" xmlns:w16cex="http://schemas.microsoft.com/office/word/2018/wordml/cex" xmlns:w16cid="http://schemas.microsoft.com/office/word/2016/wordml/cid" xmlns:w16="http://schemas.microsoft.com/office/word/2018/wordml" xmlns:w16du="http://schemas.microsoft.com/office/word/2023/wordml/word16du" xmlns:w16sdtdh="http://schemas.microsoft.com/office/word/2020/wordml/sdtdatahash" xmlns:w16se="http://schemas.microsoft.com/office/word/2015/wordml/symex" xmlns:wpg="http://schemas.microsoft.com/office/word/2010/wordprocessingGroup" xmlns:wpi="http://schemas.microsoft.com/office/word/2010/wordprocessingInk" xmlns:wne="http://schemas.microsoft.com/office/word/2006/wordml" xmlns:wps="http://schemas.microsoft.com/office/word/2010/wordprocessingShape" mc:Ignorable="w14 w15 w16se w16cid w16 w16cex w16sdtdh wp14">
+  <w:endnote w:type="separator" w:id="-1">
+    <w:p>
+      <w:pPr>
+        <w:spacing w:after="0" w:line="240" w:lineRule="auto"/>
+      </w:pPr>
+      <w:r>
+        <w:separator/>
+      </w:r>
+    </w:p>
+  </w:endnote>
+  <w:endnote w:type="continuationSeparator" w:id="0">
+    <w:p>
+      <w:pPr>
+        <w:spacing w:after="0" w:line="240" w:lineRule="auto"/>
+      </w:pPr>
+      <w:r>
+        <w:continuationSeparator/>
+      </w:r>
+    </w:p>
+  </w:endnote>
+</w:endnotes>
+</file>
+
+<file path=word/footnotes.xml><?xml version="1.0" encoding="utf-8"?>
+<w:footnotes xmlns:wpc="http://schemas.microsoft.com/office/word/2010/wordprocessingCanvas" xmlns:cx="http://schemas.microsoft.com/office/drawing/2014/chartex" xmlns:cx1="http://schemas.microsoft.com/office/drawing/2015/9/8/chartex" xmlns:cx2="http://schemas.microsoft.com/office/drawing/2015/10/21/chartex" xmlns:cx3="http://schemas.microsoft.com/office/drawing/2016/5/9/chartex" xmlns:cx4="http://schemas.microsoft.com/office/drawing/2016/5/10/chartex" xmlns:cx5="http://schemas.microsoft.com/office/drawing/2016/5/11/chartex" xmlns:cx6="http://schemas.microsoft.com/office/drawing/2016/5/12/chartex" xmlns:cx7="http://schemas.microsoft.com/office/drawing/2016/5/13/chartex" xmlns:cx8="http://schemas.microsoft.com/office/drawing/2016/5/14/chartex" xmlns:mc="http://schemas.openxmlformats.org/markup-compatibility/2006" xmlns:aink="http://schemas.microsoft.com/office/drawing/2016/ink" xmlns:am3d="http://schemas.microsoft.com/office/drawing/2017/model3d" xmlns:o="urn:schemas-microsoft-com:office:office" xmlns:oel="http://schemas.microsoft.com/office/2019/extlst" xmlns:r="http://schemas.openxmlformats.org/officeDocument/2006/relationships" xmlns:m="http://schemas.openxmlformats.org/officeDocument/2006/math" xmlns:v="urn:schemas-microsoft-com:vml" xmlns:wp14="http://schemas.microsoft.com/office/word/2010/wordprocessingDrawing" xmlns:wp="http://schemas.openxmlformats.org/drawingml/2006/wordprocessingDrawing" xmlns:w10="urn:schemas-microsoft-com:office:word" xmlns:w="http://schemas.openxmlformats.org/wordprocessingml/2006/main" xmlns:w14="http://schemas.microsoft.com/office/word/2010/wordml" xmlns:w15="http://schemas.microsoft.com/office/word/2012/wordml" xmlns:w16cex="http://schemas.microsoft.com/office/word/2018/wordml/cex" xmlns:w16cid="http://schemas.microsoft.com/office/word/2016/wordml/cid" xmlns:w16="http://schemas.microsoft.com/office/word/2018/wordml" xmlns:w16du="http://schemas.microsoft.com/office/word/2023/wordml/word16du" xmlns:w16sdtdh="http://schemas.microsoft.com/office/word/2020/wordml/sdtdatahash" xmlns:w16se="http://schemas.microsoft.com/office/word/2015/wordml/symex" xmlns:wpg="http://schemas.microsoft.com/office/word/2010/wordprocessingGroup" xmlns:wpi="http://schemas.microsoft.com/office/word/2010/wordprocessingInk" xmlns:wne="http://schemas.microsoft.com/office/word/2006/wordml" xmlns:wps="http://schemas.microsoft.com/office/word/2010/wordprocessingShape" mc:Ignorable="w14 w15 w16se w16cid w16 w16cex w16sdtdh wp14">
+  <w:footnote w:type="separator" w:id="-1">
+    <w:p>
+      <w:pPr>
+        <w:spacing w:after="0" w:line="240" w:lineRule="auto"/>
+      </w:pPr>
+      <w:r>
+        <w:separator/>
+      </w:r>
+    </w:p>
+  </w:footnote>
+  <w:footnote w:type="continuationSeparator" w:id="0">
+    <w:p>
+      <w:pPr>
+        <w:spacing w:after="0" w:line="240" w:lineRule="auto"/>
+      </w:pPr>
+      <w:r>
+        <w:continuationSeparator/>
+      </w:r>
+    </w:p>
+  </w:footnote>
+  <w:footnote w:id="1">
+    <w:p>
+      <w:pPr>
+        <w:pStyle w:val="FootnoteText"/>
+        <w:rPr>
+          <w:lang w:val="en-GB"/>
+        </w:rPr>
+      </w:pPr>
+      <w:r>
+        <w:rPr>
+          <w:rStyle w:val="FootnoteReference"/>
+        </w:rPr>
+        <w:footnoteRef/>
+      </w:r>
+      <w:r>
+        <w:rPr>
+          <w:lang w:val="en-GB"/>
+        </w:rPr>
+        <w:t xml:space="preserve"> Varsity, 2014. </w:t>
+      </w:r>
+      <w:hyperlink r:id="rId1" w:history="1">
+        <w:r>
+          <w:rPr>
+            <w:rStyle w:val="Hyperlink"/>
+            <w:lang w:val="en-GB"/>
+          </w:rPr>
+          <w:t>Being a Cheerleader - History of Cheerleading - Varsity.com</w:t>
+        </w:r>
+      </w:hyperlink>
+    </w:p>
+    <w:p>
+      <w:pPr>
+        <w:pStyle w:val="FootnoteText"/>
+        <w:rPr>
+          <w:lang w:val="en-GB"/>
+        </w:rPr>
+      </w:pPr>
+    </w:p>
+  </w:footnote>
+  <w:footnote w:id="2">
+    <w:p>
+      <w:pPr>
+        <w:pStyle w:val="FootnoteText"/>
+      </w:pPr>
+      <w:r>
+        <w:rPr>
+          <w:rStyle w:val="FootnoteReference"/>
+        </w:rPr>
+        <w:footnoteRef/>
+      </w:r>
+      <w:r>
+        <w:rPr>
+          <w:lang w:val="en-GB"/>
+        </w:rPr>
+        <w:t xml:space="preserve"> </w:t>
+      </w:r>
+      <w:proofErr w:type="spellStart"/>
+      <w:r>
+        <w:rPr>
+          <w:lang w:val="en-GB"/>
+        </w:rPr>
+        <w:t>Grindstaff</w:t>
+      </w:r>
+      <w:proofErr w:type="spellEnd"/>
+      <w:r>
+        <w:rPr>
+          <w:lang w:val="en-GB"/>
+        </w:rPr>
+        <w:t>, Laura Anne (Britannica),</w:t>
+      </w:r>
+      <w:r>
+        <w:rPr>
+          <w:lang w:val="en-GB"/>
+        </w:rPr>
+        <w:t xml:space="preserve"> 2022 </w:t>
+      </w:r>
+      <w:hyperlink r:id="rId2" w:history="1">
+        <w:r>
+          <w:rPr>
+            <w:rStyle w:val="Hyperlink"/>
+            <w:lang w:val="en-GB"/>
+          </w:rPr>
+          <w:t>Cheerleading | Definition, History, &amp; Facts | Britannica</w:t>
+        </w:r>
+      </w:hyperlink>
+    </w:p>
+    <w:p>
+      <w:pPr>
+        <w:pStyle w:val="FootnoteText"/>
+        <w:ind w:firstLine="0"/>
+        <w:rPr>
+          <w:lang w:val="en-GB"/>
+        </w:rPr>
+      </w:pPr>
+      <w:r>
+        <w:rPr>
+          <w:lang w:val="en-GB"/>
+        </w:rPr>
+        <w:t xml:space="preserve"> </w:t>
+      </w:r>
+    </w:p>
+  </w:footnote>
+  <w:footnote w:id="3">
+    <w:p>
+      <w:pPr>
+        <w:pStyle w:val="FootnoteText"/>
+        <w:rPr>
+          <w:lang w:val="en-GB"/>
+        </w:rPr>
+      </w:pPr>
+      <w:r>
+        <w:rPr>
+          <w:rStyle w:val="FootnoteReference"/>
+        </w:rPr>
+        <w:footnoteRef/>
+      </w:r>
+      <w:r>
+        <w:rPr>
+          <w:lang w:val="en-GB"/>
+        </w:rPr>
+        <w:t xml:space="preserve"> </w:t>
+      </w:r>
+      <w:r>
+        <w:rPr>
+          <w:lang w:val="en-GB"/>
+        </w:rPr>
+        <w:t xml:space="preserve">USA cheer </w:t>
+      </w:r>
+      <w:hyperlink r:id="rId3" w:history="1">
+        <w:r>
+          <w:rPr>
+            <w:rStyle w:val="Hyperlink"/>
+            <w:lang w:val="en-GB"/>
+          </w:rPr>
+          <w:t>History of Cheerleading - USA Cheer</w:t>
+        </w:r>
+      </w:hyperlink>
+    </w:p>
+  </w:footnote>
+  <w:footnote w:id="4">
+    <w:p>
+      <w:pPr>
+        <w:pStyle w:val="FootnoteText"/>
+      </w:pPr>
+      <w:r>
+        <w:rPr>
+          <w:rStyle w:val="FootnoteReference"/>
+        </w:rPr>
+        <w:footnoteRef/>
+      </w:r>
+      <w:r>
+        <w:t xml:space="preserve"> </w:t>
+      </w:r>
+      <w:r>
+        <w:t xml:space="preserve">CCVD </w:t>
+      </w:r>
+      <w:proofErr w:type="spellStart"/>
+      <w:r>
+        <w:t>statistik</w:t>
+      </w:r>
+      <w:proofErr w:type="spellEnd"/>
+      <w:r>
+        <w:t xml:space="preserve"> M/W?</w:t>
+      </w:r>
+    </w:p>
+  </w:footnote>
+  <w:footnote w:id="5">
+    <w:p>
+      <w:pPr>
+        <w:pStyle w:val="FootnoteText"/>
+        <w:rPr>
+          <w:lang w:val="en-GB"/>
+        </w:rPr>
+      </w:pPr>
+      <w:r>
+        <w:rPr>
+          <w:rStyle w:val="FootnoteReference"/>
+        </w:rPr>
+        <w:footnoteRef/>
+      </w:r>
+      <w:r>
+        <w:rPr>
+          <w:lang w:val="en-GB"/>
+        </w:rPr>
+        <w:t xml:space="preserve"> </w:t>
+      </w:r>
+      <w:hyperlink r:id="rId4" w:history="1">
+        <w:r>
+          <w:rPr>
+            <w:rStyle w:val="Hyperlink"/>
+            <w:lang w:val="en-GB"/>
+          </w:rPr>
+          <w:t>ICU - International Cheer Union (olympics.com)</w:t>
+        </w:r>
+      </w:hyperlink>
+    </w:p>
+  </w:footnote>
+</w:footnotes>
+</file>
+
 <file path=word/numbering.xml><?xml version="1.0" encoding="utf-8"?>
 <w:numbering xmlns:wpc="http://schemas.microsoft.com/office/word/2010/wordprocessingCanvas" xmlns:cx="http://schemas.microsoft.com/office/drawing/2014/chartex" xmlns:cx1="http://schemas.microsoft.com/office/drawing/2015/9/8/chartex" xmlns:cx2="http://schemas.microsoft.com/office/drawing/2015/10/21/chartex" xmlns:cx3="http://schemas.microsoft.com/office/drawing/2016/5/9/chartex" xmlns:cx4="http://schemas.microsoft.com/office/drawing/2016/5/10/chartex" xmlns:cx5="http://schemas.microsoft.com/office/drawing/2016/5/11/chartex" xmlns:cx6="http://schemas.microsoft.com/office/drawing/2016/5/12/chartex" xmlns:cx7="http://schemas.microsoft.com/office/drawing/2016/5/13/chartex" xmlns:cx8="http://schemas.microsoft.com/office/drawing/2016/5/14/chartex" xmlns:mc="http://schemas.openxmlformats.org/markup-compatibility/2006" xmlns:aink="http://schemas.microsoft.com/office/drawing/2016/ink" xmlns:am3d="http://schemas.microsoft.com/office/drawing/2017/model3d" xmlns:o="urn:schemas-microsoft-com:office:office" xmlns:oel="http://schemas.microsoft.com/office/2019/extlst" xmlns:r="http://schemas.openxmlformats.org/officeDocument/2006/relationships" xmlns:m="http://schemas.openxmlformats.org/officeDocument/2006/math" xmlns:v="urn:schemas-microsoft-com:vml" xmlns:wp14="http://schemas.microsoft.com/office/word/2010/wordprocessingDrawing" xmlns:wp="http://schemas.openxmlformats.org/drawingml/2006/wordprocessingDrawing" xmlns:w10="urn:schemas-microsoft-com:office:word" xmlns:w="http://schemas.openxmlformats.org/wordprocessingml/2006/main" xmlns:w14="http://schemas.microsoft.com/office/word/2010/wordml" xmlns:w15="http://schemas.microsoft.com/office/word/2012/wordml" xmlns:w16cex="http://schemas.microsoft.com/office/word/2018/wordml/cex" xmlns:w16cid="http://schemas.microsoft.com/office/word/2016/wordml/cid" xmlns:w16="http://schemas.microsoft.com/office/word/2018/wordml" xmlns:w16du="http://schemas.microsoft.com/office/word/2023/wordml/word16du" xmlns:w16sdtdh="http://schemas.microsoft.com/office/word/2020/wordml/sdtdatahash" xmlns:w16se="http://schemas.microsoft.com/office/word/2015/wordml/symex" xmlns:wpg="http://schemas.microsoft.com/office/word/2010/wordprocessingGroup" xmlns:wpi="http://schemas.microsoft.com/office/word/2010/wordprocessingInk" xmlns:wne="http://schemas.microsoft.com/office/word/2006/wordml" xmlns:wps="http://schemas.microsoft.com/office/word/2010/wordprocessingShape" mc:Ignorable="w14 w15 w16se w16cid w16 w16cex w16sdtdh wp14">
   <w:abstractNum w:abstractNumId="0" w15:restartNumberingAfterBreak="0">
+    <w:nsid w:val="02022EBA"/>
+    <w:multiLevelType w:val="hybridMultilevel"/>
+    <w:tmpl w:val="C9F6751C"/>
+    <w:lvl w:ilvl="0" w:tplc="08090001">
+      <w:start w:val="1"/>
+      <w:numFmt w:val="bullet"/>
+      <w:lvlText w:val=""/>
+      <w:lvlJc w:val="left"/>
+      <w:pPr>
+        <w:ind w:left="360" w:hanging="360"/>
+      </w:pPr>
+      <w:rPr>
+        <w:rFonts w:ascii="Symbol" w:hAnsi="Symbol" w:hint="default"/>
+      </w:rPr>
+    </w:lvl>
+    <w:lvl w:ilvl="1" w:tplc="08090003" w:tentative="1">
+      <w:start w:val="1"/>
+      <w:numFmt w:val="bullet"/>
+      <w:lvlText w:val="o"/>
+      <w:lvlJc w:val="left"/>
+      <w:pPr>
+        <w:ind w:left="1080" w:hanging="360"/>
+      </w:pPr>
+      <w:rPr>
+        <w:rFonts w:ascii="Courier New" w:hAnsi="Courier New" w:cs="Courier New" w:hint="default"/>
+      </w:rPr>
+    </w:lvl>
+    <w:lvl w:ilvl="2" w:tplc="08090005" w:tentative="1">
+      <w:start w:val="1"/>
+      <w:numFmt w:val="bullet"/>
+      <w:lvlText w:val=""/>
+      <w:lvlJc w:val="left"/>
+      <w:pPr>
+        <w:ind w:left="1800" w:hanging="360"/>
+      </w:pPr>
+      <w:rPr>
+        <w:rFonts w:ascii="Wingdings" w:hAnsi="Wingdings" w:hint="default"/>
+      </w:rPr>
+    </w:lvl>
+    <w:lvl w:ilvl="3" w:tplc="08090001" w:tentative="1">
+      <w:start w:val="1"/>
+      <w:numFmt w:val="bullet"/>
+      <w:lvlText w:val=""/>
+      <w:lvlJc w:val="left"/>
+      <w:pPr>
+        <w:ind w:left="2520" w:hanging="360"/>
+      </w:pPr>
+      <w:rPr>
+        <w:rFonts w:ascii="Symbol" w:hAnsi="Symbol" w:hint="default"/>
+      </w:rPr>
+    </w:lvl>
+    <w:lvl w:ilvl="4" w:tplc="08090003" w:tentative="1">
+      <w:start w:val="1"/>
+      <w:numFmt w:val="bullet"/>
+      <w:lvlText w:val="o"/>
+      <w:lvlJc w:val="left"/>
+      <w:pPr>
+        <w:ind w:left="3240" w:hanging="360"/>
+      </w:pPr>
+      <w:rPr>
+        <w:rFonts w:ascii="Courier New" w:hAnsi="Courier New" w:cs="Courier New" w:hint="default"/>
+      </w:rPr>
+    </w:lvl>
+    <w:lvl w:ilvl="5" w:tplc="08090005" w:tentative="1">
+      <w:start w:val="1"/>
+      <w:numFmt w:val="bullet"/>
+      <w:lvlText w:val=""/>
+      <w:lvlJc w:val="left"/>
+      <w:pPr>
+        <w:ind w:left="3960" w:hanging="360"/>
+      </w:pPr>
+      <w:rPr>
+        <w:rFonts w:ascii="Wingdings" w:hAnsi="Wingdings" w:hint="default"/>
+      </w:rPr>
+    </w:lvl>
+    <w:lvl w:ilvl="6" w:tplc="08090001" w:tentative="1">
+      <w:start w:val="1"/>
+      <w:numFmt w:val="bullet"/>
+      <w:lvlText w:val=""/>
+      <w:lvlJc w:val="left"/>
+      <w:pPr>
+        <w:ind w:left="4680" w:hanging="360"/>
+      </w:pPr>
+      <w:rPr>
+        <w:rFonts w:ascii="Symbol" w:hAnsi="Symbol" w:hint="default"/>
+      </w:rPr>
+    </w:lvl>
+    <w:lvl w:ilvl="7" w:tplc="08090003" w:tentative="1">
+      <w:start w:val="1"/>
+      <w:numFmt w:val="bullet"/>
+      <w:lvlText w:val="o"/>
+      <w:lvlJc w:val="left"/>
+      <w:pPr>
+        <w:ind w:left="5400" w:hanging="360"/>
+      </w:pPr>
+      <w:rPr>
+        <w:rFonts w:ascii="Courier New" w:hAnsi="Courier New" w:cs="Courier New" w:hint="default"/>
+      </w:rPr>
+    </w:lvl>
+    <w:lvl w:ilvl="8" w:tplc="08090005" w:tentative="1">
+      <w:start w:val="1"/>
+      <w:numFmt w:val="bullet"/>
+      <w:lvlText w:val=""/>
+      <w:lvlJc w:val="left"/>
+      <w:pPr>
+        <w:ind w:left="6120" w:hanging="360"/>
+      </w:pPr>
+      <w:rPr>
+        <w:rFonts w:ascii="Wingdings" w:hAnsi="Wingdings" w:hint="default"/>
+      </w:rPr>
+    </w:lvl>
+  </w:abstractNum>
+  <w:abstractNum w:abstractNumId="1" w15:restartNumberingAfterBreak="0">
     <w:nsid w:val="06C553A6"/>
     <w:multiLevelType w:val="hybridMultilevel"/>
     <w:tmpl w:val="0680DAC2"/>
@@ -526,7 +3166,7 @@
       </w:rPr>
     </w:lvl>
   </w:abstractNum>
-  <w:abstractNum w:abstractNumId="1" w15:restartNumberingAfterBreak="0">
+  <w:abstractNum w:abstractNumId="2" w15:restartNumberingAfterBreak="0">
     <w:nsid w:val="2B227F04"/>
     <w:multiLevelType w:val="hybridMultilevel"/>
     <w:tmpl w:val="2332B0D0"/>
@@ -615,10 +3255,10 @@
       </w:pPr>
     </w:lvl>
   </w:abstractNum>
-  <w:abstractNum w:abstractNumId="2" w15:restartNumberingAfterBreak="0">
+  <w:abstractNum w:abstractNumId="3" w15:restartNumberingAfterBreak="0">
     <w:nsid w:val="58E17877"/>
     <w:multiLevelType w:val="hybridMultilevel"/>
-    <w:tmpl w:val="89D88566"/>
+    <w:tmpl w:val="3940D7AA"/>
     <w:lvl w:ilvl="0" w:tplc="08090001">
       <w:start w:val="1"/>
       <w:numFmt w:val="bullet"/>
@@ -729,12 +3369,15 @@
     </w:lvl>
   </w:abstractNum>
   <w:num w:numId="1" w16cid:durableId="1622032527">
+    <w:abstractNumId w:val="2"/>
+  </w:num>
+  <w:num w:numId="2" w16cid:durableId="46953675">
+    <w:abstractNumId w:val="3"/>
+  </w:num>
+  <w:num w:numId="3" w16cid:durableId="1303079539">
     <w:abstractNumId w:val="1"/>
   </w:num>
-  <w:num w:numId="2" w16cid:durableId="46953675">
-    <w:abstractNumId w:val="2"/>
-  </w:num>
-  <w:num w:numId="3" w16cid:durableId="1303079539">
+  <w:num w:numId="4" w16cid:durableId="1903363568">
     <w:abstractNumId w:val="0"/>
   </w:num>
 </w:numbering>
@@ -1444,6 +4087,149 @@
       <w:contextualSpacing/>
     </w:pPr>
   </w:style>
+  <w:style w:type="paragraph" w:styleId="TOCHeading">
+    <w:name w:val="TOC Heading"/>
+    <w:basedOn w:val="Heading1"/>
+    <w:next w:val="Normal"/>
+    <w:uiPriority w:val="39"/>
+    <w:unhideWhenUsed/>
+    <w:qFormat/>
+    <w:rsid w:val="006A587C"/>
+    <w:pPr>
+      <w:keepNext/>
+      <w:keepLines/>
+      <w:pageBreakBefore w:val="0"/>
+      <w:spacing w:before="240" w:after="0" w:line="259" w:lineRule="auto"/>
+      <w:ind w:firstLine="0"/>
+      <w:jc w:val="left"/>
+      <w:outlineLvl w:val="9"/>
+    </w:pPr>
+    <w:rPr>
+      <w:rFonts w:asciiTheme="majorHAnsi" w:eastAsiaTheme="majorEastAsia" w:hAnsiTheme="majorHAnsi" w:cstheme="majorBidi"/>
+      <w:b w:val="0"/>
+      <w:bCs w:val="0"/>
+      <w:color w:val="A5A5A5" w:themeColor="accent1" w:themeShade="BF"/>
+      <w:sz w:val="32"/>
+      <w:szCs w:val="32"/>
+      <w:lang w:val="en-GB" w:eastAsia="en-GB"/>
+    </w:rPr>
+  </w:style>
+  <w:style w:type="paragraph" w:styleId="TOC1">
+    <w:name w:val="toc 1"/>
+    <w:basedOn w:val="Normal"/>
+    <w:next w:val="Normal"/>
+    <w:autoRedefine/>
+    <w:uiPriority w:val="39"/>
+    <w:unhideWhenUsed/>
+    <w:rsid w:val="006A587C"/>
+    <w:pPr>
+      <w:spacing w:after="100"/>
+    </w:pPr>
+  </w:style>
+  <w:style w:type="paragraph" w:styleId="TOC2">
+    <w:name w:val="toc 2"/>
+    <w:basedOn w:val="Normal"/>
+    <w:next w:val="Normal"/>
+    <w:autoRedefine/>
+    <w:uiPriority w:val="39"/>
+    <w:unhideWhenUsed/>
+    <w:rsid w:val="006A587C"/>
+    <w:pPr>
+      <w:spacing w:after="100"/>
+      <w:ind w:left="220"/>
+    </w:pPr>
+  </w:style>
+  <w:style w:type="paragraph" w:styleId="TOC3">
+    <w:name w:val="toc 3"/>
+    <w:basedOn w:val="Normal"/>
+    <w:next w:val="Normal"/>
+    <w:autoRedefine/>
+    <w:uiPriority w:val="39"/>
+    <w:unhideWhenUsed/>
+    <w:rsid w:val="006A587C"/>
+    <w:pPr>
+      <w:spacing w:after="100"/>
+      <w:ind w:left="440"/>
+    </w:pPr>
+  </w:style>
+  <w:style w:type="character" w:styleId="Hyperlink">
+    <w:name w:val="Hyperlink"/>
+    <w:basedOn w:val="DefaultParagraphFont"/>
+    <w:uiPriority w:val="99"/>
+    <w:unhideWhenUsed/>
+    <w:rsid w:val="006A587C"/>
+    <w:rPr>
+      <w:color w:val="5F5F5F" w:themeColor="hyperlink"/>
+      <w:u w:val="single"/>
+    </w:rPr>
+  </w:style>
+  <w:style w:type="character" w:styleId="FollowedHyperlink">
+    <w:name w:val="FollowedHyperlink"/>
+    <w:basedOn w:val="DefaultParagraphFont"/>
+    <w:uiPriority w:val="99"/>
+    <w:semiHidden/>
+    <w:unhideWhenUsed/>
+    <w:rsid w:val="006A587C"/>
+    <w:rPr>
+      <w:color w:val="919191" w:themeColor="followedHyperlink"/>
+      <w:u w:val="single"/>
+    </w:rPr>
+  </w:style>
+  <w:style w:type="paragraph" w:styleId="Revision">
+    <w:name w:val="Revision"/>
+    <w:hidden/>
+    <w:uiPriority w:val="99"/>
+    <w:semiHidden/>
+    <w:rsid w:val="006A587C"/>
+    <w:pPr>
+      <w:spacing w:after="0" w:line="240" w:lineRule="auto"/>
+    </w:pPr>
+    <w:rPr>
+      <w:rFonts w:ascii="Arial" w:hAnsi="Arial" w:cs="Arial"/>
+      <w:lang w:val="de-DE"/>
+    </w:rPr>
+  </w:style>
+  <w:style w:type="paragraph" w:styleId="FootnoteText">
+    <w:name w:val="footnote text"/>
+    <w:basedOn w:val="Normal"/>
+    <w:link w:val="FootnoteTextChar"/>
+    <w:uiPriority w:val="99"/>
+    <w:semiHidden/>
+    <w:unhideWhenUsed/>
+    <w:rsid w:val="00924BC1"/>
+    <w:pPr>
+      <w:spacing w:after="0" w:line="240" w:lineRule="auto"/>
+    </w:pPr>
+    <w:rPr>
+      <w:sz w:val="20"/>
+      <w:szCs w:val="20"/>
+    </w:rPr>
+  </w:style>
+  <w:style w:type="character" w:customStyle="1" w:styleId="FootnoteTextChar">
+    <w:name w:val="Footnote Text Char"/>
+    <w:basedOn w:val="DefaultParagraphFont"/>
+    <w:link w:val="FootnoteText"/>
+    <w:uiPriority w:val="99"/>
+    <w:semiHidden/>
+    <w:rsid w:val="00924BC1"/>
+    <w:rPr>
+      <w:rFonts w:ascii="Arial" w:hAnsi="Arial" w:cs="Arial"/>
+      <w:sz w:val="20"/>
+      <w:szCs w:val="20"/>
+      <w:lang w:val="de-DE"/>
+    </w:rPr>
+  </w:style>
+  <w:style w:type="character" w:styleId="FootnoteReference">
+    <w:name w:val="footnote reference"/>
+    <w:basedOn w:val="DefaultParagraphFont"/>
+    <w:uiPriority w:val="99"/>
+    <w:semiHidden/>
+    <w:unhideWhenUsed/>
+    <w:rsid w:val="00924BC1"/>
+    <w:rPr>
+      <w:vertAlign w:val="superscript"/>
+    </w:rPr>
+  </w:style>
 </w:styles>
 </file>
 
@@ -1740,4 +4526,16 @@
     </a:ext>
   </a:extLst>
 </a:theme>
+</file>
+
+<file path=customXml/item1.xml><?xml version="1.0" encoding="utf-8"?>
+<b:Sources xmlns:b="http://schemas.openxmlformats.org/officeDocument/2006/bibliography" xmlns="http://schemas.openxmlformats.org/officeDocument/2006/bibliography" SelectedStyle="\APASixthEditionOfficeOnline.xsl" StyleName="APA" Version="6"/>
+</file>
+
+<file path=customXml/itemProps1.xml><?xml version="1.0" encoding="utf-8"?>
+<ds:datastoreItem xmlns:ds="http://schemas.openxmlformats.org/officeDocument/2006/customXml" ds:itemID="{39D8F579-A938-4041-A81D-0DD8BF68FF17}">
+  <ds:schemaRefs>
+    <ds:schemaRef ds:uri="http://schemas.openxmlformats.org/officeDocument/2006/bibliography"/>
+  </ds:schemaRefs>
+</ds:datastoreItem>
 </file>
</xml_diff>

<commit_message>
Updated Introduction: Why is this neccessary? & Toss to hands
</commit_message>
<xml_diff>
--- a/Korte-MSc_Thesis-Biomechanics_of_a_toss_to_hands_in_cheersport.docx
+++ b/Korte-MSc_Thesis-Biomechanics_of_a_toss_to_hands_in_cheersport.docx
@@ -74,7 +74,11 @@
               <w:tab w:val="right" w:leader="dot" w:pos="9062"/>
             </w:tabs>
             <w:rPr>
+              <w:rFonts w:asciiTheme="minorHAnsi" w:eastAsiaTheme="minorEastAsia" w:hAnsiTheme="minorHAnsi" w:cstheme="minorBidi"/>
               <w:noProof/>
+              <w:kern w:val="2"/>
+              <w:lang w:val="en-GB" w:eastAsia="en-GB"/>
+              <w14:ligatures w14:val="standardContextual"/>
             </w:rPr>
           </w:pPr>
           <w:r>
@@ -86,7 +90,7 @@
           <w:r>
             <w:fldChar w:fldCharType="separate"/>
           </w:r>
-          <w:hyperlink w:anchor="_Toc135660340" w:history="1">
+          <w:hyperlink w:anchor="_Toc136951568" w:history="1">
             <w:r>
               <w:rPr>
                 <w:rStyle w:val="Hyperlink"/>
@@ -114,7 +118,7 @@
                 <w:noProof/>
                 <w:webHidden/>
               </w:rPr>
-              <w:instrText xml:space="preserve"> PAGEREF _Toc135660340 \h </w:instrText>
+              <w:instrText xml:space="preserve"> PAGEREF _Toc136951568 \h </w:instrText>
             </w:r>
             <w:r>
               <w:rPr>
@@ -135,6 +139,225 @@
                 <w:webHidden/>
               </w:rPr>
               <w:t>3</w:t>
+            </w:r>
+            <w:r>
+              <w:rPr>
+                <w:noProof/>
+                <w:webHidden/>
+              </w:rPr>
+              <w:fldChar w:fldCharType="end"/>
+            </w:r>
+          </w:hyperlink>
+        </w:p>
+        <w:p>
+          <w:pPr>
+            <w:pStyle w:val="TOC2"/>
+            <w:tabs>
+              <w:tab w:val="right" w:leader="dot" w:pos="9062"/>
+            </w:tabs>
+            <w:rPr>
+              <w:rFonts w:asciiTheme="minorHAnsi" w:eastAsiaTheme="minorEastAsia" w:hAnsiTheme="minorHAnsi" w:cstheme="minorBidi"/>
+              <w:noProof/>
+              <w:kern w:val="2"/>
+              <w:lang w:val="en-GB" w:eastAsia="en-GB"/>
+              <w14:ligatures w14:val="standardContextual"/>
+            </w:rPr>
+          </w:pPr>
+          <w:hyperlink w:anchor="_Toc136951569" w:history="1">
+            <w:r>
+              <w:rPr>
+                <w:rStyle w:val="Hyperlink"/>
+                <w:noProof/>
+                <w:lang w:val="en-GB"/>
+              </w:rPr>
+              <w:t>The history of cheerleading / What is cheer sport?</w:t>
+            </w:r>
+            <w:r>
+              <w:rPr>
+                <w:noProof/>
+                <w:webHidden/>
+              </w:rPr>
+              <w:tab/>
+            </w:r>
+            <w:r>
+              <w:rPr>
+                <w:noProof/>
+                <w:webHidden/>
+              </w:rPr>
+              <w:fldChar w:fldCharType="begin"/>
+            </w:r>
+            <w:r>
+              <w:rPr>
+                <w:noProof/>
+                <w:webHidden/>
+              </w:rPr>
+              <w:instrText xml:space="preserve"> PAGEREF _Toc136951569 \h </w:instrText>
+            </w:r>
+            <w:r>
+              <w:rPr>
+                <w:noProof/>
+                <w:webHidden/>
+              </w:rPr>
+            </w:r>
+            <w:r>
+              <w:rPr>
+                <w:noProof/>
+                <w:webHidden/>
+              </w:rPr>
+              <w:fldChar w:fldCharType="separate"/>
+            </w:r>
+            <w:r>
+              <w:rPr>
+                <w:noProof/>
+                <w:webHidden/>
+              </w:rPr>
+              <w:t>3</w:t>
+            </w:r>
+            <w:r>
+              <w:rPr>
+                <w:noProof/>
+                <w:webHidden/>
+              </w:rPr>
+              <w:fldChar w:fldCharType="end"/>
+            </w:r>
+          </w:hyperlink>
+        </w:p>
+        <w:p>
+          <w:pPr>
+            <w:pStyle w:val="TOC2"/>
+            <w:tabs>
+              <w:tab w:val="right" w:leader="dot" w:pos="9062"/>
+            </w:tabs>
+            <w:rPr>
+              <w:rFonts w:asciiTheme="minorHAnsi" w:eastAsiaTheme="minorEastAsia" w:hAnsiTheme="minorHAnsi" w:cstheme="minorBidi"/>
+              <w:noProof/>
+              <w:kern w:val="2"/>
+              <w:lang w:val="en-GB" w:eastAsia="en-GB"/>
+              <w14:ligatures w14:val="standardContextual"/>
+            </w:rPr>
+          </w:pPr>
+          <w:hyperlink w:anchor="_Toc136951570" w:history="1">
+            <w:r>
+              <w:rPr>
+                <w:rStyle w:val="Hyperlink"/>
+                <w:noProof/>
+                <w:lang w:val="en-GB"/>
+              </w:rPr>
+              <w:t>The toss to hands</w:t>
+            </w:r>
+            <w:r>
+              <w:rPr>
+                <w:noProof/>
+                <w:webHidden/>
+              </w:rPr>
+              <w:tab/>
+            </w:r>
+            <w:r>
+              <w:rPr>
+                <w:noProof/>
+                <w:webHidden/>
+              </w:rPr>
+              <w:fldChar w:fldCharType="begin"/>
+            </w:r>
+            <w:r>
+              <w:rPr>
+                <w:noProof/>
+                <w:webHidden/>
+              </w:rPr>
+              <w:instrText xml:space="preserve"> PAGEREF _Toc136951570 \h </w:instrText>
+            </w:r>
+            <w:r>
+              <w:rPr>
+                <w:noProof/>
+                <w:webHidden/>
+              </w:rPr>
+            </w:r>
+            <w:r>
+              <w:rPr>
+                <w:noProof/>
+                <w:webHidden/>
+              </w:rPr>
+              <w:fldChar w:fldCharType="separate"/>
+            </w:r>
+            <w:r>
+              <w:rPr>
+                <w:noProof/>
+                <w:webHidden/>
+              </w:rPr>
+              <w:t>4</w:t>
+            </w:r>
+            <w:r>
+              <w:rPr>
+                <w:noProof/>
+                <w:webHidden/>
+              </w:rPr>
+              <w:fldChar w:fldCharType="end"/>
+            </w:r>
+          </w:hyperlink>
+        </w:p>
+        <w:p>
+          <w:pPr>
+            <w:pStyle w:val="TOC2"/>
+            <w:tabs>
+              <w:tab w:val="right" w:leader="dot" w:pos="9062"/>
+            </w:tabs>
+            <w:rPr>
+              <w:rFonts w:asciiTheme="minorHAnsi" w:eastAsiaTheme="minorEastAsia" w:hAnsiTheme="minorHAnsi" w:cstheme="minorBidi"/>
+              <w:noProof/>
+              <w:kern w:val="2"/>
+              <w:lang w:val="en-GB" w:eastAsia="en-GB"/>
+              <w14:ligatures w14:val="standardContextual"/>
+            </w:rPr>
+          </w:pPr>
+          <w:hyperlink w:anchor="_Toc136951571" w:history="1">
+            <w:r>
+              <w:rPr>
+                <w:rStyle w:val="Hyperlink"/>
+                <w:noProof/>
+                <w:lang w:val="en-GB"/>
+              </w:rPr>
+              <w:t>Why is this necessary?</w:t>
+            </w:r>
+            <w:r>
+              <w:rPr>
+                <w:noProof/>
+                <w:webHidden/>
+              </w:rPr>
+              <w:tab/>
+            </w:r>
+            <w:r>
+              <w:rPr>
+                <w:noProof/>
+                <w:webHidden/>
+              </w:rPr>
+              <w:fldChar w:fldCharType="begin"/>
+            </w:r>
+            <w:r>
+              <w:rPr>
+                <w:noProof/>
+                <w:webHidden/>
+              </w:rPr>
+              <w:instrText xml:space="preserve"> PAGEREF _Toc136951571 \h </w:instrText>
+            </w:r>
+            <w:r>
+              <w:rPr>
+                <w:noProof/>
+                <w:webHidden/>
+              </w:rPr>
+            </w:r>
+            <w:r>
+              <w:rPr>
+                <w:noProof/>
+                <w:webHidden/>
+              </w:rPr>
+              <w:fldChar w:fldCharType="separate"/>
+            </w:r>
+            <w:r>
+              <w:rPr>
+                <w:noProof/>
+                <w:webHidden/>
+              </w:rPr>
+              <w:t>4</w:t>
             </w:r>
             <w:r>
               <w:rPr>
@@ -152,10 +375,14 @@
               <w:tab w:val="right" w:leader="dot" w:pos="9062"/>
             </w:tabs>
             <w:rPr>
+              <w:rFonts w:asciiTheme="minorHAnsi" w:eastAsiaTheme="minorEastAsia" w:hAnsiTheme="minorHAnsi" w:cstheme="minorBidi"/>
               <w:noProof/>
+              <w:kern w:val="2"/>
+              <w:lang w:val="en-GB" w:eastAsia="en-GB"/>
+              <w14:ligatures w14:val="standardContextual"/>
             </w:rPr>
           </w:pPr>
-          <w:hyperlink w:anchor="_Toc135660341" w:history="1">
+          <w:hyperlink w:anchor="_Toc136951572" w:history="1">
             <w:r>
               <w:rPr>
                 <w:rStyle w:val="Hyperlink"/>
@@ -183,7 +410,7 @@
                 <w:noProof/>
                 <w:webHidden/>
               </w:rPr>
-              <w:instrText xml:space="preserve"> PAGEREF _Toc135660341 \h </w:instrText>
+              <w:instrText xml:space="preserve"> PAGEREF _Toc136951572 \h </w:instrText>
             </w:r>
             <w:r>
               <w:rPr>
@@ -203,7 +430,7 @@
                 <w:noProof/>
                 <w:webHidden/>
               </w:rPr>
-              <w:t>4</w:t>
+              <w:t>5</w:t>
             </w:r>
             <w:r>
               <w:rPr>
@@ -221,10 +448,14 @@
               <w:tab w:val="right" w:leader="dot" w:pos="9062"/>
             </w:tabs>
             <w:rPr>
+              <w:rFonts w:asciiTheme="minorHAnsi" w:eastAsiaTheme="minorEastAsia" w:hAnsiTheme="minorHAnsi" w:cstheme="minorBidi"/>
               <w:noProof/>
+              <w:kern w:val="2"/>
+              <w:lang w:val="en-GB" w:eastAsia="en-GB"/>
+              <w14:ligatures w14:val="standardContextual"/>
             </w:rPr>
           </w:pPr>
-          <w:hyperlink w:anchor="_Toc135660342" w:history="1">
+          <w:hyperlink w:anchor="_Toc136951573" w:history="1">
             <w:r>
               <w:rPr>
                 <w:rStyle w:val="Hyperlink"/>
@@ -252,7 +483,7 @@
                 <w:noProof/>
                 <w:webHidden/>
               </w:rPr>
-              <w:instrText xml:space="preserve"> PAGEREF _Toc135660342 \h </w:instrText>
+              <w:instrText xml:space="preserve"> PAGEREF _Toc136951573 \h </w:instrText>
             </w:r>
             <w:r>
               <w:rPr>
@@ -272,7 +503,7 @@
                 <w:noProof/>
                 <w:webHidden/>
               </w:rPr>
-              <w:t>4</w:t>
+              <w:t>5</w:t>
             </w:r>
             <w:r>
               <w:rPr>
@@ -290,10 +521,14 @@
               <w:tab w:val="right" w:leader="dot" w:pos="9062"/>
             </w:tabs>
             <w:rPr>
+              <w:rFonts w:asciiTheme="minorHAnsi" w:eastAsiaTheme="minorEastAsia" w:hAnsiTheme="minorHAnsi" w:cstheme="minorBidi"/>
               <w:noProof/>
+              <w:kern w:val="2"/>
+              <w:lang w:val="en-GB" w:eastAsia="en-GB"/>
+              <w14:ligatures w14:val="standardContextual"/>
             </w:rPr>
           </w:pPr>
-          <w:hyperlink w:anchor="_Toc135660343" w:history="1">
+          <w:hyperlink w:anchor="_Toc136951574" w:history="1">
             <w:r>
               <w:rPr>
                 <w:rStyle w:val="Hyperlink"/>
@@ -321,7 +556,7 @@
                 <w:noProof/>
                 <w:webHidden/>
               </w:rPr>
-              <w:instrText xml:space="preserve"> PAGEREF _Toc135660343 \h </w:instrText>
+              <w:instrText xml:space="preserve"> PAGEREF _Toc136951574 \h </w:instrText>
             </w:r>
             <w:r>
               <w:rPr>
@@ -341,7 +576,7 @@
                 <w:noProof/>
                 <w:webHidden/>
               </w:rPr>
-              <w:t>4</w:t>
+              <w:t>5</w:t>
             </w:r>
             <w:r>
               <w:rPr>
@@ -359,10 +594,14 @@
               <w:tab w:val="right" w:leader="dot" w:pos="9062"/>
             </w:tabs>
             <w:rPr>
+              <w:rFonts w:asciiTheme="minorHAnsi" w:eastAsiaTheme="minorEastAsia" w:hAnsiTheme="minorHAnsi" w:cstheme="minorBidi"/>
               <w:noProof/>
+              <w:kern w:val="2"/>
+              <w:lang w:val="en-GB" w:eastAsia="en-GB"/>
+              <w14:ligatures w14:val="standardContextual"/>
             </w:rPr>
           </w:pPr>
-          <w:hyperlink w:anchor="_Toc135660344" w:history="1">
+          <w:hyperlink w:anchor="_Toc136951575" w:history="1">
             <w:r>
               <w:rPr>
                 <w:rStyle w:val="Hyperlink"/>
@@ -390,7 +629,7 @@
                 <w:noProof/>
                 <w:webHidden/>
               </w:rPr>
-              <w:instrText xml:space="preserve"> PAGEREF _Toc135660344 \h </w:instrText>
+              <w:instrText xml:space="preserve"> PAGEREF _Toc136951575 \h </w:instrText>
             </w:r>
             <w:r>
               <w:rPr>
@@ -410,7 +649,7 @@
                 <w:noProof/>
                 <w:webHidden/>
               </w:rPr>
-              <w:t>4</w:t>
+              <w:t>5</w:t>
             </w:r>
             <w:r>
               <w:rPr>
@@ -428,10 +667,14 @@
               <w:tab w:val="right" w:leader="dot" w:pos="9062"/>
             </w:tabs>
             <w:rPr>
+              <w:rFonts w:asciiTheme="minorHAnsi" w:eastAsiaTheme="minorEastAsia" w:hAnsiTheme="minorHAnsi" w:cstheme="minorBidi"/>
               <w:noProof/>
+              <w:kern w:val="2"/>
+              <w:lang w:val="en-GB" w:eastAsia="en-GB"/>
+              <w14:ligatures w14:val="standardContextual"/>
             </w:rPr>
           </w:pPr>
-          <w:hyperlink w:anchor="_Toc135660345" w:history="1">
+          <w:hyperlink w:anchor="_Toc136951576" w:history="1">
             <w:r>
               <w:rPr>
                 <w:rStyle w:val="Hyperlink"/>
@@ -459,7 +702,7 @@
                 <w:noProof/>
                 <w:webHidden/>
               </w:rPr>
-              <w:instrText xml:space="preserve"> PAGEREF _Toc135660345 \h </w:instrText>
+              <w:instrText xml:space="preserve"> PAGEREF _Toc136951576 \h </w:instrText>
             </w:r>
             <w:r>
               <w:rPr>
@@ -479,7 +722,7 @@
                 <w:noProof/>
                 <w:webHidden/>
               </w:rPr>
-              <w:t>4</w:t>
+              <w:t>5</w:t>
             </w:r>
             <w:r>
               <w:rPr>
@@ -497,10 +740,14 @@
               <w:tab w:val="right" w:leader="dot" w:pos="9062"/>
             </w:tabs>
             <w:rPr>
+              <w:rFonts w:asciiTheme="minorHAnsi" w:eastAsiaTheme="minorEastAsia" w:hAnsiTheme="minorHAnsi" w:cstheme="minorBidi"/>
               <w:noProof/>
+              <w:kern w:val="2"/>
+              <w:lang w:val="en-GB" w:eastAsia="en-GB"/>
+              <w14:ligatures w14:val="standardContextual"/>
             </w:rPr>
           </w:pPr>
-          <w:hyperlink w:anchor="_Toc135660346" w:history="1">
+          <w:hyperlink w:anchor="_Toc136951577" w:history="1">
             <w:r>
               <w:rPr>
                 <w:rStyle w:val="Hyperlink"/>
@@ -528,7 +775,7 @@
                 <w:noProof/>
                 <w:webHidden/>
               </w:rPr>
-              <w:instrText xml:space="preserve"> PAGEREF _Toc135660346 \h </w:instrText>
+              <w:instrText xml:space="preserve"> PAGEREF _Toc136951577 \h </w:instrText>
             </w:r>
             <w:r>
               <w:rPr>
@@ -548,7 +795,7 @@
                 <w:noProof/>
                 <w:webHidden/>
               </w:rPr>
-              <w:t>4</w:t>
+              <w:t>5</w:t>
             </w:r>
             <w:r>
               <w:rPr>
@@ -566,10 +813,14 @@
               <w:tab w:val="right" w:leader="dot" w:pos="9062"/>
             </w:tabs>
             <w:rPr>
+              <w:rFonts w:asciiTheme="minorHAnsi" w:eastAsiaTheme="minorEastAsia" w:hAnsiTheme="minorHAnsi" w:cstheme="minorBidi"/>
               <w:noProof/>
+              <w:kern w:val="2"/>
+              <w:lang w:val="en-GB" w:eastAsia="en-GB"/>
+              <w14:ligatures w14:val="standardContextual"/>
             </w:rPr>
           </w:pPr>
-          <w:hyperlink w:anchor="_Toc135660347" w:history="1">
+          <w:hyperlink w:anchor="_Toc136951578" w:history="1">
             <w:r>
               <w:rPr>
                 <w:rStyle w:val="Hyperlink"/>
@@ -597,7 +848,7 @@
                 <w:noProof/>
                 <w:webHidden/>
               </w:rPr>
-              <w:instrText xml:space="preserve"> PAGEREF _Toc135660347 \h </w:instrText>
+              <w:instrText xml:space="preserve"> PAGEREF _Toc136951578 \h </w:instrText>
             </w:r>
             <w:r>
               <w:rPr>
@@ -617,7 +868,7 @@
                 <w:noProof/>
                 <w:webHidden/>
               </w:rPr>
-              <w:t>4</w:t>
+              <w:t>5</w:t>
             </w:r>
             <w:r>
               <w:rPr>
@@ -635,10 +886,14 @@
               <w:tab w:val="right" w:leader="dot" w:pos="9062"/>
             </w:tabs>
             <w:rPr>
+              <w:rFonts w:asciiTheme="minorHAnsi" w:eastAsiaTheme="minorEastAsia" w:hAnsiTheme="minorHAnsi" w:cstheme="minorBidi"/>
               <w:noProof/>
+              <w:kern w:val="2"/>
+              <w:lang w:val="en-GB" w:eastAsia="en-GB"/>
+              <w14:ligatures w14:val="standardContextual"/>
             </w:rPr>
           </w:pPr>
-          <w:hyperlink w:anchor="_Toc135660348" w:history="1">
+          <w:hyperlink w:anchor="_Toc136951579" w:history="1">
             <w:r>
               <w:rPr>
                 <w:rStyle w:val="Hyperlink"/>
@@ -666,7 +921,7 @@
                 <w:noProof/>
                 <w:webHidden/>
               </w:rPr>
-              <w:instrText xml:space="preserve"> PAGEREF _Toc135660348 \h </w:instrText>
+              <w:instrText xml:space="preserve"> PAGEREF _Toc136951579 \h </w:instrText>
             </w:r>
             <w:r>
               <w:rPr>
@@ -686,7 +941,7 @@
                 <w:noProof/>
                 <w:webHidden/>
               </w:rPr>
-              <w:t>4</w:t>
+              <w:t>5</w:t>
             </w:r>
             <w:r>
               <w:rPr>
@@ -704,10 +959,14 @@
               <w:tab w:val="right" w:leader="dot" w:pos="9062"/>
             </w:tabs>
             <w:rPr>
+              <w:rFonts w:asciiTheme="minorHAnsi" w:eastAsiaTheme="minorEastAsia" w:hAnsiTheme="minorHAnsi" w:cstheme="minorBidi"/>
               <w:noProof/>
+              <w:kern w:val="2"/>
+              <w:lang w:val="en-GB" w:eastAsia="en-GB"/>
+              <w14:ligatures w14:val="standardContextual"/>
             </w:rPr>
           </w:pPr>
-          <w:hyperlink w:anchor="_Toc135660349" w:history="1">
+          <w:hyperlink w:anchor="_Toc136951580" w:history="1">
             <w:r>
               <w:rPr>
                 <w:rStyle w:val="Hyperlink"/>
@@ -735,7 +994,7 @@
                 <w:noProof/>
                 <w:webHidden/>
               </w:rPr>
-              <w:instrText xml:space="preserve"> PAGEREF _Toc135660349 \h </w:instrText>
+              <w:instrText xml:space="preserve"> PAGEREF _Toc136951580 \h </w:instrText>
             </w:r>
             <w:r>
               <w:rPr>
@@ -755,7 +1014,7 @@
                 <w:noProof/>
                 <w:webHidden/>
               </w:rPr>
-              <w:t>5</w:t>
+              <w:t>6</w:t>
             </w:r>
             <w:r>
               <w:rPr>
@@ -773,10 +1032,14 @@
               <w:tab w:val="right" w:leader="dot" w:pos="9062"/>
             </w:tabs>
             <w:rPr>
+              <w:rFonts w:asciiTheme="minorHAnsi" w:eastAsiaTheme="minorEastAsia" w:hAnsiTheme="minorHAnsi" w:cstheme="minorBidi"/>
               <w:noProof/>
+              <w:kern w:val="2"/>
+              <w:lang w:val="en-GB" w:eastAsia="en-GB"/>
+              <w14:ligatures w14:val="standardContextual"/>
             </w:rPr>
           </w:pPr>
-          <w:hyperlink w:anchor="_Toc135660350" w:history="1">
+          <w:hyperlink w:anchor="_Toc136951581" w:history="1">
             <w:r>
               <w:rPr>
                 <w:rStyle w:val="Hyperlink"/>
@@ -804,7 +1067,7 @@
                 <w:noProof/>
                 <w:webHidden/>
               </w:rPr>
-              <w:instrText xml:space="preserve"> PAGEREF _Toc135660350 \h </w:instrText>
+              <w:instrText xml:space="preserve"> PAGEREF _Toc136951581 \h </w:instrText>
             </w:r>
             <w:r>
               <w:rPr>
@@ -824,7 +1087,7 @@
                 <w:noProof/>
                 <w:webHidden/>
               </w:rPr>
-              <w:t>5</w:t>
+              <w:t>6</w:t>
             </w:r>
             <w:r>
               <w:rPr>
@@ -842,10 +1105,14 @@
               <w:tab w:val="right" w:leader="dot" w:pos="9062"/>
             </w:tabs>
             <w:rPr>
+              <w:rFonts w:asciiTheme="minorHAnsi" w:eastAsiaTheme="minorEastAsia" w:hAnsiTheme="minorHAnsi" w:cstheme="minorBidi"/>
               <w:noProof/>
+              <w:kern w:val="2"/>
+              <w:lang w:val="en-GB" w:eastAsia="en-GB"/>
+              <w14:ligatures w14:val="standardContextual"/>
             </w:rPr>
           </w:pPr>
-          <w:hyperlink w:anchor="_Toc135660351" w:history="1">
+          <w:hyperlink w:anchor="_Toc136951582" w:history="1">
             <w:r>
               <w:rPr>
                 <w:rStyle w:val="Hyperlink"/>
@@ -873,7 +1140,7 @@
                 <w:noProof/>
                 <w:webHidden/>
               </w:rPr>
-              <w:instrText xml:space="preserve"> PAGEREF _Toc135660351 \h </w:instrText>
+              <w:instrText xml:space="preserve"> PAGEREF _Toc136951582 \h </w:instrText>
             </w:r>
             <w:r>
               <w:rPr>
@@ -893,7 +1160,7 @@
                 <w:noProof/>
                 <w:webHidden/>
               </w:rPr>
-              <w:t>5</w:t>
+              <w:t>6</w:t>
             </w:r>
             <w:r>
               <w:rPr>
@@ -911,10 +1178,14 @@
               <w:tab w:val="right" w:leader="dot" w:pos="9062"/>
             </w:tabs>
             <w:rPr>
+              <w:rFonts w:asciiTheme="minorHAnsi" w:eastAsiaTheme="minorEastAsia" w:hAnsiTheme="minorHAnsi" w:cstheme="minorBidi"/>
               <w:noProof/>
+              <w:kern w:val="2"/>
+              <w:lang w:val="en-GB" w:eastAsia="en-GB"/>
+              <w14:ligatures w14:val="standardContextual"/>
             </w:rPr>
           </w:pPr>
-          <w:hyperlink w:anchor="_Toc135660352" w:history="1">
+          <w:hyperlink w:anchor="_Toc136951583" w:history="1">
             <w:r>
               <w:rPr>
                 <w:rStyle w:val="Hyperlink"/>
@@ -942,7 +1213,7 @@
                 <w:noProof/>
                 <w:webHidden/>
               </w:rPr>
-              <w:instrText xml:space="preserve"> PAGEREF _Toc135660352 \h </w:instrText>
+              <w:instrText xml:space="preserve"> PAGEREF _Toc136951583 \h </w:instrText>
             </w:r>
             <w:r>
               <w:rPr>
@@ -962,7 +1233,7 @@
                 <w:noProof/>
                 <w:webHidden/>
               </w:rPr>
-              <w:t>6</w:t>
+              <w:t>7</w:t>
             </w:r>
             <w:r>
               <w:rPr>
@@ -980,10 +1251,14 @@
               <w:tab w:val="right" w:leader="dot" w:pos="9062"/>
             </w:tabs>
             <w:rPr>
+              <w:rFonts w:asciiTheme="minorHAnsi" w:eastAsiaTheme="minorEastAsia" w:hAnsiTheme="minorHAnsi" w:cstheme="minorBidi"/>
               <w:noProof/>
+              <w:kern w:val="2"/>
+              <w:lang w:val="en-GB" w:eastAsia="en-GB"/>
+              <w14:ligatures w14:val="standardContextual"/>
             </w:rPr>
           </w:pPr>
-          <w:hyperlink w:anchor="_Toc135660353" w:history="1">
+          <w:hyperlink w:anchor="_Toc136951584" w:history="1">
             <w:r>
               <w:rPr>
                 <w:rStyle w:val="Hyperlink"/>
@@ -1011,7 +1286,7 @@
                 <w:noProof/>
                 <w:webHidden/>
               </w:rPr>
-              <w:instrText xml:space="preserve"> PAGEREF _Toc135660353 \h </w:instrText>
+              <w:instrText xml:space="preserve"> PAGEREF _Toc136951584 \h </w:instrText>
             </w:r>
             <w:r>
               <w:rPr>
@@ -1031,7 +1306,7 @@
                 <w:noProof/>
                 <w:webHidden/>
               </w:rPr>
-              <w:t>7</w:t>
+              <w:t>8</w:t>
             </w:r>
             <w:r>
               <w:rPr>
@@ -1065,7 +1340,7 @@
           <w:lang w:val="en-GB"/>
         </w:rPr>
       </w:pPr>
-      <w:bookmarkStart w:id="0" w:name="_Toc135660340"/>
+      <w:bookmarkStart w:id="0" w:name="_Toc136951568"/>
       <w:r>
         <w:rPr>
           <w:lang w:val="en-GB"/>
@@ -1080,6 +1355,1368 @@
         <w:t>chanics of a toss to hands in cheer sport</w:t>
       </w:r>
       <w:bookmarkEnd w:id="0"/>
+    </w:p>
+    <w:p>
+      <w:pPr>
+        <w:rPr>
+          <w:lang w:val="en-GB"/>
+        </w:rPr>
+      </w:pPr>
+      <w:r>
+        <w:rPr>
+          <w:lang w:val="en-GB"/>
+        </w:rPr>
+        <w:t>Biomechanics can generally be underst</w:t>
+      </w:r>
+      <w:r>
+        <w:rPr>
+          <w:lang w:val="en-GB"/>
+        </w:rPr>
+        <w:t>oo</w:t>
+      </w:r>
+      <w:r>
+        <w:rPr>
+          <w:lang w:val="en-GB"/>
+        </w:rPr>
+        <w:t xml:space="preserve">d as </w:t>
+      </w:r>
+      <w:r>
+        <w:rPr>
+          <w:lang w:val="en-GB"/>
+        </w:rPr>
+        <w:t xml:space="preserve">“the study </w:t>
+      </w:r>
+      <w:r>
+        <w:rPr>
+          <w:lang w:val="en-GB"/>
+        </w:rPr>
+        <w:t>of the movement of living things using the science of mechanics</w:t>
+      </w:r>
+      <w:r>
+        <w:rPr>
+          <w:lang w:val="en-GB"/>
+        </w:rPr>
+        <w:t>”</w:t>
+      </w:r>
+      <w:sdt>
+        <w:sdtPr>
+          <w:rPr>
+            <w:lang w:val="en-GB"/>
+          </w:rPr>
+          <w:id w:val="-642202608"/>
+          <w:citation/>
+        </w:sdtPr>
+        <w:sdtContent>
+          <w:r>
+            <w:rPr>
+              <w:lang w:val="en-GB"/>
+            </w:rPr>
+            <w:fldChar w:fldCharType="begin"/>
+          </w:r>
+          <w:r>
+            <w:rPr>
+              <w:lang w:val="en-GB"/>
+            </w:rPr>
+            <w:instrText xml:space="preserve"> CITATION Knu07 \l 1031 </w:instrText>
+          </w:r>
+          <w:r>
+            <w:rPr>
+              <w:lang w:val="en-GB"/>
+            </w:rPr>
+            <w:fldChar w:fldCharType="separate"/>
+          </w:r>
+          <w:r>
+            <w:rPr>
+              <w:noProof/>
+              <w:lang w:val="en-GB"/>
+            </w:rPr>
+            <w:t xml:space="preserve"> (Knudson, 2007)</w:t>
+          </w:r>
+          <w:r>
+            <w:rPr>
+              <w:lang w:val="en-GB"/>
+            </w:rPr>
+            <w:fldChar w:fldCharType="end"/>
+          </w:r>
+        </w:sdtContent>
+      </w:sdt>
+      <w:r>
+        <w:rPr>
+          <w:rStyle w:val="FootnoteReference"/>
+          <w:lang w:val="en-GB"/>
+        </w:rPr>
+        <w:footnoteReference w:id="1"/>
+      </w:r>
+      <w:r>
+        <w:rPr>
+          <w:lang w:val="en-GB"/>
+        </w:rPr>
+        <w:t xml:space="preserve">. This broad field of interest can be </w:t>
+      </w:r>
+      <w:r>
+        <w:rPr>
+          <w:lang w:val="en-GB"/>
+        </w:rPr>
+        <w:t>sectioned</w:t>
+      </w:r>
+      <w:r>
+        <w:rPr>
+          <w:lang w:val="en-GB"/>
+        </w:rPr>
+        <w:t xml:space="preserve"> </w:t>
+      </w:r>
+      <w:r>
+        <w:rPr>
+          <w:lang w:val="en-GB"/>
+        </w:rPr>
+        <w:t xml:space="preserve">in many different ways, </w:t>
+      </w:r>
+      <w:r>
+        <w:rPr>
+          <w:lang w:val="en-GB"/>
+        </w:rPr>
+        <w:t xml:space="preserve">Richard &amp; </w:t>
+      </w:r>
+      <w:proofErr w:type="spellStart"/>
+      <w:r>
+        <w:rPr>
+          <w:lang w:val="en-GB"/>
+        </w:rPr>
+        <w:t>Kullmer</w:t>
+      </w:r>
+      <w:proofErr w:type="spellEnd"/>
+      <w:r>
+        <w:rPr>
+          <w:lang w:val="en-GB"/>
+        </w:rPr>
+        <w:t xml:space="preserve"> (2019)</w:t>
+      </w:r>
+      <w:r>
+        <w:rPr>
+          <w:lang w:val="en-GB"/>
+        </w:rPr>
+        <w:t xml:space="preserve">² </w:t>
+      </w:r>
+      <w:r>
+        <w:rPr>
+          <w:lang w:val="en-GB"/>
+        </w:rPr>
+        <w:t xml:space="preserve">distinguish </w:t>
+      </w:r>
+      <w:r>
+        <w:rPr>
+          <w:lang w:val="en-GB"/>
+        </w:rPr>
+        <w:t>three domains</w:t>
+      </w:r>
+      <w:r>
+        <w:rPr>
+          <w:lang w:val="en-GB"/>
+        </w:rPr>
+        <w:t xml:space="preserve">: </w:t>
+      </w:r>
+      <w:r>
+        <w:rPr>
+          <w:lang w:val="en-GB"/>
+        </w:rPr>
+        <w:t xml:space="preserve">orthopaedic biomechanics, </w:t>
+      </w:r>
+      <w:r>
+        <w:rPr>
+          <w:lang w:val="en-GB"/>
+        </w:rPr>
+        <w:t xml:space="preserve">ergonomics/occupational physiology and </w:t>
+      </w:r>
+      <w:r>
+        <w:rPr>
+          <w:lang w:val="en-GB"/>
+        </w:rPr>
+        <w:t xml:space="preserve">sports biomechanics. This work is </w:t>
+      </w:r>
+      <w:r>
+        <w:rPr>
+          <w:lang w:val="en-GB"/>
+        </w:rPr>
+        <w:t xml:space="preserve">located within sports biomechanics, which </w:t>
+      </w:r>
+      <w:r>
+        <w:rPr>
+          <w:lang w:val="en-GB"/>
+        </w:rPr>
+        <w:t xml:space="preserve">includes analysis and optimisation of sport-specific movement technique, development, analysis, and optimization of methodological exercises, development and optimization of sports apparel and equipment, as well as prevention of injuries due to overtraining and unphysiological loads and </w:t>
+      </w:r>
+      <w:r>
+        <w:rPr>
+          <w:lang w:val="en-GB"/>
+        </w:rPr>
+        <w:t>stresses</w:t>
+      </w:r>
+      <w:r>
+        <w:rPr>
+          <w:lang w:val="en-GB"/>
+        </w:rPr>
+        <w:t xml:space="preserve"> (Richard &amp; </w:t>
+      </w:r>
+      <w:proofErr w:type="spellStart"/>
+      <w:r>
+        <w:rPr>
+          <w:lang w:val="en-GB"/>
+        </w:rPr>
+        <w:t>Kullmer</w:t>
+      </w:r>
+      <w:proofErr w:type="spellEnd"/>
+      <w:r>
+        <w:rPr>
+          <w:lang w:val="en-GB"/>
+        </w:rPr>
+        <w:t>, 2019)</w:t>
+      </w:r>
+      <w:r>
+        <w:rPr>
+          <w:lang w:val="en-GB"/>
+        </w:rPr>
+        <w:t>.</w:t>
+      </w:r>
+      <w:r>
+        <w:rPr>
+          <w:lang w:val="en-GB"/>
+        </w:rPr>
+        <w:t xml:space="preserve"> </w:t>
+      </w:r>
+      <w:r>
+        <w:rPr>
+          <w:lang w:val="en-GB"/>
+        </w:rPr>
+        <w:t xml:space="preserve">The current study targets </w:t>
+      </w:r>
+      <w:r>
+        <w:rPr>
+          <w:lang w:val="en-GB"/>
+        </w:rPr>
+        <w:t xml:space="preserve">the analysis </w:t>
+      </w:r>
+      <w:r>
+        <w:rPr>
+          <w:lang w:val="en-GB"/>
+        </w:rPr>
+        <w:t>of sport-specific (</w:t>
+      </w:r>
+      <w:r>
+        <w:rPr>
+          <w:lang w:val="en-GB"/>
+        </w:rPr>
+        <w:t xml:space="preserve">here: </w:t>
+      </w:r>
+      <w:r>
+        <w:rPr>
+          <w:lang w:val="en-GB"/>
+        </w:rPr>
+        <w:t>cheerleading) movement (</w:t>
+      </w:r>
+      <w:r>
+        <w:rPr>
+          <w:lang w:val="en-GB"/>
+        </w:rPr>
+        <w:t xml:space="preserve">here: </w:t>
+      </w:r>
+      <w:r>
+        <w:rPr>
+          <w:lang w:val="en-GB"/>
+        </w:rPr>
+        <w:t>toss to hands) technique.</w:t>
+      </w:r>
+    </w:p>
+    <w:p>
+      <w:pPr>
+        <w:pStyle w:val="Heading2"/>
+        <w:rPr>
+          <w:lang w:val="en-GB"/>
+        </w:rPr>
+      </w:pPr>
+      <w:bookmarkStart w:id="1" w:name="_Toc136951571"/>
+      <w:bookmarkStart w:id="2" w:name="_Toc136951569"/>
+      <w:r>
+        <w:rPr>
+          <w:lang w:val="en-GB"/>
+        </w:rPr>
+        <w:t xml:space="preserve">Why is </w:t>
+      </w:r>
+      <w:r>
+        <w:rPr>
+          <w:lang w:val="en-GB"/>
+        </w:rPr>
+        <w:t>this</w:t>
+      </w:r>
+      <w:r>
+        <w:rPr>
+          <w:lang w:val="en-GB"/>
+        </w:rPr>
+        <w:t xml:space="preserve"> necessary?</w:t>
+      </w:r>
+      <w:bookmarkEnd w:id="1"/>
+    </w:p>
+    <w:p>
+      <w:pPr>
+        <w:rPr>
+          <w:lang w:val="en-GB"/>
+        </w:rPr>
+      </w:pPr>
+      <w:r>
+        <w:rPr>
+          <w:lang w:val="en-GB"/>
+        </w:rPr>
+        <w:t xml:space="preserve">Apprehending sports technique might seem like a </w:t>
+      </w:r>
+      <w:r>
+        <w:rPr>
+          <w:lang w:val="en-GB"/>
+        </w:rPr>
+        <w:t xml:space="preserve">nerdy </w:t>
+      </w:r>
+      <w:r>
+        <w:rPr>
+          <w:lang w:val="en-GB"/>
+        </w:rPr>
+        <w:t>topic;</w:t>
+      </w:r>
+      <w:r>
+        <w:rPr>
+          <w:lang w:val="en-GB"/>
+        </w:rPr>
+        <w:t xml:space="preserve"> however</w:t>
+      </w:r>
+      <w:r>
+        <w:rPr>
+          <w:lang w:val="en-GB"/>
+        </w:rPr>
+        <w:t>,</w:t>
+      </w:r>
+      <w:r>
+        <w:rPr>
+          <w:lang w:val="en-GB"/>
+        </w:rPr>
+        <w:t xml:space="preserve"> it</w:t>
+      </w:r>
+      <w:r>
+        <w:rPr>
+          <w:lang w:val="en-GB"/>
+        </w:rPr>
+        <w:t xml:space="preserve"> become</w:t>
+      </w:r>
+      <w:r>
+        <w:rPr>
+          <w:lang w:val="en-GB"/>
+        </w:rPr>
+        <w:t xml:space="preserve">s </w:t>
+      </w:r>
+      <w:r>
+        <w:rPr>
+          <w:lang w:val="en-GB"/>
+        </w:rPr>
+        <w:t xml:space="preserve">quite </w:t>
+      </w:r>
+      <w:r>
+        <w:rPr>
+          <w:lang w:val="en-GB"/>
+        </w:rPr>
+        <w:t xml:space="preserve">relevant when </w:t>
+      </w:r>
+      <w:r>
+        <w:rPr>
+          <w:lang w:val="en-GB"/>
+        </w:rPr>
+        <w:t xml:space="preserve">approaching competitive sports. </w:t>
+      </w:r>
+      <w:r>
+        <w:rPr>
+          <w:lang w:val="en-GB"/>
+        </w:rPr>
+        <w:t>Athletes</w:t>
+      </w:r>
+      <w:r>
+        <w:rPr>
+          <w:lang w:val="en-GB"/>
+        </w:rPr>
+        <w:t xml:space="preserve"> </w:t>
+      </w:r>
+      <w:r>
+        <w:rPr>
+          <w:lang w:val="en-GB"/>
+        </w:rPr>
+        <w:t>suffer</w:t>
+      </w:r>
+      <w:r>
+        <w:rPr>
+          <w:lang w:val="en-GB"/>
+        </w:rPr>
+        <w:t xml:space="preserve"> higher </w:t>
+      </w:r>
+      <w:r>
+        <w:rPr>
+          <w:lang w:val="en-GB"/>
+        </w:rPr>
+        <w:t xml:space="preserve">injury </w:t>
+      </w:r>
+      <w:r>
+        <w:rPr>
+          <w:lang w:val="en-GB"/>
+        </w:rPr>
+        <w:t xml:space="preserve">risks </w:t>
+      </w:r>
+      <w:r>
+        <w:rPr>
+          <w:lang w:val="en-GB"/>
+        </w:rPr>
+        <w:t xml:space="preserve">when they </w:t>
+      </w:r>
+      <w:r>
+        <w:rPr>
+          <w:lang w:val="en-GB"/>
+        </w:rPr>
+        <w:t>train at a higher level</w:t>
+      </w:r>
+      <w:r>
+        <w:rPr>
+          <w:lang w:val="en-GB"/>
+        </w:rPr>
+        <w:t>.</w:t>
+      </w:r>
+      <w:r>
+        <w:rPr>
+          <w:lang w:val="en-GB"/>
+        </w:rPr>
+        <w:t xml:space="preserve"> </w:t>
+      </w:r>
+      <w:r>
+        <w:rPr>
+          <w:lang w:val="en-GB"/>
+        </w:rPr>
+        <w:t xml:space="preserve">Meeusen &amp; </w:t>
+      </w:r>
+      <w:proofErr w:type="spellStart"/>
+      <w:r>
+        <w:rPr>
+          <w:lang w:val="en-GB"/>
+        </w:rPr>
+        <w:t>Borms</w:t>
+      </w:r>
+      <w:proofErr w:type="spellEnd"/>
+      <w:r>
+        <w:rPr>
+          <w:lang w:val="en-GB"/>
+        </w:rPr>
+        <w:t xml:space="preserve"> (</w:t>
+      </w:r>
+      <w:r>
+        <w:rPr>
+          <w:lang w:val="en-GB"/>
+        </w:rPr>
+        <w:t>199</w:t>
+      </w:r>
+      <w:r>
+        <w:rPr>
+          <w:lang w:val="en-GB"/>
+        </w:rPr>
+        <w:t>2)</w:t>
+      </w:r>
+      <w:r>
+        <w:rPr>
+          <w:rStyle w:val="FootnoteReference"/>
+          <w:lang w:val="en-GB"/>
+        </w:rPr>
+        <w:footnoteReference w:id="2"/>
+      </w:r>
+      <w:r>
+        <w:rPr>
+          <w:lang w:val="en-GB"/>
+        </w:rPr>
+        <w:t xml:space="preserve"> concluded</w:t>
+      </w:r>
+      <w:r>
+        <w:rPr>
+          <w:lang w:val="en-GB"/>
+        </w:rPr>
+        <w:t xml:space="preserve"> for gymnastics</w:t>
+      </w:r>
+      <w:r>
+        <w:rPr>
+          <w:lang w:val="en-GB"/>
+        </w:rPr>
+        <w:t xml:space="preserve"> </w:t>
+      </w:r>
+      <w:r>
+        <w:rPr>
+          <w:lang w:val="en-GB"/>
+        </w:rPr>
+        <w:t xml:space="preserve">that with a higher level of performance, the difficulty </w:t>
+      </w:r>
+      <w:r>
+        <w:rPr>
+          <w:lang w:val="en-GB"/>
+        </w:rPr>
+        <w:t xml:space="preserve">of elements as well as the time </w:t>
+      </w:r>
+      <w:r>
+        <w:rPr>
+          <w:lang w:val="en-GB"/>
+        </w:rPr>
+        <w:t>spent practicing</w:t>
+      </w:r>
+      <w:r>
+        <w:rPr>
+          <w:lang w:val="en-GB"/>
+        </w:rPr>
+        <w:t xml:space="preserve"> in the gym</w:t>
+      </w:r>
+      <w:r>
+        <w:rPr>
+          <w:lang w:val="en-GB"/>
+        </w:rPr>
+        <w:t xml:space="preserve"> </w:t>
+      </w:r>
+      <w:r>
+        <w:rPr>
+          <w:lang w:val="en-GB"/>
+        </w:rPr>
+        <w:t>will increase</w:t>
+      </w:r>
+      <w:r>
+        <w:rPr>
+          <w:lang w:val="en-GB"/>
+        </w:rPr>
+        <w:t xml:space="preserve"> </w:t>
+      </w:r>
+      <w:r>
+        <w:rPr>
+          <w:lang w:val="en-GB"/>
+        </w:rPr>
+        <w:t xml:space="preserve">evidently. They also refer to </w:t>
+      </w:r>
+      <w:r>
+        <w:rPr>
+          <w:lang w:val="en-GB"/>
+        </w:rPr>
+        <w:t xml:space="preserve">studies </w:t>
+      </w:r>
+      <w:r>
+        <w:rPr>
+          <w:lang w:val="en-GB"/>
+        </w:rPr>
+        <w:t xml:space="preserve">highlighting </w:t>
+      </w:r>
+      <w:r>
+        <w:rPr>
+          <w:lang w:val="en-GB"/>
+        </w:rPr>
+        <w:t>a “</w:t>
+      </w:r>
+      <w:r>
+        <w:rPr>
+          <w:lang w:val="en-GB"/>
+        </w:rPr>
+        <w:t>positive correlation between the time spent in the gym and chronic injuries</w:t>
+      </w:r>
+      <w:r>
+        <w:rPr>
+          <w:lang w:val="en-GB"/>
+        </w:rPr>
+        <w:t xml:space="preserve">” and </w:t>
+      </w:r>
+      <w:r>
+        <w:rPr>
+          <w:lang w:val="en-GB"/>
+        </w:rPr>
+        <w:t>“</w:t>
+      </w:r>
+      <w:r>
+        <w:rPr>
+          <w:lang w:val="en-GB"/>
+        </w:rPr>
+        <w:t>intensity as well as duration of training were identified as related to injury</w:t>
+      </w:r>
+      <w:r>
+        <w:rPr>
+          <w:lang w:val="en-GB"/>
+        </w:rPr>
+        <w:t>”</w:t>
+      </w:r>
+      <w:r>
+        <w:rPr>
+          <w:lang w:val="en-GB"/>
+        </w:rPr>
+        <w:t xml:space="preserve"> (Meeusen &amp; </w:t>
+      </w:r>
+      <w:proofErr w:type="spellStart"/>
+      <w:r>
+        <w:rPr>
+          <w:lang w:val="en-GB"/>
+        </w:rPr>
+        <w:t>Borms</w:t>
+      </w:r>
+      <w:proofErr w:type="spellEnd"/>
+      <w:r>
+        <w:rPr>
+          <w:lang w:val="en-GB"/>
+        </w:rPr>
+        <w:t xml:space="preserve">, 1992). This </w:t>
+      </w:r>
+      <w:r>
+        <w:rPr>
+          <w:lang w:val="en-GB"/>
+        </w:rPr>
+        <w:t xml:space="preserve">very likely accounts for </w:t>
+      </w:r>
+      <w:r>
+        <w:rPr>
+          <w:lang w:val="en-GB"/>
+        </w:rPr>
+        <w:t>cheerleading, too</w:t>
+      </w:r>
+      <w:r>
+        <w:rPr>
+          <w:lang w:val="en-GB"/>
+        </w:rPr>
+        <w:t xml:space="preserve">. To lower </w:t>
+      </w:r>
+      <w:r>
+        <w:rPr>
+          <w:lang w:val="en-GB"/>
+        </w:rPr>
+        <w:t>these</w:t>
+      </w:r>
+      <w:r>
+        <w:rPr>
+          <w:lang w:val="en-GB"/>
+        </w:rPr>
+        <w:t xml:space="preserve"> injury risks, </w:t>
+      </w:r>
+      <w:r>
+        <w:rPr>
+          <w:lang w:val="en-GB"/>
+        </w:rPr>
+        <w:t>appropriate</w:t>
+      </w:r>
+      <w:r>
+        <w:rPr>
+          <w:lang w:val="en-GB"/>
+        </w:rPr>
+        <w:t xml:space="preserve"> technique and prehab</w:t>
+      </w:r>
+      <w:r>
+        <w:rPr>
+          <w:lang w:val="en-GB"/>
+        </w:rPr>
+        <w:t>ilitation measures</w:t>
+      </w:r>
+      <w:r>
+        <w:rPr>
+          <w:lang w:val="en-GB"/>
+        </w:rPr>
+        <w:t xml:space="preserve"> are substantial for (elite) athletes</w:t>
+      </w:r>
+      <w:r>
+        <w:rPr>
+          <w:lang w:val="en-GB"/>
+        </w:rPr>
+        <w:t xml:space="preserve">. </w:t>
+      </w:r>
+      <w:r>
+        <w:rPr>
+          <w:lang w:val="en-GB"/>
+        </w:rPr>
+        <w:t>But technique and prehabilitation</w:t>
+      </w:r>
+      <w:r>
+        <w:rPr>
+          <w:lang w:val="en-GB"/>
+        </w:rPr>
+        <w:t xml:space="preserve"> both </w:t>
+      </w:r>
+      <w:r>
+        <w:rPr>
+          <w:lang w:val="en-GB"/>
+        </w:rPr>
+        <w:t>essentially</w:t>
+      </w:r>
+      <w:r>
+        <w:rPr>
+          <w:lang w:val="en-GB"/>
+        </w:rPr>
+        <w:t xml:space="preserve"> require knowledge of the sport and its elements</w:t>
+      </w:r>
+      <w:r>
+        <w:rPr>
+          <w:lang w:val="en-GB"/>
+        </w:rPr>
+        <w:t xml:space="preserve">, </w:t>
+      </w:r>
+      <w:r>
+        <w:rPr>
+          <w:lang w:val="en-GB"/>
+        </w:rPr>
+        <w:t>especially for a sport as quickly advancing and developing as cheerleading.</w:t>
+      </w:r>
+      <w:r>
+        <w:rPr>
+          <w:lang w:val="en-GB"/>
+        </w:rPr>
+        <w:br/>
+        <w:t xml:space="preserve">As </w:t>
+      </w:r>
+      <w:r>
+        <w:rPr>
+          <w:lang w:val="en-GB"/>
+        </w:rPr>
+        <w:t xml:space="preserve">currently most (if not all) elements in cheerleading </w:t>
+      </w:r>
+      <w:r>
+        <w:rPr>
+          <w:lang w:val="en-GB"/>
+        </w:rPr>
+        <w:t xml:space="preserve">are taught as have been taught, </w:t>
+      </w:r>
+      <w:r>
+        <w:rPr>
+          <w:lang w:val="en-GB"/>
+        </w:rPr>
+        <w:lastRenderedPageBreak/>
+        <w:t>meaning a coach will only teach what and how they learned themselves</w:t>
+      </w:r>
+      <w:r>
+        <w:rPr>
+          <w:lang w:val="en-GB"/>
+        </w:rPr>
+        <w:t xml:space="preserve">, this study </w:t>
+      </w:r>
+      <w:r>
+        <w:rPr>
+          <w:lang w:val="en-GB"/>
+        </w:rPr>
+        <w:t xml:space="preserve">can be considered </w:t>
+      </w:r>
+      <w:r>
+        <w:rPr>
+          <w:lang w:val="en-GB"/>
+        </w:rPr>
+        <w:t>fundamental research</w:t>
+      </w:r>
+      <w:r>
+        <w:rPr>
+          <w:lang w:val="en-GB"/>
+        </w:rPr>
+        <w:t xml:space="preserve"> in the field of cheerleading</w:t>
+      </w:r>
+      <w:r>
+        <w:rPr>
+          <w:lang w:val="en-GB"/>
+        </w:rPr>
+        <w:t>.</w:t>
+      </w:r>
+    </w:p>
+    <w:p>
+      <w:pPr>
+        <w:pStyle w:val="Heading2"/>
+        <w:rPr>
+          <w:lang w:val="en-GB"/>
+        </w:rPr>
+      </w:pPr>
+      <w:r>
+        <w:rPr>
+          <w:lang w:val="en-GB"/>
+        </w:rPr>
+        <w:t xml:space="preserve">The history of </w:t>
+      </w:r>
+      <w:r>
+        <w:rPr>
+          <w:lang w:val="en-GB"/>
+        </w:rPr>
+        <w:t>cheerleading</w:t>
+      </w:r>
+      <w:r>
+        <w:rPr>
+          <w:lang w:val="en-GB"/>
+        </w:rPr>
+        <w:t xml:space="preserve"> / What is cheer sport?</w:t>
+      </w:r>
+      <w:bookmarkEnd w:id="2"/>
+    </w:p>
+    <w:p>
+      <w:pPr>
+        <w:rPr>
+          <w:lang w:val="en-GB"/>
+        </w:rPr>
+      </w:pPr>
+      <w:r>
+        <w:rPr>
+          <w:lang w:val="en-GB"/>
+        </w:rPr>
+        <w:t xml:space="preserve">With the rise of </w:t>
+      </w:r>
+      <w:r>
+        <w:rPr>
+          <w:lang w:val="en-GB"/>
+        </w:rPr>
+        <w:t xml:space="preserve">intercollegiate football games in the </w:t>
+      </w:r>
+      <w:r>
+        <w:rPr>
+          <w:lang w:val="en-GB"/>
+        </w:rPr>
+        <w:t xml:space="preserve">mid-1800s </w:t>
+      </w:r>
+      <w:r>
+        <w:rPr>
+          <w:lang w:val="en-GB"/>
+        </w:rPr>
+        <w:t>fan</w:t>
+      </w:r>
+      <w:r>
+        <w:rPr>
+          <w:lang w:val="en-GB"/>
+        </w:rPr>
+        <w:t xml:space="preserve">s started </w:t>
+      </w:r>
+      <w:r>
+        <w:rPr>
+          <w:lang w:val="en-GB"/>
+        </w:rPr>
+        <w:t>chanting</w:t>
+      </w:r>
+      <w:r>
+        <w:rPr>
+          <w:lang w:val="en-GB"/>
+        </w:rPr>
+        <w:t xml:space="preserve"> </w:t>
+      </w:r>
+      <w:r>
+        <w:rPr>
+          <w:lang w:val="en-GB"/>
+        </w:rPr>
+        <w:t xml:space="preserve">fight songs to cheer on their </w:t>
+      </w:r>
+      <w:r>
+        <w:rPr>
+          <w:lang w:val="en-GB"/>
+        </w:rPr>
+        <w:t xml:space="preserve">college </w:t>
+      </w:r>
+      <w:r>
+        <w:rPr>
+          <w:lang w:val="en-GB"/>
+        </w:rPr>
+        <w:t>team</w:t>
+      </w:r>
+      <w:r>
+        <w:rPr>
+          <w:lang w:val="en-GB"/>
+        </w:rPr>
+        <w:t xml:space="preserve"> (</w:t>
+      </w:r>
+      <w:r>
+        <w:rPr>
+          <w:rStyle w:val="FootnoteReference"/>
+          <w:lang w:val="en-GB"/>
+        </w:rPr>
+        <w:footnoteReference w:id="3"/>
+      </w:r>
+      <w:r>
+        <w:rPr>
+          <w:lang w:val="en-GB"/>
+        </w:rPr>
+        <w:t xml:space="preserve">, </w:t>
+      </w:r>
+      <w:r>
+        <w:rPr>
+          <w:rStyle w:val="FootnoteReference"/>
+          <w:lang w:val="en-GB"/>
+        </w:rPr>
+        <w:footnoteReference w:id="4"/>
+      </w:r>
+      <w:r>
+        <w:rPr>
+          <w:lang w:val="en-GB"/>
+        </w:rPr>
+        <w:t xml:space="preserve">, </w:t>
+      </w:r>
+      <w:r>
+        <w:rPr>
+          <w:rStyle w:val="FootnoteReference"/>
+          <w:lang w:val="en-GB"/>
+        </w:rPr>
+        <w:footnoteReference w:id="5"/>
+      </w:r>
+      <w:r>
+        <w:rPr>
+          <w:lang w:val="en-GB"/>
+        </w:rPr>
+        <w:t>)</w:t>
+      </w:r>
+      <w:r>
+        <w:rPr>
+          <w:lang w:val="en-GB"/>
+        </w:rPr>
+        <w:t xml:space="preserve">. </w:t>
+      </w:r>
+      <w:r>
+        <w:rPr>
+          <w:lang w:val="en-GB"/>
+        </w:rPr>
+        <w:t>In November 1989</w:t>
+      </w:r>
+      <w:r>
+        <w:rPr>
+          <w:lang w:val="en-GB"/>
+        </w:rPr>
+        <w:t xml:space="preserve"> Johnny Campbell,</w:t>
+      </w:r>
+      <w:r>
+        <w:rPr>
+          <w:lang w:val="en-GB"/>
+        </w:rPr>
+        <w:t xml:space="preserve"> a student </w:t>
+      </w:r>
+      <w:r>
+        <w:rPr>
+          <w:lang w:val="en-GB"/>
+        </w:rPr>
+        <w:t>at</w:t>
+      </w:r>
+      <w:r>
+        <w:rPr>
+          <w:lang w:val="en-GB"/>
+        </w:rPr>
+        <w:t xml:space="preserve"> the University of Minnesota</w:t>
+      </w:r>
+      <w:r>
+        <w:rPr>
+          <w:lang w:val="en-GB"/>
+        </w:rPr>
+        <w:t>,</w:t>
+      </w:r>
+      <w:r>
+        <w:rPr>
+          <w:lang w:val="en-GB"/>
+        </w:rPr>
+        <w:t xml:space="preserve"> was</w:t>
+      </w:r>
+      <w:r>
+        <w:rPr>
+          <w:lang w:val="en-GB"/>
+        </w:rPr>
+        <w:t xml:space="preserve"> the first to </w:t>
+      </w:r>
+      <w:r>
+        <w:rPr>
+          <w:lang w:val="en-GB"/>
+        </w:rPr>
+        <w:t>enter the field</w:t>
+      </w:r>
+      <w:r>
+        <w:rPr>
+          <w:lang w:val="en-GB"/>
+        </w:rPr>
+        <w:t xml:space="preserve"> </w:t>
+      </w:r>
+      <w:r>
+        <w:rPr>
+          <w:lang w:val="en-GB"/>
+        </w:rPr>
+        <w:t xml:space="preserve">organize </w:t>
+      </w:r>
+      <w:r>
+        <w:rPr>
+          <w:lang w:val="en-GB"/>
+        </w:rPr>
+        <w:t xml:space="preserve">the </w:t>
+      </w:r>
+      <w:r>
+        <w:rPr>
+          <w:lang w:val="en-GB"/>
+        </w:rPr>
+        <w:t xml:space="preserve">crowd </w:t>
+      </w:r>
+      <w:r>
+        <w:rPr>
+          <w:lang w:val="en-GB"/>
+        </w:rPr>
+        <w:t>in their chant – the first cheerleader</w:t>
+      </w:r>
+      <w:r>
+        <w:rPr>
+          <w:lang w:val="en-GB"/>
+        </w:rPr>
+        <w:t xml:space="preserve"> (1, 3)</w:t>
+      </w:r>
+      <w:r>
+        <w:rPr>
+          <w:lang w:val="en-GB"/>
+        </w:rPr>
+        <w:t>.</w:t>
+      </w:r>
+      <w:r>
+        <w:rPr>
+          <w:lang w:val="en-GB"/>
+        </w:rPr>
+        <w:t xml:space="preserve"> </w:t>
+      </w:r>
+      <w:r>
+        <w:rPr>
+          <w:lang w:val="en-GB"/>
+        </w:rPr>
+        <w:t xml:space="preserve">Until </w:t>
+      </w:r>
+      <w:r>
+        <w:rPr>
+          <w:lang w:val="en-GB"/>
+        </w:rPr>
+        <w:t>the early 1920s</w:t>
+      </w:r>
+      <w:r>
+        <w:rPr>
+          <w:lang w:val="en-GB"/>
+        </w:rPr>
+        <w:t xml:space="preserve"> cheerleading </w:t>
+      </w:r>
+      <w:r>
+        <w:rPr>
+          <w:lang w:val="en-GB"/>
+        </w:rPr>
+        <w:t xml:space="preserve">grew </w:t>
+      </w:r>
+      <w:r>
+        <w:rPr>
+          <w:lang w:val="en-GB"/>
+        </w:rPr>
+        <w:t xml:space="preserve">to </w:t>
+      </w:r>
+      <w:r>
+        <w:rPr>
+          <w:lang w:val="en-GB"/>
+        </w:rPr>
+        <w:t xml:space="preserve">an all-male </w:t>
+      </w:r>
+      <w:r>
+        <w:rPr>
+          <w:lang w:val="en-GB"/>
+        </w:rPr>
+        <w:t xml:space="preserve">extracurricular </w:t>
+      </w:r>
+      <w:r>
+        <w:rPr>
+          <w:lang w:val="en-GB"/>
+        </w:rPr>
+        <w:t xml:space="preserve">activity, </w:t>
+      </w:r>
+      <w:r>
+        <w:rPr>
+          <w:lang w:val="en-GB"/>
+        </w:rPr>
+        <w:t>offered by high schools</w:t>
+      </w:r>
+      <w:r>
+        <w:rPr>
+          <w:lang w:val="en-GB"/>
+        </w:rPr>
+        <w:t xml:space="preserve"> and </w:t>
+      </w:r>
+      <w:r>
+        <w:rPr>
+          <w:lang w:val="en-GB"/>
+        </w:rPr>
+        <w:t xml:space="preserve">colleges </w:t>
+      </w:r>
+      <w:r>
+        <w:rPr>
+          <w:lang w:val="en-GB"/>
+        </w:rPr>
+        <w:t>across the US</w:t>
+      </w:r>
+      <w:r>
+        <w:rPr>
+          <w:lang w:val="en-GB"/>
+        </w:rPr>
+        <w:t xml:space="preserve"> (1, 2, 3)</w:t>
+      </w:r>
+      <w:r>
+        <w:rPr>
+          <w:lang w:val="en-GB"/>
+        </w:rPr>
+        <w:t xml:space="preserve">. </w:t>
+      </w:r>
+      <w:r>
+        <w:rPr>
+          <w:lang w:val="en-GB"/>
+        </w:rPr>
+        <w:t xml:space="preserve">In </w:t>
+      </w:r>
+      <w:r>
+        <w:rPr>
+          <w:lang w:val="en-GB"/>
+        </w:rPr>
+        <w:t>1923</w:t>
+      </w:r>
+      <w:r>
+        <w:rPr>
+          <w:lang w:val="en-GB"/>
+        </w:rPr>
+        <w:t xml:space="preserve"> the first woman was allowed to join a cheerleading </w:t>
+      </w:r>
+      <w:r>
+        <w:rPr>
+          <w:lang w:val="en-GB"/>
+        </w:rPr>
+        <w:t>squad;</w:t>
+      </w:r>
+      <w:r>
+        <w:rPr>
+          <w:lang w:val="en-GB"/>
+        </w:rPr>
+        <w:t xml:space="preserve"> </w:t>
+      </w:r>
+      <w:r>
+        <w:rPr>
+          <w:lang w:val="en-GB"/>
+        </w:rPr>
+        <w:t>h</w:t>
+      </w:r>
+      <w:r>
+        <w:rPr>
+          <w:lang w:val="en-GB"/>
+        </w:rPr>
+        <w:t>owever, it</w:t>
+      </w:r>
+      <w:r>
+        <w:rPr>
+          <w:lang w:val="en-GB"/>
+        </w:rPr>
+        <w:t xml:space="preserve"> took 20 more years </w:t>
+      </w:r>
+      <w:r>
+        <w:rPr>
+          <w:lang w:val="en-GB"/>
+        </w:rPr>
+        <w:t xml:space="preserve">for female </w:t>
+      </w:r>
+      <w:r>
+        <w:rPr>
+          <w:lang w:val="en-GB"/>
+        </w:rPr>
+        <w:t>cheerleaders to not be an exception in cheer teams</w:t>
+      </w:r>
+      <w:r>
+        <w:rPr>
+          <w:lang w:val="en-GB"/>
+        </w:rPr>
+        <w:t xml:space="preserve"> (1, 2, 3)</w:t>
+      </w:r>
+      <w:r>
+        <w:rPr>
+          <w:lang w:val="en-GB"/>
+        </w:rPr>
+        <w:t xml:space="preserve">. </w:t>
+      </w:r>
+      <w:r>
+        <w:rPr>
+          <w:lang w:val="en-GB"/>
+        </w:rPr>
+        <w:t>In these</w:t>
+      </w:r>
+      <w:r>
+        <w:rPr>
+          <w:lang w:val="en-GB"/>
+        </w:rPr>
+        <w:t xml:space="preserve"> (and following)</w:t>
+      </w:r>
+      <w:r>
+        <w:rPr>
+          <w:lang w:val="en-GB"/>
+        </w:rPr>
+        <w:t xml:space="preserve"> centuries cheerlead</w:t>
+      </w:r>
+      <w:r>
+        <w:rPr>
+          <w:lang w:val="en-GB"/>
+        </w:rPr>
+        <w:t>ers</w:t>
+      </w:r>
+      <w:r>
+        <w:rPr>
+          <w:lang w:val="en-GB"/>
+        </w:rPr>
+        <w:t xml:space="preserve"> </w:t>
+      </w:r>
+      <w:r>
+        <w:rPr>
+          <w:lang w:val="en-GB"/>
+        </w:rPr>
+        <w:t xml:space="preserve">expanded their skill set by </w:t>
+      </w:r>
+      <w:r>
+        <w:rPr>
+          <w:lang w:val="en-GB"/>
+        </w:rPr>
+        <w:t xml:space="preserve">adding tumbling and acrobatics </w:t>
+      </w:r>
+      <w:r>
+        <w:rPr>
+          <w:lang w:val="en-GB"/>
+        </w:rPr>
+        <w:t xml:space="preserve">to their routines, as well as props such as megaphones, </w:t>
+      </w:r>
+      <w:r>
+        <w:rPr>
+          <w:lang w:val="en-GB"/>
+        </w:rPr>
+        <w:t>signs</w:t>
+      </w:r>
+      <w:r>
+        <w:rPr>
+          <w:lang w:val="en-GB"/>
+        </w:rPr>
+        <w:t xml:space="preserve"> and poms</w:t>
+      </w:r>
+      <w:r>
+        <w:rPr>
+          <w:lang w:val="en-GB"/>
+        </w:rPr>
+        <w:t xml:space="preserve"> (1, </w:t>
+      </w:r>
+      <w:r>
+        <w:rPr>
+          <w:lang w:val="en-GB"/>
+        </w:rPr>
+        <w:t>3)</w:t>
+      </w:r>
+      <w:r>
+        <w:rPr>
+          <w:lang w:val="en-GB"/>
+        </w:rPr>
+        <w:t>.</w:t>
+      </w:r>
+      <w:r>
+        <w:rPr>
+          <w:lang w:val="en-GB"/>
+        </w:rPr>
+        <w:t xml:space="preserve"> By now, cheerleading is </w:t>
+      </w:r>
+      <w:r>
+        <w:rPr>
+          <w:lang w:val="en-GB"/>
+        </w:rPr>
+        <w:t>predominantly female</w:t>
+      </w:r>
+      <w:r>
+        <w:rPr>
+          <w:lang w:val="en-GB"/>
+        </w:rPr>
+        <w:t xml:space="preserve"> (</w:t>
+      </w:r>
+      <w:r>
+        <w:rPr>
+          <w:lang w:val="en-GB"/>
+        </w:rPr>
+        <w:t>9</w:t>
+      </w:r>
+      <w:r>
+        <w:rPr>
+          <w:lang w:val="en-GB"/>
+        </w:rPr>
+        <w:t>0?% in Germany in 2021</w:t>
+      </w:r>
+      <w:r>
+        <w:rPr>
+          <w:rStyle w:val="FootnoteReference"/>
+          <w:lang w:val="en-GB"/>
+        </w:rPr>
+        <w:footnoteReference w:id="6"/>
+      </w:r>
+      <w:r>
+        <w:rPr>
+          <w:lang w:val="en-GB"/>
+        </w:rPr>
+        <w:t>)</w:t>
+      </w:r>
+      <w:r>
+        <w:rPr>
+          <w:lang w:val="en-GB"/>
+        </w:rPr>
+        <w:t>. Cheer</w:t>
+      </w:r>
+      <w:r>
+        <w:rPr>
+          <w:lang w:val="en-GB"/>
+        </w:rPr>
+        <w:t xml:space="preserve"> </w:t>
+      </w:r>
+      <w:r>
+        <w:rPr>
+          <w:lang w:val="en-GB"/>
+        </w:rPr>
+        <w:t xml:space="preserve">sport </w:t>
+      </w:r>
+      <w:r>
+        <w:rPr>
+          <w:lang w:val="en-GB"/>
+        </w:rPr>
+        <w:t xml:space="preserve">is </w:t>
+      </w:r>
+      <w:r>
+        <w:rPr>
+          <w:lang w:val="en-GB"/>
+        </w:rPr>
+        <w:t>recognized by the International Olympic Committee</w:t>
+      </w:r>
+      <w:r>
+        <w:rPr>
+          <w:rStyle w:val="FootnoteReference"/>
+          <w:lang w:val="en-GB"/>
+        </w:rPr>
+        <w:footnoteReference w:id="7"/>
+      </w:r>
+      <w:r>
+        <w:rPr>
+          <w:lang w:val="en-GB"/>
+        </w:rPr>
+        <w:t xml:space="preserve"> and contains everything between </w:t>
+      </w:r>
+      <w:r>
+        <w:rPr>
+          <w:lang w:val="en-GB"/>
+        </w:rPr>
+        <w:t>side-line</w:t>
+      </w:r>
+      <w:r>
+        <w:rPr>
+          <w:lang w:val="en-GB"/>
+        </w:rPr>
+        <w:t xml:space="preserve"> cheers and highly competitive </w:t>
+      </w:r>
+      <w:r>
+        <w:rPr>
+          <w:lang w:val="en-GB"/>
+        </w:rPr>
+        <w:t xml:space="preserve">athleticism. </w:t>
+      </w:r>
+      <w:r>
+        <w:rPr>
+          <w:lang w:val="en-GB"/>
+        </w:rPr>
+        <w:t xml:space="preserve">Today, </w:t>
+      </w:r>
+      <w:proofErr w:type="spellStart"/>
+      <w:r>
+        <w:rPr>
+          <w:lang w:val="en-GB"/>
+        </w:rPr>
+        <w:t>Cheersport</w:t>
+      </w:r>
+      <w:proofErr w:type="spellEnd"/>
+      <w:r>
+        <w:rPr>
+          <w:lang w:val="en-GB"/>
+        </w:rPr>
+        <w:t xml:space="preserve"> unites all kind of disciplines that originate from organised groups cheering on certain sports teams. This includes but is not limited to:</w:t>
+      </w:r>
     </w:p>
     <w:p>
       <w:pPr>
@@ -1092,642 +2729,19 @@
           <w:lang w:val="en-GB"/>
         </w:rPr>
       </w:pPr>
-      <w:r>
-        <w:rPr>
-          <w:lang w:val="en-GB"/>
-        </w:rPr>
-        <w:t>Current state of research?</w:t>
-      </w:r>
-    </w:p>
-    <w:p>
-      <w:pPr>
-        <w:ind w:firstLine="0"/>
-        <w:rPr>
-          <w:b/>
-          <w:bCs/>
-          <w:lang w:val="en-GB"/>
-        </w:rPr>
-      </w:pPr>
-      <w:r>
-        <w:rPr>
-          <w:b/>
-          <w:bCs/>
-          <w:lang w:val="en-GB"/>
-        </w:rPr>
-        <w:t xml:space="preserve">The history of </w:t>
-      </w:r>
-      <w:r>
-        <w:rPr>
-          <w:b/>
-          <w:bCs/>
-          <w:lang w:val="en-GB"/>
-        </w:rPr>
-        <w:t>cheerleading</w:t>
-      </w:r>
-      <w:r>
-        <w:rPr>
-          <w:b/>
-          <w:bCs/>
-          <w:lang w:val="en-GB"/>
-        </w:rPr>
-        <w:t xml:space="preserve"> / What is cheer sport?</w:t>
-      </w:r>
-    </w:p>
-    <w:p>
-      <w:pPr>
-        <w:ind w:firstLine="0"/>
-        <w:rPr>
-          <w:lang w:val="en-GB"/>
-        </w:rPr>
-      </w:pPr>
-      <w:r>
-        <w:rPr>
-          <w:lang w:val="en-GB"/>
-        </w:rPr>
-        <w:t xml:space="preserve">With the rise of </w:t>
-      </w:r>
-      <w:r>
-        <w:rPr>
-          <w:lang w:val="en-GB"/>
-        </w:rPr>
-        <w:t xml:space="preserve">intercollegiate football games in the </w:t>
-      </w:r>
-      <w:r>
-        <w:rPr>
-          <w:lang w:val="en-GB"/>
-        </w:rPr>
-        <w:t xml:space="preserve">mid-1800s </w:t>
-      </w:r>
-      <w:r>
-        <w:rPr>
-          <w:lang w:val="en-GB"/>
-        </w:rPr>
-        <w:t>fan</w:t>
-      </w:r>
-      <w:r>
-        <w:rPr>
-          <w:lang w:val="en-GB"/>
-        </w:rPr>
-        <w:t xml:space="preserve">s started </w:t>
-      </w:r>
-      <w:r>
-        <w:rPr>
-          <w:lang w:val="en-GB"/>
-        </w:rPr>
-        <w:t>chanting</w:t>
-      </w:r>
-      <w:r>
-        <w:rPr>
-          <w:lang w:val="en-GB"/>
-        </w:rPr>
-        <w:t xml:space="preserve"> </w:t>
-      </w:r>
-      <w:r>
-        <w:rPr>
-          <w:lang w:val="en-GB"/>
-        </w:rPr>
-        <w:t xml:space="preserve">fight songs to cheer on their </w:t>
-      </w:r>
-      <w:r>
-        <w:rPr>
-          <w:lang w:val="en-GB"/>
-        </w:rPr>
-        <w:t xml:space="preserve">college </w:t>
-      </w:r>
-      <w:r>
-        <w:rPr>
-          <w:lang w:val="en-GB"/>
-        </w:rPr>
-        <w:t>team</w:t>
-      </w:r>
-      <w:r>
-        <w:rPr>
-          <w:lang w:val="en-GB"/>
-        </w:rPr>
-        <w:t xml:space="preserve"> (</w:t>
-      </w:r>
-      <w:r>
-        <w:rPr>
-          <w:rStyle w:val="FootnoteReference"/>
-          <w:lang w:val="en-GB"/>
-        </w:rPr>
-        <w:footnoteReference w:id="1"/>
-      </w:r>
-      <w:r>
-        <w:rPr>
-          <w:lang w:val="en-GB"/>
-        </w:rPr>
-        <w:t xml:space="preserve">, </w:t>
-      </w:r>
-      <w:r>
-        <w:rPr>
-          <w:rStyle w:val="FootnoteReference"/>
-          <w:lang w:val="en-GB"/>
-        </w:rPr>
-        <w:footnoteReference w:id="2"/>
-      </w:r>
-      <w:r>
-        <w:rPr>
-          <w:lang w:val="en-GB"/>
-        </w:rPr>
-        <w:t xml:space="preserve">, </w:t>
-      </w:r>
-      <w:r>
-        <w:rPr>
-          <w:rStyle w:val="FootnoteReference"/>
-          <w:lang w:val="en-GB"/>
-        </w:rPr>
-        <w:footnoteReference w:id="3"/>
-      </w:r>
-      <w:r>
-        <w:rPr>
-          <w:lang w:val="en-GB"/>
-        </w:rPr>
-        <w:t>)</w:t>
-      </w:r>
-      <w:r>
-        <w:rPr>
-          <w:lang w:val="en-GB"/>
-        </w:rPr>
-        <w:t xml:space="preserve">. </w:t>
-      </w:r>
-      <w:r>
-        <w:rPr>
-          <w:lang w:val="en-GB"/>
-        </w:rPr>
-        <w:t>In November 1989</w:t>
-      </w:r>
-      <w:r>
-        <w:rPr>
-          <w:lang w:val="en-GB"/>
-        </w:rPr>
-        <w:t xml:space="preserve"> Johnny Campbell,</w:t>
-      </w:r>
-      <w:r>
-        <w:rPr>
-          <w:lang w:val="en-GB"/>
-        </w:rPr>
-        <w:t xml:space="preserve"> a student </w:t>
-      </w:r>
-      <w:r>
-        <w:rPr>
-          <w:lang w:val="en-GB"/>
-        </w:rPr>
-        <w:t>at</w:t>
-      </w:r>
-      <w:r>
-        <w:rPr>
-          <w:lang w:val="en-GB"/>
-        </w:rPr>
-        <w:t xml:space="preserve"> the University of Minnesota</w:t>
-      </w:r>
-      <w:r>
-        <w:rPr>
-          <w:lang w:val="en-GB"/>
-        </w:rPr>
-        <w:t>,</w:t>
-      </w:r>
-      <w:r>
-        <w:rPr>
-          <w:lang w:val="en-GB"/>
-        </w:rPr>
-        <w:t xml:space="preserve"> was</w:t>
-      </w:r>
-      <w:r>
-        <w:rPr>
-          <w:lang w:val="en-GB"/>
-        </w:rPr>
-        <w:t xml:space="preserve"> the first to </w:t>
-      </w:r>
-      <w:r>
-        <w:rPr>
-          <w:lang w:val="en-GB"/>
-        </w:rPr>
-        <w:t>enter the field</w:t>
-      </w:r>
-      <w:r>
-        <w:rPr>
-          <w:lang w:val="en-GB"/>
-        </w:rPr>
-        <w:t xml:space="preserve"> </w:t>
-      </w:r>
-      <w:r>
-        <w:rPr>
-          <w:lang w:val="en-GB"/>
-        </w:rPr>
-        <w:t xml:space="preserve">organize </w:t>
-      </w:r>
-      <w:r>
-        <w:rPr>
-          <w:lang w:val="en-GB"/>
-        </w:rPr>
-        <w:t xml:space="preserve">the </w:t>
-      </w:r>
-      <w:r>
-        <w:rPr>
-          <w:lang w:val="en-GB"/>
-        </w:rPr>
-        <w:t xml:space="preserve">crowd </w:t>
-      </w:r>
-      <w:r>
-        <w:rPr>
-          <w:lang w:val="en-GB"/>
-        </w:rPr>
-        <w:t>in their chant – the first cheerleader</w:t>
-      </w:r>
-      <w:r>
-        <w:rPr>
-          <w:lang w:val="en-GB"/>
-        </w:rPr>
-        <w:t xml:space="preserve"> (1, 3)</w:t>
-      </w:r>
-      <w:r>
-        <w:rPr>
-          <w:lang w:val="en-GB"/>
-        </w:rPr>
-        <w:t>.</w:t>
-      </w:r>
-      <w:r>
-        <w:rPr>
-          <w:lang w:val="en-GB"/>
-        </w:rPr>
-        <w:t xml:space="preserve"> </w:t>
-      </w:r>
-      <w:r>
-        <w:rPr>
-          <w:lang w:val="en-GB"/>
-        </w:rPr>
-        <w:t xml:space="preserve">Until </w:t>
-      </w:r>
-      <w:r>
-        <w:rPr>
-          <w:lang w:val="en-GB"/>
-        </w:rPr>
-        <w:t>the early 1920s</w:t>
-      </w:r>
-      <w:r>
-        <w:rPr>
-          <w:lang w:val="en-GB"/>
-        </w:rPr>
-        <w:t xml:space="preserve"> cheerleading </w:t>
-      </w:r>
-      <w:r>
-        <w:rPr>
-          <w:lang w:val="en-GB"/>
-        </w:rPr>
-        <w:t xml:space="preserve">grew </w:t>
-      </w:r>
-      <w:r>
-        <w:rPr>
-          <w:lang w:val="en-GB"/>
-        </w:rPr>
-        <w:t xml:space="preserve">to </w:t>
-      </w:r>
-      <w:r>
-        <w:rPr>
-          <w:lang w:val="en-GB"/>
-        </w:rPr>
-        <w:t xml:space="preserve">an all-male </w:t>
-      </w:r>
-      <w:r>
-        <w:rPr>
-          <w:lang w:val="en-GB"/>
-        </w:rPr>
-        <w:t xml:space="preserve">extracurricular </w:t>
-      </w:r>
-      <w:r>
-        <w:rPr>
-          <w:lang w:val="en-GB"/>
-        </w:rPr>
-        <w:t xml:space="preserve">activity, </w:t>
-      </w:r>
-      <w:r>
-        <w:rPr>
-          <w:lang w:val="en-GB"/>
-        </w:rPr>
-        <w:t>offered by high schools</w:t>
-      </w:r>
-      <w:r>
-        <w:rPr>
-          <w:lang w:val="en-GB"/>
-        </w:rPr>
-        <w:t xml:space="preserve"> and </w:t>
-      </w:r>
-      <w:r>
-        <w:rPr>
-          <w:lang w:val="en-GB"/>
-        </w:rPr>
-        <w:t xml:space="preserve">colleges </w:t>
-      </w:r>
-      <w:r>
-        <w:rPr>
-          <w:lang w:val="en-GB"/>
-        </w:rPr>
-        <w:t>across the US</w:t>
-      </w:r>
-      <w:r>
-        <w:rPr>
-          <w:lang w:val="en-GB"/>
-        </w:rPr>
-        <w:t xml:space="preserve"> (1, 2, 3)</w:t>
-      </w:r>
-      <w:r>
-        <w:rPr>
-          <w:lang w:val="en-GB"/>
-        </w:rPr>
-        <w:t xml:space="preserve">. </w:t>
-      </w:r>
-      <w:r>
-        <w:rPr>
-          <w:lang w:val="en-GB"/>
-        </w:rPr>
-        <w:t xml:space="preserve">In </w:t>
-      </w:r>
-      <w:r>
-        <w:rPr>
-          <w:lang w:val="en-GB"/>
-        </w:rPr>
-        <w:t>1923</w:t>
-      </w:r>
-      <w:r>
-        <w:rPr>
-          <w:lang w:val="en-GB"/>
-        </w:rPr>
-        <w:t xml:space="preserve"> the first woman was allowed to join a cheerleading </w:t>
-      </w:r>
-      <w:proofErr w:type="gramStart"/>
-      <w:r>
-        <w:rPr>
-          <w:lang w:val="en-GB"/>
-        </w:rPr>
-        <w:t>squad</w:t>
-      </w:r>
-      <w:r>
-        <w:rPr>
-          <w:lang w:val="en-GB"/>
-        </w:rPr>
-        <w:t>,</w:t>
-      </w:r>
-      <w:proofErr w:type="gramEnd"/>
-      <w:r>
-        <w:rPr>
-          <w:lang w:val="en-GB"/>
-        </w:rPr>
-        <w:t xml:space="preserve"> </w:t>
-      </w:r>
-      <w:r>
-        <w:rPr>
-          <w:lang w:val="en-GB"/>
-        </w:rPr>
-        <w:t>h</w:t>
-      </w:r>
-      <w:r>
-        <w:rPr>
-          <w:lang w:val="en-GB"/>
-        </w:rPr>
-        <w:t>owever, it</w:t>
-      </w:r>
-      <w:r>
-        <w:rPr>
-          <w:lang w:val="en-GB"/>
-        </w:rPr>
-        <w:t xml:space="preserve"> took 20 more years </w:t>
-      </w:r>
-      <w:r>
-        <w:rPr>
-          <w:lang w:val="en-GB"/>
-        </w:rPr>
-        <w:t xml:space="preserve">for female </w:t>
-      </w:r>
-      <w:r>
-        <w:rPr>
-          <w:lang w:val="en-GB"/>
-        </w:rPr>
-        <w:t>cheerleaders to not be an exception in cheer teams</w:t>
-      </w:r>
-      <w:r>
-        <w:rPr>
-          <w:lang w:val="en-GB"/>
-        </w:rPr>
-        <w:t xml:space="preserve"> (1, 2, 3)</w:t>
-      </w:r>
-      <w:r>
-        <w:rPr>
-          <w:lang w:val="en-GB"/>
-        </w:rPr>
-        <w:t xml:space="preserve">. </w:t>
-      </w:r>
-      <w:r>
-        <w:rPr>
-          <w:lang w:val="en-GB"/>
-        </w:rPr>
-        <w:t>In these</w:t>
-      </w:r>
-      <w:r>
-        <w:rPr>
-          <w:lang w:val="en-GB"/>
-        </w:rPr>
-        <w:t xml:space="preserve"> (and following)</w:t>
-      </w:r>
-      <w:r>
-        <w:rPr>
-          <w:lang w:val="en-GB"/>
-        </w:rPr>
-        <w:t xml:space="preserve"> centuries cheerlead</w:t>
-      </w:r>
-      <w:r>
-        <w:rPr>
-          <w:lang w:val="en-GB"/>
-        </w:rPr>
-        <w:t>ers</w:t>
-      </w:r>
-      <w:r>
-        <w:rPr>
-          <w:lang w:val="en-GB"/>
-        </w:rPr>
-        <w:t xml:space="preserve"> </w:t>
-      </w:r>
-      <w:r>
-        <w:rPr>
-          <w:lang w:val="en-GB"/>
-        </w:rPr>
-        <w:t xml:space="preserve">expanded their skill set by </w:t>
-      </w:r>
-      <w:r>
-        <w:rPr>
-          <w:lang w:val="en-GB"/>
-        </w:rPr>
-        <w:t xml:space="preserve">adding tumbling and acrobatics </w:t>
-      </w:r>
-      <w:r>
-        <w:rPr>
-          <w:lang w:val="en-GB"/>
-        </w:rPr>
-        <w:t xml:space="preserve">to their routines, as well as props such as megaphones, </w:t>
-      </w:r>
-      <w:proofErr w:type="gramStart"/>
-      <w:r>
-        <w:rPr>
-          <w:lang w:val="en-GB"/>
-        </w:rPr>
-        <w:t>signs</w:t>
-      </w:r>
-      <w:proofErr w:type="gramEnd"/>
-      <w:r>
-        <w:rPr>
-          <w:lang w:val="en-GB"/>
-        </w:rPr>
-        <w:t xml:space="preserve"> and poms</w:t>
-      </w:r>
-      <w:r>
-        <w:rPr>
-          <w:lang w:val="en-GB"/>
-        </w:rPr>
-        <w:t xml:space="preserve"> (1, </w:t>
-      </w:r>
-      <w:r>
-        <w:rPr>
-          <w:lang w:val="en-GB"/>
-        </w:rPr>
-        <w:t>3)</w:t>
-      </w:r>
-      <w:r>
-        <w:rPr>
-          <w:lang w:val="en-GB"/>
-        </w:rPr>
-        <w:t>.</w:t>
-      </w:r>
-      <w:r>
-        <w:rPr>
-          <w:lang w:val="en-GB"/>
-        </w:rPr>
-        <w:t xml:space="preserve"> By now, cheerleading is </w:t>
-      </w:r>
-      <w:r>
-        <w:rPr>
-          <w:lang w:val="en-GB"/>
-        </w:rPr>
-        <w:t>predominantly female</w:t>
-      </w:r>
-      <w:r>
-        <w:rPr>
-          <w:lang w:val="en-GB"/>
-        </w:rPr>
-        <w:t xml:space="preserve"> (</w:t>
-      </w:r>
-      <w:proofErr w:type="gramStart"/>
-      <w:r>
-        <w:rPr>
-          <w:lang w:val="en-GB"/>
-        </w:rPr>
-        <w:t>9</w:t>
-      </w:r>
-      <w:r>
-        <w:rPr>
-          <w:lang w:val="en-GB"/>
-        </w:rPr>
-        <w:t>0?%</w:t>
-      </w:r>
-      <w:proofErr w:type="gramEnd"/>
-      <w:r>
-        <w:rPr>
-          <w:lang w:val="en-GB"/>
-        </w:rPr>
-        <w:t xml:space="preserve"> in Germany in 2021</w:t>
-      </w:r>
-      <w:r>
-        <w:rPr>
-          <w:rStyle w:val="FootnoteReference"/>
-          <w:lang w:val="en-GB"/>
-        </w:rPr>
-        <w:footnoteReference w:id="4"/>
-      </w:r>
-      <w:r>
-        <w:rPr>
-          <w:lang w:val="en-GB"/>
-        </w:rPr>
-        <w:t>)</w:t>
-      </w:r>
-      <w:r>
-        <w:rPr>
-          <w:lang w:val="en-GB"/>
-        </w:rPr>
-        <w:t>. Cheer</w:t>
-      </w:r>
-      <w:r>
-        <w:rPr>
-          <w:lang w:val="en-GB"/>
-        </w:rPr>
-        <w:t xml:space="preserve"> </w:t>
-      </w:r>
-      <w:r>
-        <w:rPr>
-          <w:lang w:val="en-GB"/>
-        </w:rPr>
-        <w:t xml:space="preserve">sport </w:t>
-      </w:r>
-      <w:r>
-        <w:rPr>
-          <w:lang w:val="en-GB"/>
-        </w:rPr>
-        <w:t xml:space="preserve">is </w:t>
-      </w:r>
-      <w:r>
-        <w:rPr>
-          <w:lang w:val="en-GB"/>
-        </w:rPr>
-        <w:t>recognized by the International Olympic Committee</w:t>
-      </w:r>
-      <w:r>
-        <w:rPr>
-          <w:rStyle w:val="FootnoteReference"/>
-          <w:lang w:val="en-GB"/>
-        </w:rPr>
-        <w:footnoteReference w:id="5"/>
-      </w:r>
-      <w:r>
-        <w:rPr>
-          <w:lang w:val="en-GB"/>
-        </w:rPr>
-        <w:t xml:space="preserve"> and contains everything between </w:t>
-      </w:r>
-      <w:r>
-        <w:rPr>
-          <w:lang w:val="en-GB"/>
-        </w:rPr>
-        <w:t>side-line</w:t>
-      </w:r>
-      <w:r>
-        <w:rPr>
-          <w:lang w:val="en-GB"/>
-        </w:rPr>
-        <w:t xml:space="preserve"> cheers and highly competitive </w:t>
-      </w:r>
-      <w:r>
-        <w:rPr>
-          <w:lang w:val="en-GB"/>
-        </w:rPr>
-        <w:t xml:space="preserve">athleticism. </w:t>
-      </w:r>
-      <w:r>
-        <w:rPr>
-          <w:lang w:val="en-GB"/>
-        </w:rPr>
-        <w:t xml:space="preserve">Today, </w:t>
-      </w:r>
       <w:proofErr w:type="spellStart"/>
       <w:r>
         <w:rPr>
           <w:lang w:val="en-GB"/>
         </w:rPr>
-        <w:t>Cheersport</w:t>
+        <w:t>sideline</w:t>
       </w:r>
       <w:proofErr w:type="spellEnd"/>
       <w:r>
         <w:rPr>
           <w:lang w:val="en-GB"/>
         </w:rPr>
-        <w:t xml:space="preserve"> unites all kind of disciplines that originate from organised groups cheering on certain sports teams. This includes but is not limited to:</w:t>
+        <w:t xml:space="preserve"> teams: slow/static acrobatics paired with claps, motions and chants, usually affiliated with a football team.</w:t>
       </w:r>
     </w:p>
     <w:p>
@@ -1741,33 +2755,35 @@
           <w:lang w:val="en-GB"/>
         </w:rPr>
       </w:pPr>
-      <w:proofErr w:type="spellStart"/>
-      <w:r>
-        <w:rPr>
-          <w:lang w:val="en-GB"/>
-        </w:rPr>
-        <w:t>sideline</w:t>
-      </w:r>
-      <w:proofErr w:type="spellEnd"/>
-      <w:r>
-        <w:rPr>
-          <w:lang w:val="en-GB"/>
-        </w:rPr>
-        <w:t xml:space="preserve"> teams: slow/static acrobatics paired with claps, </w:t>
-      </w:r>
-      <w:proofErr w:type="gramStart"/>
-      <w:r>
-        <w:rPr>
-          <w:lang w:val="en-GB"/>
-        </w:rPr>
-        <w:t>motions</w:t>
-      </w:r>
-      <w:proofErr w:type="gramEnd"/>
-      <w:r>
-        <w:rPr>
-          <w:lang w:val="en-GB"/>
-        </w:rPr>
-        <w:t xml:space="preserve"> and chants, usually affiliated with a football team.</w:t>
+      <w:r>
+        <w:rPr>
+          <w:lang w:val="en-GB"/>
+        </w:rPr>
+        <w:t xml:space="preserve">competitive teams: </w:t>
+      </w:r>
+      <w:r>
+        <w:rPr>
+          <w:lang w:val="en-GB"/>
+        </w:rPr>
+        <w:t>practicing with the main goal of skill acquisition and competing at championships</w:t>
+      </w:r>
+      <w:r>
+        <w:rPr>
+          <w:lang w:val="en-GB"/>
+        </w:rPr>
+        <w:t>;</w:t>
+      </w:r>
+      <w:r>
+        <w:rPr>
+          <w:lang w:val="en-GB"/>
+        </w:rPr>
+        <w:t xml:space="preserve"> </w:t>
+      </w:r>
+      <w:r>
+        <w:rPr>
+          <w:lang w:val="en-GB"/>
+        </w:rPr>
+        <w:t>usually more fast paced routines and higher difficulty acrobatics and tumbling.</w:t>
       </w:r>
     </w:p>
     <w:p>
@@ -1785,599 +2801,542 @@
         <w:rPr>
           <w:lang w:val="en-GB"/>
         </w:rPr>
-        <w:t xml:space="preserve">competitive teams: </w:t>
-      </w:r>
-      <w:r>
-        <w:rPr>
-          <w:lang w:val="en-GB"/>
-        </w:rPr>
-        <w:t>practicing with the main goal of skill acquisition and competing at championships</w:t>
-      </w:r>
-      <w:r>
-        <w:rPr>
-          <w:lang w:val="en-GB"/>
-        </w:rPr>
-        <w:t>;</w:t>
-      </w:r>
-      <w:r>
-        <w:rPr>
-          <w:lang w:val="en-GB"/>
-        </w:rPr>
-        <w:t xml:space="preserve"> </w:t>
-      </w:r>
-      <w:r>
-        <w:rPr>
-          <w:lang w:val="en-GB"/>
-        </w:rPr>
-        <w:t>usually more fast paced routines and higher difficulty acrobatics and tumbling.</w:t>
+        <w:lastRenderedPageBreak/>
+        <w:t>dance teams: highest variety of disciplines from hip hop to pom dance with simple, smoothly executed tumbling and acrobatic elements.</w:t>
       </w:r>
     </w:p>
     <w:p>
       <w:pPr>
-        <w:pStyle w:val="ListParagraph"/>
-        <w:numPr>
-          <w:ilvl w:val="0"/>
-          <w:numId w:val="2"/>
-        </w:numPr>
-        <w:rPr>
-          <w:lang w:val="en-GB"/>
-        </w:rPr>
-      </w:pPr>
-      <w:r>
-        <w:rPr>
-          <w:lang w:val="en-GB"/>
-        </w:rPr>
-        <w:lastRenderedPageBreak/>
-        <w:t>dance teams: highest variety of disciplines from hip hop to pom dance with simple, smoothly executed tumbling and acrobatic elements.</w:t>
+        <w:rPr>
+          <w:lang w:val="en-GB"/>
+        </w:rPr>
+      </w:pPr>
+      <w:r>
+        <w:rPr>
+          <w:lang w:val="en-GB"/>
+        </w:rPr>
+        <w:t>This study refers for the most part to competitive cheerleading</w:t>
+      </w:r>
+      <w:r>
+        <w:rPr>
+          <w:lang w:val="en-GB"/>
+        </w:rPr>
+        <w:t>.</w:t>
+      </w:r>
+      <w:r>
+        <w:rPr>
+          <w:lang w:val="en-GB"/>
+        </w:rPr>
+        <w:t xml:space="preserve"> Competitive Cheerleading </w:t>
+      </w:r>
+      <w:r>
+        <w:rPr>
+          <w:lang w:val="en-GB"/>
+        </w:rPr>
+        <w:t xml:space="preserve">is </w:t>
+      </w:r>
+      <w:r>
+        <w:rPr>
+          <w:lang w:val="en-GB"/>
+        </w:rPr>
+        <w:t xml:space="preserve">categorized by </w:t>
+      </w:r>
+      <w:r>
+        <w:rPr>
+          <w:lang w:val="en-GB"/>
+        </w:rPr>
+        <w:t>skill</w:t>
+      </w:r>
+      <w:r>
+        <w:rPr>
+          <w:lang w:val="en-GB"/>
+        </w:rPr>
+        <w:t xml:space="preserve"> </w:t>
+      </w:r>
+      <w:r>
+        <w:rPr>
+          <w:lang w:val="en-GB"/>
+        </w:rPr>
+        <w:t>level (ranging from zero to seven)</w:t>
+      </w:r>
+      <w:r>
+        <w:rPr>
+          <w:lang w:val="en-GB"/>
+        </w:rPr>
+        <w:t xml:space="preserve">, </w:t>
+      </w:r>
+      <w:r>
+        <w:rPr>
+          <w:lang w:val="en-GB"/>
+        </w:rPr>
+        <w:t>age (peewees, juniors</w:t>
+      </w:r>
+      <w:r>
+        <w:rPr>
+          <w:lang w:val="en-GB"/>
+        </w:rPr>
+        <w:t>,</w:t>
+      </w:r>
+      <w:r>
+        <w:rPr>
+          <w:lang w:val="en-GB"/>
+        </w:rPr>
+        <w:t xml:space="preserve"> and seniors)</w:t>
+      </w:r>
+      <w:r>
+        <w:rPr>
+          <w:lang w:val="en-GB"/>
+        </w:rPr>
+        <w:t xml:space="preserve"> and team composition (</w:t>
+      </w:r>
+      <w:r>
+        <w:rPr>
+          <w:lang w:val="en-GB"/>
+        </w:rPr>
+        <w:t xml:space="preserve">female-only teams called all-girl </w:t>
+      </w:r>
+      <w:r>
+        <w:rPr>
+          <w:lang w:val="en-GB"/>
+        </w:rPr>
+        <w:t>teams</w:t>
+      </w:r>
+      <w:r>
+        <w:rPr>
+          <w:lang w:val="en-GB"/>
+        </w:rPr>
+        <w:t xml:space="preserve"> and </w:t>
+      </w:r>
+      <w:r>
+        <w:rPr>
+          <w:lang w:val="en-GB"/>
+        </w:rPr>
+        <w:t>mixed teams with up to four or more male athletes called coed</w:t>
+      </w:r>
+      <w:r>
+        <w:rPr>
+          <w:lang w:val="en-GB"/>
+        </w:rPr>
+        <w:t>)</w:t>
+      </w:r>
+      <w:r>
+        <w:rPr>
+          <w:lang w:val="en-GB"/>
+        </w:rPr>
+        <w:t xml:space="preserve">. The combination of </w:t>
+      </w:r>
+      <w:r>
+        <w:rPr>
+          <w:lang w:val="en-GB"/>
+        </w:rPr>
+        <w:t xml:space="preserve">level, age, and </w:t>
+      </w:r>
+      <w:r>
+        <w:rPr>
+          <w:lang w:val="en-GB"/>
+        </w:rPr>
+        <w:t xml:space="preserve">team </w:t>
+      </w:r>
+      <w:r>
+        <w:rPr>
+          <w:lang w:val="en-GB"/>
+        </w:rPr>
+        <w:t>composition</w:t>
+      </w:r>
+      <w:r>
+        <w:rPr>
+          <w:lang w:val="en-GB"/>
+        </w:rPr>
+        <w:t xml:space="preserve"> </w:t>
+      </w:r>
+      <w:r>
+        <w:rPr>
+          <w:lang w:val="en-GB"/>
+        </w:rPr>
+        <w:t xml:space="preserve">defines the division </w:t>
+      </w:r>
+      <w:r>
+        <w:rPr>
+          <w:lang w:val="en-GB"/>
+        </w:rPr>
+        <w:t>under</w:t>
+      </w:r>
+      <w:r>
+        <w:rPr>
+          <w:lang w:val="en-GB"/>
+        </w:rPr>
+        <w:t xml:space="preserve"> which the teams compete again</w:t>
+      </w:r>
+      <w:r>
+        <w:rPr>
+          <w:lang w:val="en-GB"/>
+        </w:rPr>
+        <w:t>st</w:t>
+      </w:r>
+      <w:r>
+        <w:rPr>
+          <w:lang w:val="en-GB"/>
+        </w:rPr>
+        <w:t xml:space="preserve"> each other</w:t>
+      </w:r>
+      <w:r>
+        <w:rPr>
+          <w:lang w:val="en-GB"/>
+        </w:rPr>
+        <w:t>.</w:t>
       </w:r>
     </w:p>
     <w:p>
       <w:pPr>
-        <w:ind w:firstLine="0"/>
-        <w:rPr>
-          <w:lang w:val="en-GB"/>
-        </w:rPr>
-      </w:pPr>
-      <w:r>
-        <w:rPr>
-          <w:lang w:val="en-GB"/>
-        </w:rPr>
-        <w:t>This study refers for the most part to competitive cheerleading</w:t>
-      </w:r>
-      <w:r>
-        <w:rPr>
-          <w:lang w:val="en-GB"/>
-        </w:rPr>
-        <w:t>.</w:t>
-      </w:r>
-      <w:r>
-        <w:rPr>
-          <w:lang w:val="en-GB"/>
-        </w:rPr>
-        <w:t xml:space="preserve"> Competitive Cheerleading </w:t>
-      </w:r>
-      <w:r>
-        <w:rPr>
-          <w:lang w:val="en-GB"/>
-        </w:rPr>
-        <w:t xml:space="preserve">is </w:t>
-      </w:r>
-      <w:r>
-        <w:rPr>
-          <w:lang w:val="en-GB"/>
-        </w:rPr>
-        <w:t xml:space="preserve">categorized by </w:t>
-      </w:r>
-      <w:r>
-        <w:rPr>
-          <w:lang w:val="en-GB"/>
-        </w:rPr>
-        <w:t>skill</w:t>
-      </w:r>
-      <w:r>
-        <w:rPr>
-          <w:lang w:val="en-GB"/>
-        </w:rPr>
-        <w:t xml:space="preserve"> </w:t>
-      </w:r>
-      <w:r>
-        <w:rPr>
-          <w:lang w:val="en-GB"/>
-        </w:rPr>
-        <w:t>level (ranging from zero to seven)</w:t>
-      </w:r>
-      <w:r>
-        <w:rPr>
-          <w:lang w:val="en-GB"/>
-        </w:rPr>
-        <w:t xml:space="preserve">, </w:t>
-      </w:r>
-      <w:r>
-        <w:rPr>
-          <w:lang w:val="en-GB"/>
-        </w:rPr>
-        <w:t>age (peewees, juniors</w:t>
-      </w:r>
-      <w:r>
-        <w:rPr>
-          <w:lang w:val="en-GB"/>
-        </w:rPr>
-        <w:t>,</w:t>
-      </w:r>
-      <w:r>
-        <w:rPr>
-          <w:lang w:val="en-GB"/>
-        </w:rPr>
-        <w:t xml:space="preserve"> and seniors)</w:t>
-      </w:r>
-      <w:r>
-        <w:rPr>
-          <w:lang w:val="en-GB"/>
-        </w:rPr>
-        <w:t xml:space="preserve"> and team composition (</w:t>
-      </w:r>
-      <w:r>
-        <w:rPr>
-          <w:lang w:val="en-GB"/>
-        </w:rPr>
-        <w:t xml:space="preserve">female-only teams called all-girl </w:t>
-      </w:r>
-      <w:r>
-        <w:rPr>
-          <w:lang w:val="en-GB"/>
-        </w:rPr>
-        <w:t>teams</w:t>
-      </w:r>
-      <w:r>
-        <w:rPr>
-          <w:lang w:val="en-GB"/>
-        </w:rPr>
-        <w:t xml:space="preserve"> and </w:t>
-      </w:r>
-      <w:r>
-        <w:rPr>
-          <w:lang w:val="en-GB"/>
-        </w:rPr>
-        <w:t>mixed teams with up to four or more male athletes called coed</w:t>
-      </w:r>
-      <w:r>
-        <w:rPr>
-          <w:lang w:val="en-GB"/>
-        </w:rPr>
-        <w:t>)</w:t>
-      </w:r>
-      <w:r>
-        <w:rPr>
-          <w:lang w:val="en-GB"/>
-        </w:rPr>
-        <w:t xml:space="preserve">. The combination of </w:t>
-      </w:r>
-      <w:r>
-        <w:rPr>
-          <w:lang w:val="en-GB"/>
-        </w:rPr>
-        <w:t xml:space="preserve">level, age, and </w:t>
-      </w:r>
-      <w:r>
-        <w:rPr>
-          <w:lang w:val="en-GB"/>
-        </w:rPr>
-        <w:t xml:space="preserve">team </w:t>
-      </w:r>
-      <w:r>
-        <w:rPr>
-          <w:lang w:val="en-GB"/>
-        </w:rPr>
-        <w:t>composition</w:t>
-      </w:r>
-      <w:r>
-        <w:rPr>
-          <w:lang w:val="en-GB"/>
-        </w:rPr>
-        <w:t xml:space="preserve"> </w:t>
-      </w:r>
-      <w:r>
-        <w:rPr>
-          <w:lang w:val="en-GB"/>
-        </w:rPr>
-        <w:t xml:space="preserve">defines the division </w:t>
-      </w:r>
-      <w:r>
-        <w:rPr>
-          <w:lang w:val="en-GB"/>
-        </w:rPr>
-        <w:t>under</w:t>
-      </w:r>
-      <w:r>
-        <w:rPr>
-          <w:lang w:val="en-GB"/>
-        </w:rPr>
-        <w:t xml:space="preserve"> which the teams compete again</w:t>
-      </w:r>
-      <w:r>
-        <w:rPr>
-          <w:lang w:val="en-GB"/>
-        </w:rPr>
-        <w:t>st</w:t>
-      </w:r>
-      <w:r>
-        <w:rPr>
-          <w:lang w:val="en-GB"/>
-        </w:rPr>
-        <w:t xml:space="preserve"> each other</w:t>
-      </w:r>
-      <w:r>
-        <w:rPr>
-          <w:lang w:val="en-GB"/>
-        </w:rPr>
-        <w:t>.</w:t>
-      </w:r>
+        <w:pStyle w:val="Heading2"/>
+        <w:rPr>
+          <w:lang w:val="en-GB"/>
+        </w:rPr>
+      </w:pPr>
+      <w:bookmarkStart w:id="3" w:name="_Toc136951570"/>
+      <w:r>
+        <w:rPr>
+          <w:lang w:val="en-GB"/>
+        </w:rPr>
+        <w:t>The toss to hands</w:t>
+      </w:r>
+      <w:bookmarkEnd w:id="3"/>
     </w:p>
     <w:p>
       <w:pPr>
-        <w:pStyle w:val="Heading2"/>
-        <w:rPr>
-          <w:lang w:val="en-GB"/>
-        </w:rPr>
-      </w:pPr>
-      <w:r>
-        <w:rPr>
-          <w:lang w:val="en-GB"/>
-        </w:rPr>
-        <w:t>The toss to hands</w:t>
+        <w:rPr>
+          <w:lang w:val="en-GB"/>
+        </w:rPr>
+      </w:pPr>
+      <w:r>
+        <w:rPr>
+          <w:lang w:val="en-GB"/>
+        </w:rPr>
+        <w:t xml:space="preserve">The toss to hands </w:t>
+      </w:r>
+      <w:r>
+        <w:rPr>
+          <w:lang w:val="en-GB"/>
+        </w:rPr>
+        <w:t xml:space="preserve">is one of the most basic however </w:t>
+      </w:r>
+      <w:r>
+        <w:rPr>
+          <w:lang w:val="en-GB"/>
+        </w:rPr>
+        <w:t xml:space="preserve">fairly technically difficult stunts </w:t>
+      </w:r>
+      <w:r>
+        <w:rPr>
+          <w:lang w:val="en-GB"/>
+        </w:rPr>
+        <w:t xml:space="preserve">in </w:t>
+      </w:r>
+      <w:r>
+        <w:rPr>
+          <w:lang w:val="en-GB"/>
+        </w:rPr>
+        <w:t>c</w:t>
+      </w:r>
+      <w:r>
+        <w:rPr>
+          <w:lang w:val="en-GB"/>
+        </w:rPr>
+        <w:t>oed stunting</w:t>
+      </w:r>
+      <w:r>
+        <w:rPr>
+          <w:lang w:val="en-GB"/>
+        </w:rPr>
+        <w:t xml:space="preserve">. Coed stunting usually refers to </w:t>
+      </w:r>
+      <w:r>
+        <w:rPr>
+          <w:lang w:val="en-GB"/>
+        </w:rPr>
+        <w:t>a</w:t>
+      </w:r>
+      <w:r>
+        <w:rPr>
+          <w:lang w:val="en-GB"/>
+        </w:rPr>
+        <w:t xml:space="preserve"> male base with a female flyer</w:t>
+      </w:r>
+      <w:r>
+        <w:rPr>
+          <w:lang w:val="en-GB"/>
+        </w:rPr>
+        <w:t xml:space="preserve">, where </w:t>
+      </w:r>
+      <w:r>
+        <w:rPr>
+          <w:lang w:val="en-GB"/>
+        </w:rPr>
+        <w:t xml:space="preserve">the base lifts the flyer into the air </w:t>
+      </w:r>
+      <w:r>
+        <w:rPr>
+          <w:lang w:val="en-GB"/>
+        </w:rPr>
+        <w:t xml:space="preserve">and catches </w:t>
+      </w:r>
+      <w:r>
+        <w:rPr>
+          <w:lang w:val="en-GB"/>
+        </w:rPr>
+        <w:t>them</w:t>
+      </w:r>
+      <w:r>
+        <w:rPr>
+          <w:lang w:val="en-GB"/>
+        </w:rPr>
+        <w:t xml:space="preserve"> afterwards </w:t>
+      </w:r>
+      <w:r>
+        <w:rPr>
+          <w:lang w:val="en-GB"/>
+        </w:rPr>
+        <w:t xml:space="preserve">on </w:t>
+      </w:r>
+      <w:r>
+        <w:rPr>
+          <w:lang w:val="en-GB"/>
+        </w:rPr>
+        <w:t>their</w:t>
+      </w:r>
+      <w:r>
+        <w:rPr>
+          <w:lang w:val="en-GB"/>
+        </w:rPr>
+        <w:t xml:space="preserve"> own</w:t>
+      </w:r>
+      <w:r>
+        <w:rPr>
+          <w:lang w:val="en-GB"/>
+        </w:rPr>
+        <w:t>.</w:t>
+      </w:r>
+      <w:r>
+        <w:rPr>
+          <w:lang w:val="en-GB"/>
+        </w:rPr>
+        <w:t xml:space="preserve"> </w:t>
+      </w:r>
+      <w:r>
+        <w:rPr>
+          <w:lang w:val="en-GB"/>
+        </w:rPr>
+        <w:br/>
+      </w:r>
+      <w:r>
+        <w:rPr>
+          <w:lang w:val="en-GB"/>
+        </w:rPr>
+        <w:t>A</w:t>
+      </w:r>
+      <w:r>
+        <w:rPr>
+          <w:lang w:val="en-GB"/>
+        </w:rPr>
+        <w:t xml:space="preserve"> toss to hands is a mounting element </w:t>
+      </w:r>
+      <w:r>
+        <w:rPr>
+          <w:lang w:val="en-GB"/>
+        </w:rPr>
+        <w:t xml:space="preserve">where the base tosses the flyer so they will </w:t>
+      </w:r>
+      <w:r>
+        <w:rPr>
+          <w:lang w:val="en-GB"/>
+        </w:rPr>
+        <w:t xml:space="preserve">land in the base’s </w:t>
+      </w:r>
+      <w:r>
+        <w:rPr>
+          <w:lang w:val="en-GB"/>
+        </w:rPr>
+        <w:t>hands</w:t>
+      </w:r>
+      <w:r>
+        <w:rPr>
+          <w:lang w:val="en-GB"/>
+        </w:rPr>
+        <w:t>, standing</w:t>
+      </w:r>
+      <w:r>
+        <w:rPr>
+          <w:lang w:val="en-GB"/>
+        </w:rPr>
+        <w:t xml:space="preserve">. </w:t>
+      </w:r>
+      <w:r>
+        <w:rPr>
+          <w:lang w:val="en-GB"/>
+        </w:rPr>
+        <w:t xml:space="preserve">Therefore, </w:t>
+      </w:r>
+      <w:r>
+        <w:rPr>
+          <w:lang w:val="en-GB"/>
+        </w:rPr>
+        <w:t xml:space="preserve">the base stands behind the flyer with </w:t>
+      </w:r>
+      <w:r>
+        <w:rPr>
+          <w:lang w:val="en-GB"/>
+        </w:rPr>
+        <w:t>their hands holding onto the flyer</w:t>
+      </w:r>
+      <w:r>
+        <w:rPr>
+          <w:lang w:val="en-GB"/>
+        </w:rPr>
+        <w:t>’</w:t>
+      </w:r>
+      <w:r>
+        <w:rPr>
+          <w:lang w:val="en-GB"/>
+        </w:rPr>
+        <w:t>s hips. The flyers</w:t>
+      </w:r>
+      <w:r>
+        <w:rPr>
+          <w:lang w:val="en-GB"/>
+        </w:rPr>
+        <w:t>’</w:t>
+      </w:r>
+      <w:r>
+        <w:rPr>
+          <w:lang w:val="en-GB"/>
+        </w:rPr>
+        <w:t xml:space="preserve"> hands </w:t>
+      </w:r>
+      <w:r>
+        <w:rPr>
+          <w:lang w:val="en-GB"/>
+        </w:rPr>
+        <w:t>grab the wrists of the base from above.</w:t>
+      </w:r>
+      <w:r>
+        <w:rPr>
+          <w:lang w:val="en-GB"/>
+        </w:rPr>
+        <w:t xml:space="preserve"> </w:t>
+      </w:r>
+      <w:r>
+        <w:rPr>
+          <w:lang w:val="en-GB"/>
+        </w:rPr>
+        <w:t xml:space="preserve">The flyer then performs a squat jump, pushing </w:t>
+      </w:r>
+      <w:r>
+        <w:rPr>
+          <w:lang w:val="en-GB"/>
+        </w:rPr>
+        <w:t xml:space="preserve">off </w:t>
+      </w:r>
+      <w:r>
+        <w:rPr>
+          <w:lang w:val="en-GB"/>
+        </w:rPr>
+        <w:t>the base</w:t>
+      </w:r>
+      <w:r>
+        <w:rPr>
+          <w:lang w:val="en-GB"/>
+        </w:rPr>
+        <w:t>’</w:t>
+      </w:r>
+      <w:r>
+        <w:rPr>
+          <w:lang w:val="en-GB"/>
+        </w:rPr>
+        <w:t xml:space="preserve">s </w:t>
+      </w:r>
+      <w:r>
+        <w:rPr>
+          <w:lang w:val="en-GB"/>
+        </w:rPr>
+        <w:t xml:space="preserve">wrists. The base follows the movement of the flyer and </w:t>
+      </w:r>
+      <w:r>
+        <w:rPr>
+          <w:lang w:val="en-GB"/>
+        </w:rPr>
+        <w:t xml:space="preserve">extends their arms above their </w:t>
+      </w:r>
+      <w:r>
+        <w:rPr>
+          <w:lang w:val="en-GB"/>
+        </w:rPr>
+        <w:t>head</w:t>
+      </w:r>
+      <w:r>
+        <w:rPr>
+          <w:lang w:val="en-GB"/>
+        </w:rPr>
+        <w:t xml:space="preserve"> before releasing the flyer</w:t>
+      </w:r>
+      <w:r>
+        <w:rPr>
+          <w:lang w:val="en-GB"/>
+        </w:rPr>
+        <w:t>’</w:t>
+      </w:r>
+      <w:r>
+        <w:rPr>
+          <w:lang w:val="en-GB"/>
+        </w:rPr>
+        <w:t>s hips.</w:t>
+      </w:r>
+      <w:r>
+        <w:rPr>
+          <w:lang w:val="en-GB"/>
+        </w:rPr>
+        <w:t xml:space="preserve"> The base then</w:t>
+      </w:r>
+      <w:r>
+        <w:rPr>
+          <w:lang w:val="en-GB"/>
+        </w:rPr>
+        <w:t xml:space="preserve"> catches the flyers feet, </w:t>
+      </w:r>
+      <w:r>
+        <w:rPr>
+          <w:lang w:val="en-GB"/>
+        </w:rPr>
+        <w:t>completing the movement by standing</w:t>
+      </w:r>
+      <w:r>
+        <w:rPr>
+          <w:lang w:val="en-GB"/>
+        </w:rPr>
+        <w:t xml:space="preserve"> with the flyer’s feet in their hands at shoulder height.</w:t>
       </w:r>
     </w:p>
     <w:p>
       <w:pPr>
-        <w:rPr>
-          <w:lang w:val="en-GB"/>
-        </w:rPr>
-      </w:pPr>
-      <w:r>
-        <w:rPr>
-          <w:lang w:val="en-GB"/>
-        </w:rPr>
-        <w:t xml:space="preserve">The toss to hands </w:t>
-      </w:r>
-      <w:r>
-        <w:rPr>
-          <w:lang w:val="en-GB"/>
-        </w:rPr>
-        <w:t xml:space="preserve">is one of the most basic however </w:t>
-      </w:r>
-      <w:proofErr w:type="gramStart"/>
-      <w:r>
-        <w:rPr>
-          <w:lang w:val="en-GB"/>
-        </w:rPr>
-        <w:t>fairly technically</w:t>
-      </w:r>
-      <w:proofErr w:type="gramEnd"/>
-      <w:r>
-        <w:rPr>
-          <w:lang w:val="en-GB"/>
-        </w:rPr>
-        <w:t xml:space="preserve"> difficult stunts </w:t>
-      </w:r>
-      <w:r>
-        <w:rPr>
-          <w:lang w:val="en-GB"/>
-        </w:rPr>
-        <w:t xml:space="preserve">in </w:t>
-      </w:r>
-      <w:r>
-        <w:rPr>
-          <w:lang w:val="en-GB"/>
-        </w:rPr>
-        <w:t>c</w:t>
-      </w:r>
-      <w:r>
-        <w:rPr>
-          <w:lang w:val="en-GB"/>
-        </w:rPr>
-        <w:t>oed stunting</w:t>
-      </w:r>
-      <w:r>
-        <w:rPr>
-          <w:lang w:val="en-GB"/>
-        </w:rPr>
-        <w:t xml:space="preserve">. Coed stunting usually refers to </w:t>
-      </w:r>
-      <w:r>
-        <w:rPr>
-          <w:lang w:val="en-GB"/>
-        </w:rPr>
-        <w:t>a</w:t>
-      </w:r>
-      <w:r>
-        <w:rPr>
-          <w:lang w:val="en-GB"/>
-        </w:rPr>
-        <w:t xml:space="preserve"> male base with a female flyer</w:t>
-      </w:r>
-      <w:r>
-        <w:rPr>
-          <w:lang w:val="en-GB"/>
-        </w:rPr>
-        <w:t xml:space="preserve">, where </w:t>
-      </w:r>
-      <w:r>
-        <w:rPr>
-          <w:lang w:val="en-GB"/>
-        </w:rPr>
-        <w:t xml:space="preserve">the base lifts the flyer into the air </w:t>
-      </w:r>
-      <w:r>
-        <w:rPr>
-          <w:lang w:val="en-GB"/>
-        </w:rPr>
-        <w:t xml:space="preserve">and catches </w:t>
-      </w:r>
-      <w:r>
-        <w:rPr>
-          <w:lang w:val="en-GB"/>
-        </w:rPr>
-        <w:t>them</w:t>
-      </w:r>
-      <w:r>
-        <w:rPr>
-          <w:lang w:val="en-GB"/>
-        </w:rPr>
-        <w:t xml:space="preserve"> afterwards </w:t>
-      </w:r>
-      <w:r>
-        <w:rPr>
-          <w:lang w:val="en-GB"/>
-        </w:rPr>
-        <w:t xml:space="preserve">on </w:t>
-      </w:r>
-      <w:r>
-        <w:rPr>
-          <w:lang w:val="en-GB"/>
-        </w:rPr>
-        <w:t>their</w:t>
-      </w:r>
-      <w:r>
-        <w:rPr>
-          <w:lang w:val="en-GB"/>
-        </w:rPr>
-        <w:t xml:space="preserve"> own</w:t>
-      </w:r>
-      <w:r>
-        <w:rPr>
-          <w:lang w:val="en-GB"/>
-        </w:rPr>
-        <w:t>.</w:t>
-      </w:r>
-      <w:r>
-        <w:rPr>
-          <w:lang w:val="en-GB"/>
-        </w:rPr>
-        <w:t xml:space="preserve"> </w:t>
-      </w:r>
-      <w:r>
-        <w:rPr>
-          <w:lang w:val="en-GB"/>
-        </w:rPr>
-        <w:br/>
-      </w:r>
-      <w:r>
-        <w:rPr>
-          <w:lang w:val="en-GB"/>
-        </w:rPr>
-        <w:t>A</w:t>
-      </w:r>
-      <w:r>
-        <w:rPr>
-          <w:lang w:val="en-GB"/>
-        </w:rPr>
-        <w:t xml:space="preserve"> toss to hands is a mounting element </w:t>
-      </w:r>
-      <w:r>
-        <w:rPr>
-          <w:lang w:val="en-GB"/>
-        </w:rPr>
-        <w:t xml:space="preserve">where the base tosses the flyer so they will </w:t>
-      </w:r>
-      <w:r>
-        <w:rPr>
-          <w:lang w:val="en-GB"/>
-        </w:rPr>
-        <w:t xml:space="preserve">land in the base’s </w:t>
-      </w:r>
-      <w:r>
-        <w:rPr>
-          <w:lang w:val="en-GB"/>
-        </w:rPr>
-        <w:t>hands</w:t>
-      </w:r>
-      <w:r>
-        <w:rPr>
-          <w:lang w:val="en-GB"/>
-        </w:rPr>
-        <w:t>, standing</w:t>
-      </w:r>
-      <w:r>
-        <w:rPr>
-          <w:lang w:val="en-GB"/>
-        </w:rPr>
-        <w:t xml:space="preserve">. </w:t>
-      </w:r>
-      <w:r>
-        <w:rPr>
-          <w:lang w:val="en-GB"/>
-        </w:rPr>
-        <w:t xml:space="preserve">Therefore, </w:t>
-      </w:r>
-      <w:r>
-        <w:rPr>
-          <w:lang w:val="en-GB"/>
-        </w:rPr>
-        <w:t xml:space="preserve">the base stands behind the flyer with </w:t>
-      </w:r>
-      <w:r>
-        <w:rPr>
-          <w:lang w:val="en-GB"/>
-        </w:rPr>
-        <w:t>their hands holding onto the flyer</w:t>
-      </w:r>
-      <w:r>
-        <w:rPr>
-          <w:lang w:val="en-GB"/>
-        </w:rPr>
-        <w:t>’</w:t>
-      </w:r>
-      <w:r>
-        <w:rPr>
-          <w:lang w:val="en-GB"/>
-        </w:rPr>
-        <w:t>s hips. The flyers</w:t>
-      </w:r>
-      <w:r>
-        <w:rPr>
-          <w:lang w:val="en-GB"/>
-        </w:rPr>
-        <w:t>’</w:t>
-      </w:r>
-      <w:r>
-        <w:rPr>
-          <w:lang w:val="en-GB"/>
-        </w:rPr>
-        <w:t xml:space="preserve"> hands </w:t>
-      </w:r>
-      <w:r>
-        <w:rPr>
-          <w:lang w:val="en-GB"/>
-        </w:rPr>
-        <w:t>grab the wrists of the base from above.</w:t>
-      </w:r>
-      <w:r>
-        <w:rPr>
-          <w:lang w:val="en-GB"/>
-        </w:rPr>
-        <w:t xml:space="preserve"> </w:t>
-      </w:r>
-      <w:r>
-        <w:rPr>
-          <w:lang w:val="en-GB"/>
-        </w:rPr>
-        <w:t xml:space="preserve">The flyer then performs a squat jump, pushing </w:t>
-      </w:r>
-      <w:r>
-        <w:rPr>
-          <w:lang w:val="en-GB"/>
-        </w:rPr>
-        <w:t xml:space="preserve">off </w:t>
-      </w:r>
-      <w:r>
-        <w:rPr>
-          <w:lang w:val="en-GB"/>
-        </w:rPr>
-        <w:t>the base</w:t>
-      </w:r>
-      <w:r>
-        <w:rPr>
-          <w:lang w:val="en-GB"/>
-        </w:rPr>
-        <w:t>’</w:t>
-      </w:r>
-      <w:r>
-        <w:rPr>
-          <w:lang w:val="en-GB"/>
-        </w:rPr>
-        <w:t xml:space="preserve">s </w:t>
-      </w:r>
-      <w:r>
-        <w:rPr>
-          <w:lang w:val="en-GB"/>
-        </w:rPr>
-        <w:t xml:space="preserve">wrists. The base follows the movement of the flyer and </w:t>
-      </w:r>
-      <w:r>
-        <w:rPr>
-          <w:lang w:val="en-GB"/>
-        </w:rPr>
-        <w:t xml:space="preserve">extends their arms above their </w:t>
-      </w:r>
-      <w:r>
-        <w:rPr>
-          <w:lang w:val="en-GB"/>
-        </w:rPr>
-        <w:t>head</w:t>
-      </w:r>
-      <w:r>
-        <w:rPr>
-          <w:lang w:val="en-GB"/>
-        </w:rPr>
-        <w:t xml:space="preserve"> before releasing the flyer</w:t>
-      </w:r>
-      <w:r>
-        <w:rPr>
-          <w:lang w:val="en-GB"/>
-        </w:rPr>
-        <w:t>’</w:t>
-      </w:r>
-      <w:r>
-        <w:rPr>
-          <w:lang w:val="en-GB"/>
-        </w:rPr>
-        <w:t>s hips.</w:t>
-      </w:r>
-      <w:r>
-        <w:rPr>
-          <w:lang w:val="en-GB"/>
-        </w:rPr>
-        <w:t xml:space="preserve"> The base then</w:t>
-      </w:r>
-      <w:r>
-        <w:rPr>
-          <w:lang w:val="en-GB"/>
-        </w:rPr>
-        <w:t xml:space="preserve"> catches the flyers feet, </w:t>
-      </w:r>
-      <w:r>
-        <w:rPr>
-          <w:lang w:val="en-GB"/>
-        </w:rPr>
-        <w:t>completing the movement by standing</w:t>
-      </w:r>
-      <w:r>
-        <w:rPr>
-          <w:lang w:val="en-GB"/>
-        </w:rPr>
-        <w:t xml:space="preserve"> with the flyer’s feet in their hands at shoulder height.</w:t>
+        <w:pStyle w:val="Heading2"/>
+        <w:rPr>
+          <w:lang w:val="en-GB"/>
+        </w:rPr>
+      </w:pPr>
+      <w:bookmarkStart w:id="4" w:name="_Toc136951572"/>
+      <w:r>
+        <w:rPr>
+          <w:lang w:val="en-GB"/>
+        </w:rPr>
+        <w:t>Current state of research?</w:t>
       </w:r>
     </w:p>
     <w:p>
       <w:pPr>
-        <w:pStyle w:val="Heading2"/>
-        <w:rPr>
-          <w:lang w:val="en-GB"/>
-        </w:rPr>
-      </w:pPr>
-    </w:p>
-    <w:p>
-      <w:pPr>
-        <w:pStyle w:val="Heading2"/>
-        <w:rPr>
-          <w:lang w:val="en-GB"/>
-        </w:rPr>
-      </w:pPr>
-      <w:r>
-        <w:rPr>
-          <w:lang w:val="en-GB"/>
-        </w:rPr>
-        <w:t>Why is this necessary?</w:t>
-      </w:r>
-    </w:p>
-    <w:p>
-      <w:pPr>
         <w:pStyle w:val="Heading1"/>
         <w:rPr>
           <w:lang w:val="en-GB"/>
         </w:rPr>
       </w:pPr>
-      <w:bookmarkStart w:id="1" w:name="_Toc135660341"/>
       <w:r>
         <w:rPr>
           <w:lang w:val="en-GB"/>
@@ -2385,7 +3344,7 @@
         <w:lastRenderedPageBreak/>
         <w:t>Methods</w:t>
       </w:r>
-      <w:bookmarkEnd w:id="1"/>
+      <w:bookmarkEnd w:id="4"/>
     </w:p>
     <w:p>
       <w:pPr>
@@ -2412,151 +3371,102 @@
           <w:lang w:val="en-GB"/>
         </w:rPr>
       </w:pPr>
-      <w:bookmarkStart w:id="2" w:name="_Toc135660342"/>
+      <w:bookmarkStart w:id="5" w:name="_Toc136951573"/>
       <w:r>
         <w:rPr>
           <w:lang w:val="en-GB"/>
         </w:rPr>
         <w:t>Participant recruitment</w:t>
-      </w:r>
-      <w:bookmarkEnd w:id="2"/>
-    </w:p>
-    <w:p>
-      <w:pPr>
-        <w:pStyle w:val="Heading2"/>
-        <w:rPr>
-          <w:lang w:val="en-GB"/>
-        </w:rPr>
-      </w:pPr>
-      <w:bookmarkStart w:id="3" w:name="_Toc135660343"/>
-      <w:r>
-        <w:rPr>
-          <w:lang w:val="en-GB"/>
-        </w:rPr>
-        <w:t>Marker Placement</w:t>
-      </w:r>
-      <w:bookmarkEnd w:id="3"/>
-    </w:p>
-    <w:p>
-      <w:pPr>
-        <w:pStyle w:val="Heading3"/>
-        <w:rPr>
-          <w:lang w:val="en-GB"/>
-        </w:rPr>
-      </w:pPr>
-      <w:bookmarkStart w:id="4" w:name="_Toc135660344"/>
-      <w:r>
-        <w:rPr>
-          <w:lang w:val="en-GB"/>
-        </w:rPr>
-        <w:t>Upper Body</w:t>
-      </w:r>
-      <w:bookmarkEnd w:id="4"/>
-    </w:p>
-    <w:p>
-      <w:pPr>
-        <w:rPr>
-          <w:lang w:val="en-GB"/>
-        </w:rPr>
-      </w:pPr>
-      <w:r>
-        <w:rPr>
-          <w:lang w:val="en-GB"/>
-        </w:rPr>
-        <w:t xml:space="preserve">Sources: Wu et al. (2005), </w:t>
-      </w:r>
-    </w:p>
-    <w:p>
-      <w:pPr>
-        <w:pStyle w:val="Heading3"/>
-        <w:rPr>
-          <w:lang w:val="en-GB"/>
-        </w:rPr>
-      </w:pPr>
-      <w:bookmarkStart w:id="5" w:name="_Toc135660345"/>
-      <w:r>
-        <w:rPr>
-          <w:lang w:val="en-GB"/>
-        </w:rPr>
-        <w:t>Lower Body</w:t>
       </w:r>
       <w:bookmarkEnd w:id="5"/>
     </w:p>
     <w:p>
       <w:pPr>
-        <w:rPr>
-          <w:lang w:val="en-GB"/>
-        </w:rPr>
-      </w:pPr>
-      <w:r>
-        <w:rPr>
-          <w:lang w:val="en-GB"/>
-        </w:rPr>
-        <w:t xml:space="preserve">Sources: Wu et al. (2002), </w:t>
-      </w:r>
-    </w:p>
-    <w:p>
-      <w:pPr>
         <w:pStyle w:val="Heading2"/>
         <w:rPr>
           <w:lang w:val="en-GB"/>
         </w:rPr>
       </w:pPr>
-      <w:bookmarkStart w:id="6" w:name="_Toc135660346"/>
-      <w:r>
-        <w:rPr>
-          <w:lang w:val="en-GB"/>
-        </w:rPr>
-        <w:t>Data Acquisition</w:t>
+      <w:bookmarkStart w:id="6" w:name="_Toc136951574"/>
+      <w:r>
+        <w:rPr>
+          <w:lang w:val="en-GB"/>
+        </w:rPr>
+        <w:t>Marker Placement</w:t>
       </w:r>
       <w:bookmarkEnd w:id="6"/>
     </w:p>
     <w:p>
       <w:pPr>
-        <w:pStyle w:val="Heading2"/>
-        <w:rPr>
-          <w:lang w:val="en-GB"/>
-        </w:rPr>
-      </w:pPr>
-      <w:bookmarkStart w:id="7" w:name="_Toc135660347"/>
-      <w:r>
-        <w:rPr>
-          <w:lang w:val="en-GB"/>
-        </w:rPr>
-        <w:t>Judge recruitment</w:t>
+        <w:pStyle w:val="Heading3"/>
+        <w:rPr>
+          <w:lang w:val="en-GB"/>
+        </w:rPr>
+      </w:pPr>
+      <w:bookmarkStart w:id="7" w:name="_Toc136951575"/>
+      <w:r>
+        <w:rPr>
+          <w:lang w:val="en-GB"/>
+        </w:rPr>
+        <w:t>Upper Body</w:t>
       </w:r>
       <w:bookmarkEnd w:id="7"/>
     </w:p>
     <w:p>
       <w:pPr>
-        <w:pStyle w:val="Heading2"/>
-        <w:rPr>
-          <w:lang w:val="en-GB"/>
-        </w:rPr>
-      </w:pPr>
-      <w:bookmarkStart w:id="8" w:name="_Toc135660348"/>
-      <w:r>
-        <w:rPr>
-          <w:lang w:val="en-GB"/>
-        </w:rPr>
-        <w:t>Judges’ questions</w:t>
+        <w:rPr>
+          <w:lang w:val="en-GB"/>
+        </w:rPr>
+      </w:pPr>
+      <w:r>
+        <w:rPr>
+          <w:lang w:val="en-GB"/>
+        </w:rPr>
+        <w:t xml:space="preserve">Sources: Wu et al. (2005), </w:t>
+      </w:r>
+    </w:p>
+    <w:p>
+      <w:pPr>
+        <w:pStyle w:val="Heading3"/>
+        <w:rPr>
+          <w:lang w:val="en-GB"/>
+        </w:rPr>
+      </w:pPr>
+      <w:bookmarkStart w:id="8" w:name="_Toc136951576"/>
+      <w:r>
+        <w:rPr>
+          <w:lang w:val="en-GB"/>
+        </w:rPr>
+        <w:t>Lower Body</w:t>
       </w:r>
       <w:bookmarkEnd w:id="8"/>
     </w:p>
     <w:p>
       <w:pPr>
-        <w:pStyle w:val="Heading1"/>
-        <w:rPr>
-          <w:lang w:val="en-GB"/>
-        </w:rPr>
-      </w:pPr>
-      <w:bookmarkStart w:id="9" w:name="_Toc135660349"/>
-      <w:r>
-        <w:rPr>
-          <w:lang w:val="en-GB"/>
-        </w:rPr>
-        <w:lastRenderedPageBreak/>
-        <w:t>Results</w:t>
+        <w:rPr>
+          <w:lang w:val="en-GB"/>
+        </w:rPr>
+      </w:pPr>
+      <w:r>
+        <w:rPr>
+          <w:lang w:val="en-GB"/>
+        </w:rPr>
+        <w:t xml:space="preserve">Sources: Wu et al. (2002), </w:t>
+      </w:r>
+    </w:p>
+    <w:p>
+      <w:pPr>
+        <w:pStyle w:val="Heading2"/>
+        <w:rPr>
+          <w:lang w:val="en-GB"/>
+        </w:rPr>
+      </w:pPr>
+      <w:bookmarkStart w:id="9" w:name="_Toc136951577"/>
+      <w:r>
+        <w:rPr>
+          <w:lang w:val="en-GB"/>
+        </w:rPr>
+        <w:t>Data Acquisition</w:t>
       </w:r>
       <w:bookmarkEnd w:id="9"/>
     </w:p>
@@ -2567,18 +3477,12 @@
           <w:lang w:val="en-GB"/>
         </w:rPr>
       </w:pPr>
-      <w:bookmarkStart w:id="10" w:name="_Toc135660350"/>
-      <w:r>
-        <w:rPr>
-          <w:lang w:val="en-GB"/>
-        </w:rPr>
-        <w:t>Quantitative</w:t>
-      </w:r>
-      <w:r>
-        <w:rPr>
-          <w:lang w:val="en-GB"/>
-        </w:rPr>
-        <w:t xml:space="preserve"> results</w:t>
+      <w:bookmarkStart w:id="10" w:name="_Toc136951578"/>
+      <w:r>
+        <w:rPr>
+          <w:lang w:val="en-GB"/>
+        </w:rPr>
+        <w:t>Judge recruitment</w:t>
       </w:r>
       <w:bookmarkEnd w:id="10"/>
     </w:p>
@@ -2589,12 +3493,12 @@
           <w:lang w:val="en-GB"/>
         </w:rPr>
       </w:pPr>
-      <w:bookmarkStart w:id="11" w:name="_Toc135660351"/>
-      <w:r>
-        <w:rPr>
-          <w:lang w:val="en-GB"/>
-        </w:rPr>
-        <w:t>Qualitative results</w:t>
+      <w:bookmarkStart w:id="11" w:name="_Toc136951579"/>
+      <w:r>
+        <w:rPr>
+          <w:lang w:val="en-GB"/>
+        </w:rPr>
+        <w:t>Judges’ questions</w:t>
       </w:r>
       <w:bookmarkEnd w:id="11"/>
     </w:p>
@@ -2605,7 +3509,62 @@
           <w:lang w:val="en-GB"/>
         </w:rPr>
       </w:pPr>
-      <w:bookmarkStart w:id="12" w:name="_Toc135660352"/>
+      <w:bookmarkStart w:id="12" w:name="_Toc136951580"/>
+      <w:r>
+        <w:rPr>
+          <w:lang w:val="en-GB"/>
+        </w:rPr>
+        <w:lastRenderedPageBreak/>
+        <w:t>Results</w:t>
+      </w:r>
+      <w:bookmarkEnd w:id="12"/>
+    </w:p>
+    <w:p>
+      <w:pPr>
+        <w:pStyle w:val="Heading2"/>
+        <w:rPr>
+          <w:lang w:val="en-GB"/>
+        </w:rPr>
+      </w:pPr>
+      <w:bookmarkStart w:id="13" w:name="_Toc136951581"/>
+      <w:r>
+        <w:rPr>
+          <w:lang w:val="en-GB"/>
+        </w:rPr>
+        <w:t>Quantitative</w:t>
+      </w:r>
+      <w:r>
+        <w:rPr>
+          <w:lang w:val="en-GB"/>
+        </w:rPr>
+        <w:t xml:space="preserve"> results</w:t>
+      </w:r>
+      <w:bookmarkEnd w:id="13"/>
+    </w:p>
+    <w:p>
+      <w:pPr>
+        <w:pStyle w:val="Heading2"/>
+        <w:rPr>
+          <w:lang w:val="en-GB"/>
+        </w:rPr>
+      </w:pPr>
+      <w:bookmarkStart w:id="14" w:name="_Toc136951582"/>
+      <w:r>
+        <w:rPr>
+          <w:lang w:val="en-GB"/>
+        </w:rPr>
+        <w:t>Qualitative results</w:t>
+      </w:r>
+      <w:bookmarkEnd w:id="14"/>
+    </w:p>
+    <w:p>
+      <w:pPr>
+        <w:pStyle w:val="Heading1"/>
+        <w:rPr>
+          <w:lang w:val="en-GB"/>
+        </w:rPr>
+      </w:pPr>
+      <w:bookmarkStart w:id="15" w:name="_Toc136951583"/>
       <w:r>
         <w:rPr>
           <w:lang w:val="en-GB"/>
@@ -2613,7 +3572,7 @@
         <w:lastRenderedPageBreak/>
         <w:t>Discussion</w:t>
       </w:r>
-      <w:bookmarkEnd w:id="12"/>
+      <w:bookmarkEnd w:id="15"/>
     </w:p>
     <w:p>
       <w:pPr>
@@ -2630,16 +3589,8 @@
         <w:rPr>
           <w:lang w:val="en-GB"/>
         </w:rPr>
-        <w:t xml:space="preserve">Combine quantitative and qualitative </w:t>
-      </w:r>
-      <w:proofErr w:type="gramStart"/>
-      <w:r>
-        <w:rPr>
-          <w:lang w:val="en-GB"/>
-        </w:rPr>
-        <w:t>results</w:t>
-      </w:r>
-      <w:proofErr w:type="gramEnd"/>
+        <w:t>Combine quantitative and qualitative results</w:t>
+      </w:r>
     </w:p>
     <w:p>
       <w:pPr>
@@ -2648,7 +3599,7 @@
           <w:lang w:val="en-GB"/>
         </w:rPr>
       </w:pPr>
-      <w:bookmarkStart w:id="13" w:name="_Toc135660353"/>
+      <w:bookmarkStart w:id="16" w:name="_Toc136951584"/>
       <w:r>
         <w:rPr>
           <w:lang w:val="en-GB"/>
@@ -2656,7 +3607,7 @@
         <w:lastRenderedPageBreak/>
         <w:t>Conclusion?</w:t>
       </w:r>
-      <w:bookmarkEnd w:id="13"/>
+      <w:bookmarkEnd w:id="16"/>
     </w:p>
     <w:p>
       <w:pPr>
@@ -2757,6 +3708,73 @@
         <w:rPr>
           <w:lang w:val="en-GB"/>
         </w:rPr>
+        <w:t xml:space="preserve"> </w:t>
+      </w:r>
+      <w:r>
+        <w:rPr>
+          <w:rFonts w:ascii="Segoe UI" w:hAnsi="Segoe UI" w:cs="Segoe UI"/>
+          <w:color w:val="333333"/>
+          <w:shd w:val="clear" w:color="auto" w:fill="FCFCFC"/>
+          <w:lang w:val="en-GB"/>
+        </w:rPr>
+        <w:t>Knudson, D. (2007). Introduction to Biomechanics of Human Movement. In: Fundamentals of Biomechanics. Springer, Boston, MA. https://doi.org/10.1007/978-0-387-49312-1_1</w:t>
+      </w:r>
+    </w:p>
+  </w:footnote>
+  <w:footnote w:id="2">
+    <w:p>
+      <w:pPr>
+        <w:pStyle w:val="FootnoteText"/>
+      </w:pPr>
+      <w:r>
+        <w:rPr>
+          <w:rStyle w:val="FootnoteReference"/>
+        </w:rPr>
+        <w:footnoteRef/>
+      </w:r>
+      <w:r>
+        <w:rPr>
+          <w:lang w:val="en-GB"/>
+        </w:rPr>
+        <w:t xml:space="preserve"> </w:t>
+      </w:r>
+      <w:r>
+        <w:rPr>
+          <w:lang w:val="en-GB"/>
+        </w:rPr>
+        <w:t xml:space="preserve">Meeusen, R., &amp; </w:t>
+      </w:r>
+      <w:proofErr w:type="spellStart"/>
+      <w:r>
+        <w:rPr>
+          <w:lang w:val="en-GB"/>
+        </w:rPr>
+        <w:t>Borms</w:t>
+      </w:r>
+      <w:proofErr w:type="spellEnd"/>
+      <w:r>
+        <w:rPr>
+          <w:lang w:val="en-GB"/>
+        </w:rPr>
+        <w:t>, J. (1992). Gymnastic Injuries. Sports Medicine, 13(5), 337–356. doi:10.2165/00007256-199213050-00004</w:t>
+      </w:r>
+    </w:p>
+  </w:footnote>
+  <w:footnote w:id="3">
+    <w:p>
+      <w:pPr>
+        <w:pStyle w:val="FootnoteText"/>
+        <w:rPr>
+          <w:lang w:val="en-GB"/>
+        </w:rPr>
+      </w:pPr>
+      <w:r>
+        <w:rPr>
+          <w:rStyle w:val="FootnoteReference"/>
+        </w:rPr>
+        <w:footnoteRef/>
+      </w:r>
+      <w:r>
         <w:t xml:space="preserve"> Varsity, 2014. </w:t>
       </w:r>
       <w:hyperlink r:id="rId1" w:history="1">
@@ -2778,10 +3796,13 @@
       </w:pPr>
     </w:p>
   </w:footnote>
-  <w:footnote w:id="2">
+  <w:footnote w:id="4">
     <w:p>
       <w:pPr>
         <w:pStyle w:val="FootnoteText"/>
+        <w:rPr>
+          <w:lang w:val="en-GB"/>
+        </w:rPr>
       </w:pPr>
       <w:r>
         <w:rPr>
@@ -2841,7 +3862,7 @@
       </w:r>
     </w:p>
   </w:footnote>
-  <w:footnote w:id="3">
+  <w:footnote w:id="5">
     <w:p>
       <w:pPr>
         <w:pStyle w:val="FootnoteText"/>
@@ -2878,10 +3899,13 @@
       </w:hyperlink>
     </w:p>
   </w:footnote>
-  <w:footnote w:id="4">
+  <w:footnote w:id="6">
     <w:p>
       <w:pPr>
         <w:pStyle w:val="FootnoteText"/>
+        <w:rPr>
+          <w:lang w:val="en-GB"/>
+        </w:rPr>
       </w:pPr>
       <w:r>
         <w:rPr>
@@ -2890,22 +3914,34 @@
         <w:footnoteRef/>
       </w:r>
       <w:r>
+        <w:rPr>
+          <w:lang w:val="en-GB"/>
+        </w:rPr>
         <w:t xml:space="preserve"> </w:t>
       </w:r>
       <w:r>
+        <w:rPr>
+          <w:lang w:val="en-GB"/>
+        </w:rPr>
         <w:t xml:space="preserve">CCVD </w:t>
       </w:r>
       <w:proofErr w:type="spellStart"/>
       <w:r>
+        <w:rPr>
+          <w:lang w:val="en-GB"/>
+        </w:rPr>
         <w:t>statistik</w:t>
       </w:r>
       <w:proofErr w:type="spellEnd"/>
       <w:r>
+        <w:rPr>
+          <w:lang w:val="en-GB"/>
+        </w:rPr>
         <w:t xml:space="preserve"> M/W?</w:t>
       </w:r>
     </w:p>
   </w:footnote>
-  <w:footnote w:id="5">
+  <w:footnote w:id="7">
     <w:p>
       <w:pPr>
         <w:pStyle w:val="FootnoteText"/>
@@ -4052,14 +5088,14 @@
     <w:autoRedefine/>
     <w:uiPriority w:val="29"/>
     <w:qFormat/>
-    <w:rsid w:val="00B73E66"/>
+    <w:rsid w:val="002E485A"/>
     <w:pPr>
       <w:spacing w:after="120"/>
       <w:ind w:left="720" w:firstLine="0"/>
     </w:pPr>
     <w:rPr>
       <w:iCs/>
-      <w:color w:val="404040" w:themeColor="text1" w:themeTint="BF"/>
+      <w:lang w:val="en-GB"/>
     </w:rPr>
   </w:style>
   <w:style w:type="character" w:customStyle="1" w:styleId="QuoteChar">
@@ -4068,12 +5104,10 @@
     <w:basedOn w:val="DefaultParagraphFont"/>
     <w:link w:val="Quote"/>
     <w:uiPriority w:val="29"/>
-    <w:rsid w:val="00B73E66"/>
+    <w:rsid w:val="002E485A"/>
     <w:rPr>
       <w:rFonts w:ascii="Arial" w:hAnsi="Arial" w:cs="Arial"/>
       <w:iCs/>
-      <w:color w:val="404040" w:themeColor="text1" w:themeTint="BF"/>
-      <w:lang w:val="de-DE"/>
     </w:rPr>
   </w:style>
   <w:style w:type="paragraph" w:styleId="ListParagraph">
@@ -4529,11 +5563,59 @@
 </file>
 
 <file path=customXml/item1.xml><?xml version="1.0" encoding="utf-8"?>
-<b:Sources xmlns:b="http://schemas.openxmlformats.org/officeDocument/2006/bibliography" xmlns="http://schemas.openxmlformats.org/officeDocument/2006/bibliography" SelectedStyle="\APASixthEditionOfficeOnline.xsl" StyleName="APA" Version="6"/>
+<b:Sources xmlns:b="http://schemas.openxmlformats.org/officeDocument/2006/bibliography" xmlns="http://schemas.openxmlformats.org/officeDocument/2006/bibliography" SelectedStyle="\APASixthEditionOfficeOnline.xsl" StyleName="APA" Version="6">
+  <b:Source>
+    <b:Tag>Ric19</b:Tag>
+    <b:SourceType>Book</b:SourceType>
+    <b:Guid>{66BE4404-CCFE-48BE-8B8B-AB3EAE870A9A}</b:Guid>
+    <b:Author>
+      <b:Author>
+        <b:NameList>
+          <b:Person>
+            <b:Last>Richard</b:Last>
+            <b:First>Hans</b:First>
+            <b:Middle>Albert</b:Middle>
+          </b:Person>
+          <b:Person>
+            <b:Last>Kullmer</b:Last>
+            <b:First>Gunter</b:First>
+          </b:Person>
+        </b:NameList>
+      </b:Author>
+    </b:Author>
+    <b:Title>Biomechanik - Definitionen, Aufgaben und Fragestellungen</b:Title>
+    <b:Year>2019</b:Year>
+    <b:Publisher>Springer</b:Publisher>
+    <b:RefOrder>2</b:RefOrder>
+  </b:Source>
+  <b:Source>
+    <b:Tag>Knu07</b:Tag>
+    <b:SourceType>BookSection</b:SourceType>
+    <b:Guid>{ABFC2327-73E5-4056-A7A0-272D8EBA0B75}</b:Guid>
+    <b:Author>
+      <b:Author>
+        <b:NameList>
+          <b:Person>
+            <b:Last>Knudson</b:Last>
+            <b:First>Duane</b:First>
+          </b:Person>
+        </b:NameList>
+      </b:Author>
+    </b:Author>
+    <b:Title>Introduction to Biomechanics of Human Movement</b:Title>
+    <b:Year>2007</b:Year>
+    <b:City>Boston, MA</b:City>
+    <b:Publisher>Springer</b:Publisher>
+    <b:BookTitle>Fundamentals of Biomechanics</b:BookTitle>
+    <b:Pages>3-22</b:Pages>
+    <b:DOI>https://doi.org/10.1007/978-0-387-49312-1_1</b:DOI>
+    <b:RefOrder>1</b:RefOrder>
+  </b:Source>
+</b:Sources>
 </file>
 
 <file path=customXml/itemProps1.xml><?xml version="1.0" encoding="utf-8"?>
-<ds:datastoreItem xmlns:ds="http://schemas.openxmlformats.org/officeDocument/2006/customXml" ds:itemID="{39D8F579-A938-4041-A81D-0DD8BF68FF17}">
+<ds:datastoreItem xmlns:ds="http://schemas.openxmlformats.org/officeDocument/2006/customXml" ds:itemID="{3384865E-4C0D-4A35-95C0-DFA0B1291515}">
   <ds:schemaRefs>
     <ds:schemaRef ds:uri="http://schemas.openxmlformats.org/officeDocument/2006/bibliography"/>
   </ds:schemaRefs>

</xml_diff>

<commit_message>
Upd. Intro: added literature
</commit_message>
<xml_diff>
--- a/Korte-MSc_Thesis-Biomechanics_of_a_toss_to_hands_in_cheersport.docx
+++ b/Korte-MSc_Thesis-Biomechanics_of_a_toss_to_hands_in_cheersport.docx
@@ -1,6 +1,6 @@
 
 <file path=word/document.xml><?xml version="1.0" encoding="utf-8"?>
-<w:document xmlns:wpc="http://schemas.microsoft.com/office/word/2010/wordprocessingCanvas" xmlns:cx="http://schemas.microsoft.com/office/drawing/2014/chartex" xmlns:cx1="http://schemas.microsoft.com/office/drawing/2015/9/8/chartex" xmlns:cx2="http://schemas.microsoft.com/office/drawing/2015/10/21/chartex" xmlns:cx3="http://schemas.microsoft.com/office/drawing/2016/5/9/chartex" xmlns:cx4="http://schemas.microsoft.com/office/drawing/2016/5/10/chartex" xmlns:cx5="http://schemas.microsoft.com/office/drawing/2016/5/11/chartex" xmlns:cx6="http://schemas.microsoft.com/office/drawing/2016/5/12/chartex" xmlns:cx7="http://schemas.microsoft.com/office/drawing/2016/5/13/chartex" xmlns:cx8="http://schemas.microsoft.com/office/drawing/2016/5/14/chartex" xmlns:mc="http://schemas.openxmlformats.org/markup-compatibility/2006" xmlns:aink="http://schemas.microsoft.com/office/drawing/2016/ink" xmlns:am3d="http://schemas.microsoft.com/office/drawing/2017/model3d" xmlns:o="urn:schemas-microsoft-com:office:office" xmlns:oel="http://schemas.microsoft.com/office/2019/extlst" xmlns:r="http://schemas.openxmlformats.org/officeDocument/2006/relationships" xmlns:m="http://schemas.openxmlformats.org/officeDocument/2006/math" xmlns:v="urn:schemas-microsoft-com:vml" xmlns:wp14="http://schemas.microsoft.com/office/word/2010/wordprocessingDrawing" xmlns:wp="http://schemas.openxmlformats.org/drawingml/2006/wordprocessingDrawing" xmlns:w10="urn:schemas-microsoft-com:office:word" xmlns:w="http://schemas.openxmlformats.org/wordprocessingml/2006/main" xmlns:w14="http://schemas.microsoft.com/office/word/2010/wordml" xmlns:w15="http://schemas.microsoft.com/office/word/2012/wordml" xmlns:w16cex="http://schemas.microsoft.com/office/word/2018/wordml/cex" xmlns:w16cid="http://schemas.microsoft.com/office/word/2016/wordml/cid" xmlns:w16="http://schemas.microsoft.com/office/word/2018/wordml" xmlns:w16du="http://schemas.microsoft.com/office/word/2023/wordml/word16du" xmlns:w16sdtdh="http://schemas.microsoft.com/office/word/2020/wordml/sdtdatahash" xmlns:w16se="http://schemas.microsoft.com/office/word/2015/wordml/symex" xmlns:wpg="http://schemas.microsoft.com/office/word/2010/wordprocessingGroup" xmlns:wpi="http://schemas.microsoft.com/office/word/2010/wordprocessingInk" xmlns:wne="http://schemas.microsoft.com/office/word/2006/wordml" xmlns:wps="http://schemas.microsoft.com/office/word/2010/wordprocessingShape" mc:Ignorable="w14 w15 w16se w16cid w16 w16cex w16sdtdh wp14">
+<w:document xmlns:wpc="http://schemas.microsoft.com/office/word/2010/wordprocessingCanvas" xmlns:cx="http://schemas.microsoft.com/office/drawing/2014/chartex" xmlns:cx1="http://schemas.microsoft.com/office/drawing/2015/9/8/chartex" xmlns:cx2="http://schemas.microsoft.com/office/drawing/2015/10/21/chartex" xmlns:cx3="http://schemas.microsoft.com/office/drawing/2016/5/9/chartex" xmlns:cx4="http://schemas.microsoft.com/office/drawing/2016/5/10/chartex" xmlns:cx5="http://schemas.microsoft.com/office/drawing/2016/5/11/chartex" xmlns:cx6="http://schemas.microsoft.com/office/drawing/2016/5/12/chartex" xmlns:cx7="http://schemas.microsoft.com/office/drawing/2016/5/13/chartex" xmlns:cx8="http://schemas.microsoft.com/office/drawing/2016/5/14/chartex" xmlns:mc="http://schemas.openxmlformats.org/markup-compatibility/2006" xmlns:aink="http://schemas.microsoft.com/office/drawing/2016/ink" xmlns:am3d="http://schemas.microsoft.com/office/drawing/2017/model3d" xmlns:o="urn:schemas-microsoft-com:office:office" xmlns:oel="http://schemas.microsoft.com/office/2019/extlst" xmlns:r="http://schemas.openxmlformats.org/officeDocument/2006/relationships" xmlns:m="http://schemas.openxmlformats.org/officeDocument/2006/math" xmlns:v="urn:schemas-microsoft-com:vml" xmlns:wp14="http://schemas.microsoft.com/office/word/2010/wordprocessingDrawing" xmlns:wp="http://schemas.openxmlformats.org/drawingml/2006/wordprocessingDrawing" xmlns:w10="urn:schemas-microsoft-com:office:word" xmlns:w="http://schemas.openxmlformats.org/wordprocessingml/2006/main" xmlns:w14="http://schemas.microsoft.com/office/word/2010/wordml" xmlns:w15="http://schemas.microsoft.com/office/word/2012/wordml" xmlns:w16cex="http://schemas.microsoft.com/office/word/2018/wordml/cex" xmlns:w16cid="http://schemas.microsoft.com/office/word/2016/wordml/cid" xmlns:w16="http://schemas.microsoft.com/office/word/2018/wordml" xmlns:w16sdtdh="http://schemas.microsoft.com/office/word/2020/wordml/sdtdatahash" xmlns:w16se="http://schemas.microsoft.com/office/word/2015/wordml/symex" xmlns:wpg="http://schemas.microsoft.com/office/word/2010/wordprocessingGroup" xmlns:wpi="http://schemas.microsoft.com/office/word/2010/wordprocessingInk" xmlns:wne="http://schemas.microsoft.com/office/word/2006/wordml" xmlns:wps="http://schemas.microsoft.com/office/word/2010/wordprocessingShape" mc:Ignorable="w14 w15 w16se w16cid w16 w16cex w16sdtdh wp14">
   <w:body>
     <w:p>
       <w:pPr>
@@ -1442,13 +1442,6 @@
       </w:sdt>
       <w:r>
         <w:rPr>
-          <w:rStyle w:val="FootnoteReference"/>
-          <w:lang w:val="en-GB"/>
-        </w:rPr>
-        <w:footnoteReference w:id="1"/>
-      </w:r>
-      <w:r>
-        <w:rPr>
           <w:lang w:val="en-GB"/>
         </w:rPr>
         <w:t xml:space="preserve">. This broad field of interest can be </w:t>
@@ -1475,27 +1468,13 @@
         <w:rPr>
           <w:lang w:val="en-GB"/>
         </w:rPr>
-        <w:t xml:space="preserve">Richard &amp; </w:t>
-      </w:r>
-      <w:proofErr w:type="spellStart"/>
-      <w:r>
-        <w:rPr>
-          <w:lang w:val="en-GB"/>
-        </w:rPr>
-        <w:t>Kullmer</w:t>
-      </w:r>
-      <w:proofErr w:type="spellEnd"/>
-      <w:r>
-        <w:rPr>
-          <w:lang w:val="en-GB"/>
-        </w:rPr>
-        <w:t xml:space="preserve"> (2019)</w:t>
-      </w:r>
-      <w:r>
-        <w:rPr>
-          <w:lang w:val="en-GB"/>
-        </w:rPr>
-        <w:t xml:space="preserve">² </w:t>
+        <w:t>Richard &amp; Kullmer (2019)</w:t>
+      </w:r>
+      <w:r>
+        <w:rPr>
+          <w:lang w:val="en-GB"/>
+        </w:rPr>
+        <w:t xml:space="preserve"> </w:t>
       </w:r>
       <w:r>
         <w:rPr>
@@ -1555,21 +1534,7 @@
         <w:rPr>
           <w:lang w:val="en-GB"/>
         </w:rPr>
-        <w:t xml:space="preserve"> (Richard &amp; </w:t>
-      </w:r>
-      <w:proofErr w:type="spellStart"/>
-      <w:r>
-        <w:rPr>
-          <w:lang w:val="en-GB"/>
-        </w:rPr>
-        <w:t>Kullmer</w:t>
-      </w:r>
-      <w:proofErr w:type="spellEnd"/>
-      <w:r>
-        <w:rPr>
-          <w:lang w:val="en-GB"/>
-        </w:rPr>
-        <w:t>, 2019)</w:t>
+        <w:t xml:space="preserve"> (Richard &amp; Kullmer, 2019)</w:t>
       </w:r>
       <w:r>
         <w:rPr>
@@ -1791,21 +1756,7 @@
         <w:rPr>
           <w:lang w:val="en-GB"/>
         </w:rPr>
-        <w:t xml:space="preserve">Meeusen &amp; </w:t>
-      </w:r>
-      <w:proofErr w:type="spellStart"/>
-      <w:r>
-        <w:rPr>
-          <w:lang w:val="en-GB"/>
-        </w:rPr>
-        <w:t>Borms</w:t>
-      </w:r>
-      <w:proofErr w:type="spellEnd"/>
-      <w:r>
-        <w:rPr>
-          <w:lang w:val="en-GB"/>
-        </w:rPr>
-        <w:t xml:space="preserve"> (</w:t>
+        <w:t>Meeusen &amp; Borms (</w:t>
       </w:r>
       <w:r>
         <w:rPr>
@@ -1821,13 +1772,6 @@
       </w:r>
       <w:r>
         <w:rPr>
-          <w:rStyle w:val="FootnoteReference"/>
-          <w:lang w:val="en-GB"/>
-        </w:rPr>
-        <w:footnoteReference w:id="2"/>
-      </w:r>
-      <w:r>
-        <w:rPr>
           <w:lang w:val="en-GB"/>
         </w:rPr>
         <w:t xml:space="preserve"> concluded</w:t>
@@ -1944,21 +1888,7 @@
         <w:rPr>
           <w:lang w:val="en-GB"/>
         </w:rPr>
-        <w:t xml:space="preserve"> (Meeusen &amp; </w:t>
-      </w:r>
-      <w:proofErr w:type="spellStart"/>
-      <w:r>
-        <w:rPr>
-          <w:lang w:val="en-GB"/>
-        </w:rPr>
-        <w:t>Borms</w:t>
-      </w:r>
-      <w:proofErr w:type="spellEnd"/>
-      <w:r>
-        <w:rPr>
-          <w:lang w:val="en-GB"/>
-        </w:rPr>
-        <w:t xml:space="preserve">, 1992). This </w:t>
+        <w:t xml:space="preserve"> (Meeusen &amp; Borms, 1992). This </w:t>
       </w:r>
       <w:r>
         <w:rPr>
@@ -2048,13 +1978,7 @@
         <w:rPr>
           <w:lang w:val="en-GB"/>
         </w:rPr>
-        <w:t xml:space="preserve">, </w:t>
-      </w:r>
-      <w:r>
-        <w:rPr>
-          <w:lang w:val="en-GB"/>
-        </w:rPr>
-        <w:t>especially for a sport as quickly advancing and developing as cheerleading.</w:t>
+        <w:t>, especially for a sport as quickly advancing and developing as cheerleading.</w:t>
       </w:r>
       <w:r>
         <w:rPr>
@@ -2073,14 +1997,7 @@
         <w:rPr>
           <w:lang w:val="en-GB"/>
         </w:rPr>
-        <w:t xml:space="preserve">are taught as have been taught, </w:t>
-      </w:r>
-      <w:r>
-        <w:rPr>
-          <w:lang w:val="en-GB"/>
-        </w:rPr>
-        <w:lastRenderedPageBreak/>
-        <w:t>meaning a coach will only teach what and how they learned themselves</w:t>
+        <w:t>are taught as have been taught, meaning a coach will only teach what and how they learned themselves</w:t>
       </w:r>
       <w:r>
         <w:rPr>
@@ -2150,6 +2067,7 @@
         <w:rPr>
           <w:lang w:val="en-GB"/>
         </w:rPr>
+        <w:lastRenderedPageBreak/>
         <w:t xml:space="preserve">With the rise of </w:t>
       </w:r>
       <w:r>
@@ -2214,36 +2132,658 @@
       </w:r>
       <w:r>
         <w:rPr>
+          <w:lang w:val="en-GB"/>
+        </w:rPr>
+        <w:t>Varsity Spirit, 2014</w:t>
+      </w:r>
+      <w:r>
+        <w:rPr>
+          <w:lang w:val="en-GB"/>
+        </w:rPr>
+        <w:t>;</w:t>
+      </w:r>
+      <w:r>
+        <w:rPr>
+          <w:lang w:val="en-GB"/>
+        </w:rPr>
+        <w:t xml:space="preserve"> </w:t>
+      </w:r>
+      <w:r>
+        <w:rPr>
+          <w:lang w:val="en-GB"/>
+        </w:rPr>
+        <w:t>Grindstaff</w:t>
+      </w:r>
+      <w:r>
+        <w:rPr>
+          <w:lang w:val="en-GB"/>
+        </w:rPr>
+        <w:t>, 2015</w:t>
+      </w:r>
+      <w:r>
+        <w:rPr>
+          <w:lang w:val="en-GB"/>
+        </w:rPr>
+        <w:t>;</w:t>
+      </w:r>
+      <w:r>
+        <w:rPr>
+          <w:lang w:val="en-GB"/>
+        </w:rPr>
+        <w:t xml:space="preserve"> </w:t>
+      </w:r>
+      <w:r>
+        <w:rPr>
+          <w:lang w:val="en-GB"/>
+        </w:rPr>
+        <w:t>International Cheer Union [ICU], 2018</w:t>
+      </w:r>
+      <w:r>
+        <w:rPr>
+          <w:lang w:val="en-GB"/>
+        </w:rPr>
+        <w:t>;</w:t>
+      </w:r>
+      <w:r>
+        <w:rPr>
+          <w:lang w:val="en-GB"/>
+        </w:rPr>
+        <w:t xml:space="preserve"> </w:t>
+      </w:r>
+      <w:r>
+        <w:rPr>
+          <w:lang w:val="en-GB"/>
+        </w:rPr>
+        <w:t>USA Cheer</w:t>
+      </w:r>
+      <w:r>
+        <w:rPr>
+          <w:lang w:val="en-GB"/>
+        </w:rPr>
+        <w:t>, 2022</w:t>
+      </w:r>
+      <w:r>
+        <w:rPr>
+          <w:lang w:val="en-GB"/>
+        </w:rPr>
+        <w:t>)</w:t>
+      </w:r>
+      <w:r>
+        <w:rPr>
+          <w:lang w:val="en-GB"/>
+        </w:rPr>
+        <w:t xml:space="preserve">. </w:t>
+      </w:r>
+      <w:r>
+        <w:rPr>
+          <w:lang w:val="en-GB"/>
+        </w:rPr>
+        <w:t>In November 1989</w:t>
+      </w:r>
+      <w:r>
+        <w:rPr>
+          <w:lang w:val="en-GB"/>
+        </w:rPr>
+        <w:t xml:space="preserve"> Johnny Campbell,</w:t>
+      </w:r>
+      <w:r>
+        <w:rPr>
+          <w:lang w:val="en-GB"/>
+        </w:rPr>
+        <w:t xml:space="preserve"> a student </w:t>
+      </w:r>
+      <w:r>
+        <w:rPr>
+          <w:lang w:val="en-GB"/>
+        </w:rPr>
+        <w:t>at</w:t>
+      </w:r>
+      <w:r>
+        <w:rPr>
+          <w:lang w:val="en-GB"/>
+        </w:rPr>
+        <w:t xml:space="preserve"> the University of Minnesota</w:t>
+      </w:r>
+      <w:r>
+        <w:rPr>
+          <w:lang w:val="en-GB"/>
+        </w:rPr>
+        <w:t>,</w:t>
+      </w:r>
+      <w:r>
+        <w:rPr>
+          <w:lang w:val="en-GB"/>
+        </w:rPr>
+        <w:t xml:space="preserve"> was</w:t>
+      </w:r>
+      <w:r>
+        <w:rPr>
+          <w:lang w:val="en-GB"/>
+        </w:rPr>
+        <w:t xml:space="preserve"> the first to </w:t>
+      </w:r>
+      <w:r>
+        <w:rPr>
+          <w:lang w:val="en-GB"/>
+        </w:rPr>
+        <w:t>enter the field</w:t>
+      </w:r>
+      <w:r>
+        <w:rPr>
+          <w:lang w:val="en-GB"/>
+        </w:rPr>
+        <w:t xml:space="preserve"> </w:t>
+      </w:r>
+      <w:r>
+        <w:rPr>
+          <w:lang w:val="en-GB"/>
+        </w:rPr>
+        <w:t xml:space="preserve">organize </w:t>
+      </w:r>
+      <w:r>
+        <w:rPr>
+          <w:lang w:val="en-GB"/>
+        </w:rPr>
+        <w:t xml:space="preserve">the </w:t>
+      </w:r>
+      <w:r>
+        <w:rPr>
+          <w:lang w:val="en-GB"/>
+        </w:rPr>
+        <w:t xml:space="preserve">crowd </w:t>
+      </w:r>
+      <w:r>
+        <w:rPr>
+          <w:lang w:val="en-GB"/>
+        </w:rPr>
+        <w:t>in their chant – the first cheerleader</w:t>
+      </w:r>
+      <w:r>
+        <w:rPr>
+          <w:lang w:val="en-GB"/>
+        </w:rPr>
+        <w:t xml:space="preserve"> (</w:t>
+      </w:r>
+      <w:r>
+        <w:rPr>
+          <w:lang w:val="en-GB"/>
+        </w:rPr>
+        <w:t>Varsity Spirit, 2014</w:t>
+      </w:r>
+      <w:r>
+        <w:rPr>
+          <w:lang w:val="en-GB"/>
+        </w:rPr>
+        <w:t>;</w:t>
+      </w:r>
+      <w:r>
+        <w:rPr>
+          <w:lang w:val="en-GB"/>
+        </w:rPr>
+        <w:t xml:space="preserve"> </w:t>
+      </w:r>
+      <w:r>
+        <w:rPr>
+          <w:lang w:val="en-GB"/>
+        </w:rPr>
+        <w:t xml:space="preserve">International </w:t>
+      </w:r>
+      <w:r>
+        <w:rPr>
+          <w:lang w:val="en-GB"/>
+        </w:rPr>
+        <w:t>Cheer Union [ICU], 2018</w:t>
+      </w:r>
+      <w:r>
+        <w:rPr>
+          <w:lang w:val="en-GB"/>
+        </w:rPr>
+        <w:t xml:space="preserve">; </w:t>
+      </w:r>
+      <w:r>
+        <w:rPr>
+          <w:lang w:val="en-GB"/>
+        </w:rPr>
+        <w:t>USA</w:t>
+      </w:r>
+      <w:r>
+        <w:rPr>
+          <w:lang w:val="en-GB"/>
+        </w:rPr>
+        <w:t xml:space="preserve"> </w:t>
+      </w:r>
+      <w:r>
+        <w:rPr>
+          <w:lang w:val="en-GB"/>
+        </w:rPr>
+        <w:t>Cheer</w:t>
+      </w:r>
+      <w:r>
+        <w:rPr>
+          <w:lang w:val="en-GB"/>
+        </w:rPr>
+        <w:t>, 2022</w:t>
+      </w:r>
+      <w:r>
+        <w:rPr>
+          <w:lang w:val="en-GB"/>
+        </w:rPr>
+        <w:t>)</w:t>
+      </w:r>
+      <w:r>
+        <w:rPr>
+          <w:lang w:val="en-GB"/>
+        </w:rPr>
+        <w:t>.</w:t>
+      </w:r>
+      <w:r>
+        <w:rPr>
+          <w:lang w:val="en-GB"/>
+        </w:rPr>
+        <w:t xml:space="preserve"> </w:t>
+      </w:r>
+      <w:r>
+        <w:rPr>
+          <w:lang w:val="en-GB"/>
+        </w:rPr>
+        <w:t xml:space="preserve">Until </w:t>
+      </w:r>
+      <w:r>
+        <w:rPr>
+          <w:lang w:val="en-GB"/>
+        </w:rPr>
+        <w:t>the early 1920s</w:t>
+      </w:r>
+      <w:r>
+        <w:rPr>
+          <w:lang w:val="en-GB"/>
+        </w:rPr>
+        <w:t xml:space="preserve"> cheerleading </w:t>
+      </w:r>
+      <w:r>
+        <w:rPr>
+          <w:lang w:val="en-GB"/>
+        </w:rPr>
+        <w:t xml:space="preserve">grew </w:t>
+      </w:r>
+      <w:r>
+        <w:rPr>
+          <w:lang w:val="en-GB"/>
+        </w:rPr>
+        <w:t xml:space="preserve">to </w:t>
+      </w:r>
+      <w:r>
+        <w:rPr>
+          <w:lang w:val="en-GB"/>
+        </w:rPr>
+        <w:t xml:space="preserve">an all-male </w:t>
+      </w:r>
+      <w:r>
+        <w:rPr>
+          <w:lang w:val="en-GB"/>
+        </w:rPr>
+        <w:t xml:space="preserve">extracurricular </w:t>
+      </w:r>
+      <w:r>
+        <w:rPr>
+          <w:lang w:val="en-GB"/>
+        </w:rPr>
+        <w:t xml:space="preserve">activity, </w:t>
+      </w:r>
+      <w:r>
+        <w:rPr>
+          <w:lang w:val="en-GB"/>
+        </w:rPr>
+        <w:t>offered by high schools</w:t>
+      </w:r>
+      <w:r>
+        <w:rPr>
+          <w:lang w:val="en-GB"/>
+        </w:rPr>
+        <w:t xml:space="preserve"> and </w:t>
+      </w:r>
+      <w:r>
+        <w:rPr>
+          <w:lang w:val="en-GB"/>
+        </w:rPr>
+        <w:t xml:space="preserve">colleges </w:t>
+      </w:r>
+      <w:r>
+        <w:rPr>
+          <w:lang w:val="en-GB"/>
+        </w:rPr>
+        <w:t>across the US</w:t>
+      </w:r>
+      <w:r>
+        <w:rPr>
+          <w:lang w:val="en-GB"/>
+        </w:rPr>
+        <w:t xml:space="preserve"> (</w:t>
+      </w:r>
+      <w:r>
+        <w:rPr>
+          <w:lang w:val="en-GB"/>
+        </w:rPr>
+        <w:t>Varsity Spirit, 2014</w:t>
+      </w:r>
+      <w:r>
+        <w:rPr>
+          <w:lang w:val="en-GB"/>
+        </w:rPr>
+        <w:t xml:space="preserve">; Grindstaff, 2015; </w:t>
+      </w:r>
+      <w:r>
+        <w:rPr>
+          <w:lang w:val="en-GB"/>
+        </w:rPr>
+        <w:t xml:space="preserve">International </w:t>
+      </w:r>
+      <w:r>
+        <w:rPr>
+          <w:lang w:val="en-GB"/>
+        </w:rPr>
+        <w:t>Cheer Union [ICU], 2018</w:t>
+      </w:r>
+      <w:r>
+        <w:rPr>
+          <w:lang w:val="en-GB"/>
+        </w:rPr>
+        <w:t xml:space="preserve">; </w:t>
+      </w:r>
+      <w:r>
+        <w:rPr>
+          <w:lang w:val="en-GB"/>
+        </w:rPr>
+        <w:t>USA Cheer</w:t>
+      </w:r>
+      <w:r>
+        <w:rPr>
+          <w:lang w:val="en-GB"/>
+        </w:rPr>
+        <w:t>, 2022</w:t>
+      </w:r>
+      <w:r>
+        <w:rPr>
+          <w:lang w:val="en-GB"/>
+        </w:rPr>
+        <w:t>)</w:t>
+      </w:r>
+      <w:r>
+        <w:rPr>
+          <w:lang w:val="en-GB"/>
+        </w:rPr>
+        <w:t xml:space="preserve">. </w:t>
+      </w:r>
+      <w:r>
+        <w:rPr>
+          <w:lang w:val="en-GB"/>
+        </w:rPr>
+        <w:t xml:space="preserve">In </w:t>
+      </w:r>
+      <w:r>
+        <w:rPr>
+          <w:lang w:val="en-GB"/>
+        </w:rPr>
+        <w:t>1923</w:t>
+      </w:r>
+      <w:r>
+        <w:rPr>
+          <w:lang w:val="en-GB"/>
+        </w:rPr>
+        <w:t xml:space="preserve"> the first woman was allowed to join a cheerleading </w:t>
+      </w:r>
+      <w:r>
+        <w:rPr>
+          <w:lang w:val="en-GB"/>
+        </w:rPr>
+        <w:t>squad;</w:t>
+      </w:r>
+      <w:r>
+        <w:rPr>
+          <w:lang w:val="en-GB"/>
+        </w:rPr>
+        <w:t xml:space="preserve"> </w:t>
+      </w:r>
+      <w:r>
+        <w:rPr>
+          <w:lang w:val="en-GB"/>
+        </w:rPr>
+        <w:t>h</w:t>
+      </w:r>
+      <w:r>
+        <w:rPr>
+          <w:lang w:val="en-GB"/>
+        </w:rPr>
+        <w:t>owever, it</w:t>
+      </w:r>
+      <w:r>
+        <w:rPr>
+          <w:lang w:val="en-GB"/>
+        </w:rPr>
+        <w:t xml:space="preserve"> took 20 more years </w:t>
+      </w:r>
+      <w:r>
+        <w:rPr>
+          <w:lang w:val="en-GB"/>
+        </w:rPr>
+        <w:t xml:space="preserve">for female </w:t>
+      </w:r>
+      <w:r>
+        <w:rPr>
+          <w:lang w:val="en-GB"/>
+        </w:rPr>
+        <w:t>cheerleaders to not be an exception in cheer teams</w:t>
+      </w:r>
+      <w:r>
+        <w:rPr>
+          <w:lang w:val="en-GB"/>
+        </w:rPr>
+        <w:t xml:space="preserve"> (</w:t>
+      </w:r>
+      <w:r>
+        <w:rPr>
+          <w:lang w:val="en-GB"/>
+        </w:rPr>
+        <w:t>Varsity Spirit, 2014</w:t>
+      </w:r>
+      <w:r>
+        <w:rPr>
+          <w:lang w:val="en-GB"/>
+        </w:rPr>
+        <w:t xml:space="preserve">; Grindstaff, 2015; </w:t>
+      </w:r>
+      <w:r>
+        <w:rPr>
+          <w:lang w:val="en-GB"/>
+        </w:rPr>
+        <w:t>International Cheer Union [ICU], 2018</w:t>
+      </w:r>
+      <w:r>
+        <w:rPr>
+          <w:lang w:val="en-GB"/>
+        </w:rPr>
+        <w:t xml:space="preserve">; </w:t>
+      </w:r>
+      <w:r>
+        <w:rPr>
+          <w:lang w:val="en-GB"/>
+        </w:rPr>
+        <w:t>USA Cheer</w:t>
+      </w:r>
+      <w:r>
+        <w:rPr>
+          <w:lang w:val="en-GB"/>
+        </w:rPr>
+        <w:t>, 2022</w:t>
+      </w:r>
+      <w:r>
+        <w:rPr>
+          <w:lang w:val="en-GB"/>
+        </w:rPr>
+        <w:t>)</w:t>
+      </w:r>
+      <w:r>
+        <w:rPr>
+          <w:lang w:val="en-GB"/>
+        </w:rPr>
+        <w:t xml:space="preserve">. </w:t>
+      </w:r>
+      <w:r>
+        <w:rPr>
+          <w:lang w:val="en-GB"/>
+        </w:rPr>
+        <w:t>In these</w:t>
+      </w:r>
+      <w:r>
+        <w:rPr>
+          <w:lang w:val="en-GB"/>
+        </w:rPr>
+        <w:t xml:space="preserve"> (and following)</w:t>
+      </w:r>
+      <w:r>
+        <w:rPr>
+          <w:lang w:val="en-GB"/>
+        </w:rPr>
+        <w:t xml:space="preserve"> centuries cheerlead</w:t>
+      </w:r>
+      <w:r>
+        <w:rPr>
+          <w:lang w:val="en-GB"/>
+        </w:rPr>
+        <w:t>ers</w:t>
+      </w:r>
+      <w:r>
+        <w:rPr>
+          <w:lang w:val="en-GB"/>
+        </w:rPr>
+        <w:t xml:space="preserve"> </w:t>
+      </w:r>
+      <w:r>
+        <w:rPr>
+          <w:lang w:val="en-GB"/>
+        </w:rPr>
+        <w:t xml:space="preserve">expanded their skill set by </w:t>
+      </w:r>
+      <w:r>
+        <w:rPr>
+          <w:lang w:val="en-GB"/>
+        </w:rPr>
+        <w:t xml:space="preserve">adding tumbling and acrobatics </w:t>
+      </w:r>
+      <w:r>
+        <w:rPr>
+          <w:lang w:val="en-GB"/>
+        </w:rPr>
+        <w:t xml:space="preserve">to their routines, as well as props such as megaphones, </w:t>
+      </w:r>
+      <w:r>
+        <w:rPr>
+          <w:lang w:val="en-GB"/>
+        </w:rPr>
+        <w:t>signs</w:t>
+      </w:r>
+      <w:r>
+        <w:rPr>
+          <w:lang w:val="en-GB"/>
+        </w:rPr>
+        <w:t>,</w:t>
+      </w:r>
+      <w:r>
+        <w:rPr>
+          <w:lang w:val="en-GB"/>
+        </w:rPr>
+        <w:t xml:space="preserve"> and poms</w:t>
+      </w:r>
+      <w:r>
+        <w:rPr>
+          <w:lang w:val="en-GB"/>
+        </w:rPr>
+        <w:t xml:space="preserve"> (</w:t>
+      </w:r>
+      <w:r>
+        <w:rPr>
+          <w:lang w:val="en-GB"/>
+        </w:rPr>
+        <w:t>Varsity Spirit, 2014</w:t>
+      </w:r>
+      <w:r>
+        <w:rPr>
+          <w:lang w:val="en-GB"/>
+        </w:rPr>
+        <w:t xml:space="preserve">; </w:t>
+      </w:r>
+      <w:r>
+        <w:rPr>
+          <w:lang w:val="en-GB"/>
+        </w:rPr>
+        <w:t>International Cheer Union [ICU], 2018</w:t>
+      </w:r>
+      <w:r>
+        <w:rPr>
+          <w:lang w:val="en-GB"/>
+        </w:rPr>
+        <w:t xml:space="preserve">; </w:t>
+      </w:r>
+      <w:r>
+        <w:rPr>
+          <w:lang w:val="en-GB"/>
+        </w:rPr>
+        <w:t>USA Cheer</w:t>
+      </w:r>
+      <w:r>
+        <w:rPr>
+          <w:lang w:val="en-GB"/>
+        </w:rPr>
+        <w:t>, 2022</w:t>
+      </w:r>
+      <w:r>
+        <w:rPr>
+          <w:lang w:val="en-GB"/>
+        </w:rPr>
+        <w:t>)</w:t>
+      </w:r>
+      <w:r>
+        <w:rPr>
+          <w:lang w:val="en-GB"/>
+        </w:rPr>
+        <w:t>.</w:t>
+      </w:r>
+      <w:r>
+        <w:rPr>
+          <w:lang w:val="en-GB"/>
+        </w:rPr>
+        <w:t xml:space="preserve"> By now, cheerleading is </w:t>
+      </w:r>
+      <w:r>
+        <w:rPr>
+          <w:lang w:val="en-GB"/>
+        </w:rPr>
+        <w:t>predominantly female</w:t>
+      </w:r>
+      <w:r>
+        <w:rPr>
+          <w:lang w:val="en-GB"/>
+        </w:rPr>
+        <w:t xml:space="preserve"> (</w:t>
+      </w:r>
+      <w:r>
+        <w:rPr>
+          <w:lang w:val="en-GB"/>
+        </w:rPr>
+        <w:t>9</w:t>
+      </w:r>
+      <w:r>
+        <w:rPr>
+          <w:lang w:val="en-GB"/>
+        </w:rPr>
+        <w:t>0?% in Germany in 2021</w:t>
+      </w:r>
+      <w:r>
+        <w:rPr>
           <w:rStyle w:val="FootnoteReference"/>
           <w:lang w:val="en-GB"/>
         </w:rPr>
-        <w:footnoteReference w:id="3"/>
-      </w:r>
-      <w:r>
-        <w:rPr>
-          <w:lang w:val="en-GB"/>
-        </w:rPr>
-        <w:t xml:space="preserve">, </w:t>
-      </w:r>
-      <w:r>
-        <w:rPr>
-          <w:rStyle w:val="FootnoteReference"/>
-          <w:lang w:val="en-GB"/>
-        </w:rPr>
-        <w:footnoteReference w:id="4"/>
-      </w:r>
-      <w:r>
-        <w:rPr>
-          <w:lang w:val="en-GB"/>
-        </w:rPr>
-        <w:t xml:space="preserve">, </w:t>
-      </w:r>
-      <w:r>
-        <w:rPr>
-          <w:rStyle w:val="FootnoteReference"/>
-          <w:lang w:val="en-GB"/>
-        </w:rPr>
-        <w:footnoteReference w:id="5"/>
+        <w:footnoteReference w:id="1"/>
       </w:r>
       <w:r>
         <w:rPr>
@@ -2255,61 +2795,7 @@
         <w:rPr>
           <w:lang w:val="en-GB"/>
         </w:rPr>
-        <w:t xml:space="preserve">. </w:t>
-      </w:r>
-      <w:r>
-        <w:rPr>
-          <w:lang w:val="en-GB"/>
-        </w:rPr>
-        <w:t>In November 1989</w:t>
-      </w:r>
-      <w:r>
-        <w:rPr>
-          <w:lang w:val="en-GB"/>
-        </w:rPr>
-        <w:t xml:space="preserve"> Johnny Campbell,</w:t>
-      </w:r>
-      <w:r>
-        <w:rPr>
-          <w:lang w:val="en-GB"/>
-        </w:rPr>
-        <w:t xml:space="preserve"> a student </w:t>
-      </w:r>
-      <w:r>
-        <w:rPr>
-          <w:lang w:val="en-GB"/>
-        </w:rPr>
-        <w:t>at</w:t>
-      </w:r>
-      <w:r>
-        <w:rPr>
-          <w:lang w:val="en-GB"/>
-        </w:rPr>
-        <w:t xml:space="preserve"> the University of Minnesota</w:t>
-      </w:r>
-      <w:r>
-        <w:rPr>
-          <w:lang w:val="en-GB"/>
-        </w:rPr>
-        <w:t>,</w:t>
-      </w:r>
-      <w:r>
-        <w:rPr>
-          <w:lang w:val="en-GB"/>
-        </w:rPr>
-        <w:t xml:space="preserve"> was</w:t>
-      </w:r>
-      <w:r>
-        <w:rPr>
-          <w:lang w:val="en-GB"/>
-        </w:rPr>
-        <w:t xml:space="preserve"> the first to </w:t>
-      </w:r>
-      <w:r>
-        <w:rPr>
-          <w:lang w:val="en-GB"/>
-        </w:rPr>
-        <w:t>enter the field</w:t>
+        <w:t>. Cheer</w:t>
       </w:r>
       <w:r>
         <w:rPr>
@@ -2321,37 +2807,19 @@
         <w:rPr>
           <w:lang w:val="en-GB"/>
         </w:rPr>
-        <w:t xml:space="preserve">organize </w:t>
-      </w:r>
-      <w:r>
-        <w:rPr>
-          <w:lang w:val="en-GB"/>
-        </w:rPr>
-        <w:t xml:space="preserve">the </w:t>
-      </w:r>
-      <w:r>
-        <w:rPr>
-          <w:lang w:val="en-GB"/>
-        </w:rPr>
-        <w:t xml:space="preserve">crowd </w:t>
-      </w:r>
-      <w:r>
-        <w:rPr>
-          <w:lang w:val="en-GB"/>
-        </w:rPr>
-        <w:t>in their chant – the first cheerleader</w:t>
-      </w:r>
-      <w:r>
-        <w:rPr>
-          <w:lang w:val="en-GB"/>
-        </w:rPr>
-        <w:t xml:space="preserve"> (1, 3)</w:t>
-      </w:r>
-      <w:r>
-        <w:rPr>
-          <w:lang w:val="en-GB"/>
-        </w:rPr>
-        <w:t>.</w:t>
+        <w:t xml:space="preserve">sport </w:t>
+      </w:r>
+      <w:r>
+        <w:rPr>
+          <w:lang w:val="en-GB"/>
+        </w:rPr>
+        <w:t xml:space="preserve">is </w:t>
+      </w:r>
+      <w:r>
+        <w:rPr>
+          <w:lang w:val="en-GB"/>
+        </w:rPr>
+        <w:t>recognized by the International Olympic Committee</w:t>
       </w:r>
       <w:r>
         <w:rPr>
@@ -2363,272 +2831,13 @@
         <w:rPr>
           <w:lang w:val="en-GB"/>
         </w:rPr>
-        <w:t xml:space="preserve">Until </w:t>
-      </w:r>
-      <w:r>
-        <w:rPr>
-          <w:lang w:val="en-GB"/>
-        </w:rPr>
-        <w:t>the early 1920s</w:t>
-      </w:r>
-      <w:r>
-        <w:rPr>
-          <w:lang w:val="en-GB"/>
-        </w:rPr>
-        <w:t xml:space="preserve"> cheerleading </w:t>
-      </w:r>
-      <w:r>
-        <w:rPr>
-          <w:lang w:val="en-GB"/>
-        </w:rPr>
-        <w:t xml:space="preserve">grew </w:t>
-      </w:r>
-      <w:r>
-        <w:rPr>
-          <w:lang w:val="en-GB"/>
-        </w:rPr>
-        <w:t xml:space="preserve">to </w:t>
-      </w:r>
-      <w:r>
-        <w:rPr>
-          <w:lang w:val="en-GB"/>
-        </w:rPr>
-        <w:t xml:space="preserve">an all-male </w:t>
-      </w:r>
-      <w:r>
-        <w:rPr>
-          <w:lang w:val="en-GB"/>
-        </w:rPr>
-        <w:t xml:space="preserve">extracurricular </w:t>
-      </w:r>
-      <w:r>
-        <w:rPr>
-          <w:lang w:val="en-GB"/>
-        </w:rPr>
-        <w:t xml:space="preserve">activity, </w:t>
-      </w:r>
-      <w:r>
-        <w:rPr>
-          <w:lang w:val="en-GB"/>
-        </w:rPr>
-        <w:t>offered by high schools</w:t>
-      </w:r>
-      <w:r>
-        <w:rPr>
-          <w:lang w:val="en-GB"/>
-        </w:rPr>
-        <w:t xml:space="preserve"> and </w:t>
-      </w:r>
-      <w:r>
-        <w:rPr>
-          <w:lang w:val="en-GB"/>
-        </w:rPr>
-        <w:t xml:space="preserve">colleges </w:t>
-      </w:r>
-      <w:r>
-        <w:rPr>
-          <w:lang w:val="en-GB"/>
-        </w:rPr>
-        <w:t>across the US</w:t>
-      </w:r>
-      <w:r>
-        <w:rPr>
-          <w:lang w:val="en-GB"/>
-        </w:rPr>
-        <w:t xml:space="preserve"> (1, 2, 3)</w:t>
-      </w:r>
-      <w:r>
-        <w:rPr>
-          <w:lang w:val="en-GB"/>
-        </w:rPr>
-        <w:t xml:space="preserve">. </w:t>
-      </w:r>
-      <w:r>
-        <w:rPr>
-          <w:lang w:val="en-GB"/>
-        </w:rPr>
-        <w:t xml:space="preserve">In </w:t>
-      </w:r>
-      <w:r>
-        <w:rPr>
-          <w:lang w:val="en-GB"/>
-        </w:rPr>
-        <w:t>1923</w:t>
-      </w:r>
-      <w:r>
-        <w:rPr>
-          <w:lang w:val="en-GB"/>
-        </w:rPr>
-        <w:t xml:space="preserve"> the first woman was allowed to join a cheerleading </w:t>
-      </w:r>
-      <w:r>
-        <w:rPr>
-          <w:lang w:val="en-GB"/>
-        </w:rPr>
-        <w:t>squad;</w:t>
-      </w:r>
-      <w:r>
-        <w:rPr>
-          <w:lang w:val="en-GB"/>
-        </w:rPr>
-        <w:t xml:space="preserve"> </w:t>
-      </w:r>
-      <w:r>
-        <w:rPr>
-          <w:lang w:val="en-GB"/>
-        </w:rPr>
-        <w:t>h</w:t>
-      </w:r>
-      <w:r>
-        <w:rPr>
-          <w:lang w:val="en-GB"/>
-        </w:rPr>
-        <w:t>owever, it</w:t>
-      </w:r>
-      <w:r>
-        <w:rPr>
-          <w:lang w:val="en-GB"/>
-        </w:rPr>
-        <w:t xml:space="preserve"> took 20 more years </w:t>
-      </w:r>
-      <w:r>
-        <w:rPr>
-          <w:lang w:val="en-GB"/>
-        </w:rPr>
-        <w:t xml:space="preserve">for female </w:t>
-      </w:r>
-      <w:r>
-        <w:rPr>
-          <w:lang w:val="en-GB"/>
-        </w:rPr>
-        <w:t>cheerleaders to not be an exception in cheer teams</w:t>
-      </w:r>
-      <w:r>
-        <w:rPr>
-          <w:lang w:val="en-GB"/>
-        </w:rPr>
-        <w:t xml:space="preserve"> (1, 2, 3)</w:t>
-      </w:r>
-      <w:r>
-        <w:rPr>
-          <w:lang w:val="en-GB"/>
-        </w:rPr>
-        <w:t xml:space="preserve">. </w:t>
-      </w:r>
-      <w:r>
-        <w:rPr>
-          <w:lang w:val="en-GB"/>
-        </w:rPr>
-        <w:t>In these</w:t>
-      </w:r>
-      <w:r>
-        <w:rPr>
-          <w:lang w:val="en-GB"/>
-        </w:rPr>
-        <w:t xml:space="preserve"> (and following)</w:t>
-      </w:r>
-      <w:r>
-        <w:rPr>
-          <w:lang w:val="en-GB"/>
-        </w:rPr>
-        <w:t xml:space="preserve"> centuries cheerlead</w:t>
-      </w:r>
-      <w:r>
-        <w:rPr>
-          <w:lang w:val="en-GB"/>
-        </w:rPr>
-        <w:t>ers</w:t>
-      </w:r>
-      <w:r>
-        <w:rPr>
-          <w:lang w:val="en-GB"/>
-        </w:rPr>
-        <w:t xml:space="preserve"> </w:t>
-      </w:r>
-      <w:r>
-        <w:rPr>
-          <w:lang w:val="en-GB"/>
-        </w:rPr>
-        <w:t xml:space="preserve">expanded their skill set by </w:t>
-      </w:r>
-      <w:r>
-        <w:rPr>
-          <w:lang w:val="en-GB"/>
-        </w:rPr>
-        <w:t xml:space="preserve">adding tumbling and acrobatics </w:t>
-      </w:r>
-      <w:r>
-        <w:rPr>
-          <w:lang w:val="en-GB"/>
-        </w:rPr>
-        <w:t xml:space="preserve">to their routines, as well as props such as megaphones, </w:t>
-      </w:r>
-      <w:r>
-        <w:rPr>
-          <w:lang w:val="en-GB"/>
-        </w:rPr>
-        <w:t>signs</w:t>
-      </w:r>
-      <w:r>
-        <w:rPr>
-          <w:lang w:val="en-GB"/>
-        </w:rPr>
-        <w:t xml:space="preserve"> and poms</w:t>
-      </w:r>
-      <w:r>
-        <w:rPr>
-          <w:lang w:val="en-GB"/>
-        </w:rPr>
-        <w:t xml:space="preserve"> (1, </w:t>
-      </w:r>
-      <w:r>
-        <w:rPr>
-          <w:lang w:val="en-GB"/>
-        </w:rPr>
-        <w:t>3)</w:t>
-      </w:r>
-      <w:r>
-        <w:rPr>
-          <w:lang w:val="en-GB"/>
-        </w:rPr>
-        <w:t>.</w:t>
-      </w:r>
-      <w:r>
-        <w:rPr>
-          <w:lang w:val="en-GB"/>
-        </w:rPr>
-        <w:t xml:space="preserve"> By now, cheerleading is </w:t>
-      </w:r>
-      <w:r>
-        <w:rPr>
-          <w:lang w:val="en-GB"/>
-        </w:rPr>
-        <w:t>predominantly female</w:t>
-      </w:r>
-      <w:r>
-        <w:rPr>
-          <w:lang w:val="en-GB"/>
-        </w:rPr>
-        <w:t xml:space="preserve"> (</w:t>
-      </w:r>
-      <w:r>
-        <w:rPr>
-          <w:lang w:val="en-GB"/>
-        </w:rPr>
-        <w:t>9</w:t>
-      </w:r>
-      <w:r>
-        <w:rPr>
-          <w:lang w:val="en-GB"/>
-        </w:rPr>
-        <w:t>0?% in Germany in 2021</w:t>
-      </w:r>
-      <w:r>
-        <w:rPr>
-          <w:rStyle w:val="FootnoteReference"/>
-          <w:lang w:val="en-GB"/>
-        </w:rPr>
-        <w:footnoteReference w:id="6"/>
+        <w:t>(International Olympic Committee, 202</w:t>
+      </w:r>
+      <w:r>
+        <w:rPr>
+          <w:lang w:val="en-GB"/>
+        </w:rPr>
+        <w:t>2</w:t>
       </w:r>
       <w:r>
         <w:rPr>
@@ -2640,43 +2849,6 @@
         <w:rPr>
           <w:lang w:val="en-GB"/>
         </w:rPr>
-        <w:t>. Cheer</w:t>
-      </w:r>
-      <w:r>
-        <w:rPr>
-          <w:lang w:val="en-GB"/>
-        </w:rPr>
-        <w:t xml:space="preserve"> </w:t>
-      </w:r>
-      <w:r>
-        <w:rPr>
-          <w:lang w:val="en-GB"/>
-        </w:rPr>
-        <w:t xml:space="preserve">sport </w:t>
-      </w:r>
-      <w:r>
-        <w:rPr>
-          <w:lang w:val="en-GB"/>
-        </w:rPr>
-        <w:t xml:space="preserve">is </w:t>
-      </w:r>
-      <w:r>
-        <w:rPr>
-          <w:lang w:val="en-GB"/>
-        </w:rPr>
-        <w:t>recognized by the International Olympic Committee</w:t>
-      </w:r>
-      <w:r>
-        <w:rPr>
-          <w:rStyle w:val="FootnoteReference"/>
-          <w:lang w:val="en-GB"/>
-        </w:rPr>
-        <w:footnoteReference w:id="7"/>
-      </w:r>
-      <w:r>
-        <w:rPr>
-          <w:lang w:val="en-GB"/>
-        </w:rPr>
         <w:t xml:space="preserve"> and contains everything between </w:t>
       </w:r>
       <w:r>
@@ -2703,19 +2875,17 @@
         </w:rPr>
         <w:t xml:space="preserve">Today, </w:t>
       </w:r>
-      <w:proofErr w:type="spellStart"/>
-      <w:r>
-        <w:rPr>
-          <w:lang w:val="en-GB"/>
-        </w:rPr>
-        <w:t>Cheersport</w:t>
-      </w:r>
-      <w:proofErr w:type="spellEnd"/>
-      <w:r>
-        <w:rPr>
-          <w:lang w:val="en-GB"/>
-        </w:rPr>
-        <w:t xml:space="preserve"> unites all kind of disciplines that originate from organised groups cheering on certain sports teams. This includes but is not limited to:</w:t>
+      <w:r>
+        <w:rPr>
+          <w:lang w:val="en-GB"/>
+        </w:rPr>
+        <w:t>c</w:t>
+      </w:r>
+      <w:r>
+        <w:rPr>
+          <w:lang w:val="en-GB"/>
+        </w:rPr>
+        <w:t>heersport unites all kind of disciplines that originate from organised groups cheering on certain sports teams. This includes but is not limited to:</w:t>
       </w:r>
     </w:p>
     <w:p>
@@ -2729,19 +2899,23 @@
           <w:lang w:val="en-GB"/>
         </w:rPr>
       </w:pPr>
-      <w:proofErr w:type="spellStart"/>
-      <w:r>
-        <w:rPr>
-          <w:lang w:val="en-GB"/>
-        </w:rPr>
-        <w:t>sideline</w:t>
-      </w:r>
-      <w:proofErr w:type="spellEnd"/>
-      <w:r>
-        <w:rPr>
-          <w:lang w:val="en-GB"/>
-        </w:rPr>
-        <w:t xml:space="preserve"> teams: slow/static acrobatics paired with claps, motions and chants, usually affiliated with a football team.</w:t>
+      <w:r>
+        <w:rPr>
+          <w:lang w:val="en-GB"/>
+        </w:rPr>
+        <w:t>sideline teams: slow/static acrobatics paired with claps, motions</w:t>
+      </w:r>
+      <w:r>
+        <w:rPr>
+          <w:lang w:val="en-GB"/>
+        </w:rPr>
+        <w:t>,</w:t>
+      </w:r>
+      <w:r>
+        <w:rPr>
+          <w:lang w:val="en-GB"/>
+        </w:rPr>
+        <w:t xml:space="preserve"> and chants, usually affiliated with a football team.</w:t>
       </w:r>
     </w:p>
     <w:p>
@@ -2801,7 +2975,6 @@
         <w:rPr>
           <w:lang w:val="en-GB"/>
         </w:rPr>
-        <w:lastRenderedPageBreak/>
         <w:t>dance teams: highest variety of disciplines from hip hop to pom dance with simple, smoothly executed tumbling and acrobatic elements.</w:t>
       </w:r>
     </w:p>
@@ -2815,6 +2988,7 @@
         <w:rPr>
           <w:lang w:val="en-GB"/>
         </w:rPr>
+        <w:lastRenderedPageBreak/>
         <w:t>This study refers for the most part to competitive cheerleading</w:t>
       </w:r>
       <w:r>
@@ -3632,6 +3806,51 @@
         </w:rPr>
         <w:t>qualities of a ‘good’ toss to hands</w:t>
       </w:r>
+    </w:p>
+    <w:p>
+      <w:pPr>
+        <w:spacing w:line="259" w:lineRule="auto"/>
+        <w:ind w:firstLine="0"/>
+        <w:rPr>
+          <w:lang w:val="en-GB"/>
+        </w:rPr>
+      </w:pPr>
+      <w:r>
+        <w:rPr>
+          <w:lang w:val="en-GB"/>
+        </w:rPr>
+        <w:br w:type="page"/>
+      </w:r>
+    </w:p>
+    <w:p>
+      <w:pPr>
+        <w:pStyle w:val="Heading1"/>
+        <w:rPr>
+          <w:lang w:val="en-GB"/>
+        </w:rPr>
+      </w:pPr>
+      <w:r>
+        <w:rPr>
+          <w:lang w:val="en-GB"/>
+        </w:rPr>
+        <w:lastRenderedPageBreak/>
+        <w:t>Literature</w:t>
+      </w:r>
+    </w:p>
+    <w:p>
+      <w:pPr>
+        <w:ind w:firstLine="0"/>
+        <w:rPr>
+          <w:lang w:val="en-GB"/>
+        </w:rPr>
+      </w:pPr>
+    </w:p>
+    <w:p>
+      <w:pPr>
+        <w:rPr>
+          <w:lang w:val="en-GB"/>
+        </w:rPr>
+      </w:pPr>
     </w:p>
     <w:sectPr>
       <w:pgSz w:w="11906" w:h="16838"/>
@@ -3644,7 +3863,7 @@
 </file>
 
 <file path=word/endnotes.xml><?xml version="1.0" encoding="utf-8"?>
-<w:endnotes xmlns:wpc="http://schemas.microsoft.com/office/word/2010/wordprocessingCanvas" xmlns:cx="http://schemas.microsoft.com/office/drawing/2014/chartex" xmlns:cx1="http://schemas.microsoft.com/office/drawing/2015/9/8/chartex" xmlns:cx2="http://schemas.microsoft.com/office/drawing/2015/10/21/chartex" xmlns:cx3="http://schemas.microsoft.com/office/drawing/2016/5/9/chartex" xmlns:cx4="http://schemas.microsoft.com/office/drawing/2016/5/10/chartex" xmlns:cx5="http://schemas.microsoft.com/office/drawing/2016/5/11/chartex" xmlns:cx6="http://schemas.microsoft.com/office/drawing/2016/5/12/chartex" xmlns:cx7="http://schemas.microsoft.com/office/drawing/2016/5/13/chartex" xmlns:cx8="http://schemas.microsoft.com/office/drawing/2016/5/14/chartex" xmlns:mc="http://schemas.openxmlformats.org/markup-compatibility/2006" xmlns:aink="http://schemas.microsoft.com/office/drawing/2016/ink" xmlns:am3d="http://schemas.microsoft.com/office/drawing/2017/model3d" xmlns:o="urn:schemas-microsoft-com:office:office" xmlns:oel="http://schemas.microsoft.com/office/2019/extlst" xmlns:r="http://schemas.openxmlformats.org/officeDocument/2006/relationships" xmlns:m="http://schemas.openxmlformats.org/officeDocument/2006/math" xmlns:v="urn:schemas-microsoft-com:vml" xmlns:wp14="http://schemas.microsoft.com/office/word/2010/wordprocessingDrawing" xmlns:wp="http://schemas.openxmlformats.org/drawingml/2006/wordprocessingDrawing" xmlns:w10="urn:schemas-microsoft-com:office:word" xmlns:w="http://schemas.openxmlformats.org/wordprocessingml/2006/main" xmlns:w14="http://schemas.microsoft.com/office/word/2010/wordml" xmlns:w15="http://schemas.microsoft.com/office/word/2012/wordml" xmlns:w16cex="http://schemas.microsoft.com/office/word/2018/wordml/cex" xmlns:w16cid="http://schemas.microsoft.com/office/word/2016/wordml/cid" xmlns:w16="http://schemas.microsoft.com/office/word/2018/wordml" xmlns:w16du="http://schemas.microsoft.com/office/word/2023/wordml/word16du" xmlns:w16sdtdh="http://schemas.microsoft.com/office/word/2020/wordml/sdtdatahash" xmlns:w16se="http://schemas.microsoft.com/office/word/2015/wordml/symex" xmlns:wpg="http://schemas.microsoft.com/office/word/2010/wordprocessingGroup" xmlns:wpi="http://schemas.microsoft.com/office/word/2010/wordprocessingInk" xmlns:wne="http://schemas.microsoft.com/office/word/2006/wordml" xmlns:wps="http://schemas.microsoft.com/office/word/2010/wordprocessingShape" mc:Ignorable="w14 w15 w16se w16cid w16 w16cex w16sdtdh wp14">
+<w:endnotes xmlns:wpc="http://schemas.microsoft.com/office/word/2010/wordprocessingCanvas" xmlns:cx="http://schemas.microsoft.com/office/drawing/2014/chartex" xmlns:cx1="http://schemas.microsoft.com/office/drawing/2015/9/8/chartex" xmlns:cx2="http://schemas.microsoft.com/office/drawing/2015/10/21/chartex" xmlns:cx3="http://schemas.microsoft.com/office/drawing/2016/5/9/chartex" xmlns:cx4="http://schemas.microsoft.com/office/drawing/2016/5/10/chartex" xmlns:cx5="http://schemas.microsoft.com/office/drawing/2016/5/11/chartex" xmlns:cx6="http://schemas.microsoft.com/office/drawing/2016/5/12/chartex" xmlns:cx7="http://schemas.microsoft.com/office/drawing/2016/5/13/chartex" xmlns:cx8="http://schemas.microsoft.com/office/drawing/2016/5/14/chartex" xmlns:mc="http://schemas.openxmlformats.org/markup-compatibility/2006" xmlns:aink="http://schemas.microsoft.com/office/drawing/2016/ink" xmlns:am3d="http://schemas.microsoft.com/office/drawing/2017/model3d" xmlns:o="urn:schemas-microsoft-com:office:office" xmlns:oel="http://schemas.microsoft.com/office/2019/extlst" xmlns:r="http://schemas.openxmlformats.org/officeDocument/2006/relationships" xmlns:m="http://schemas.openxmlformats.org/officeDocument/2006/math" xmlns:v="urn:schemas-microsoft-com:vml" xmlns:wp14="http://schemas.microsoft.com/office/word/2010/wordprocessingDrawing" xmlns:wp="http://schemas.openxmlformats.org/drawingml/2006/wordprocessingDrawing" xmlns:w10="urn:schemas-microsoft-com:office:word" xmlns:w="http://schemas.openxmlformats.org/wordprocessingml/2006/main" xmlns:w14="http://schemas.microsoft.com/office/word/2010/wordml" xmlns:w15="http://schemas.microsoft.com/office/word/2012/wordml" xmlns:w16cex="http://schemas.microsoft.com/office/word/2018/wordml/cex" xmlns:w16cid="http://schemas.microsoft.com/office/word/2016/wordml/cid" xmlns:w16="http://schemas.microsoft.com/office/word/2018/wordml" xmlns:w16sdtdh="http://schemas.microsoft.com/office/word/2020/wordml/sdtdatahash" xmlns:w16se="http://schemas.microsoft.com/office/word/2015/wordml/symex" xmlns:wpg="http://schemas.microsoft.com/office/word/2010/wordprocessingGroup" xmlns:wpi="http://schemas.microsoft.com/office/word/2010/wordprocessingInk" xmlns:wne="http://schemas.microsoft.com/office/word/2006/wordml" xmlns:wps="http://schemas.microsoft.com/office/word/2010/wordprocessingShape" mc:Ignorable="w14 w15 w16se w16cid w16 w16cex w16sdtdh wp14">
   <w:endnote w:type="separator" w:id="-1">
     <w:p>
       <w:pPr>
@@ -3669,7 +3888,7 @@
 </file>
 
 <file path=word/footnotes.xml><?xml version="1.0" encoding="utf-8"?>
-<w:footnotes xmlns:wpc="http://schemas.microsoft.com/office/word/2010/wordprocessingCanvas" xmlns:cx="http://schemas.microsoft.com/office/drawing/2014/chartex" xmlns:cx1="http://schemas.microsoft.com/office/drawing/2015/9/8/chartex" xmlns:cx2="http://schemas.microsoft.com/office/drawing/2015/10/21/chartex" xmlns:cx3="http://schemas.microsoft.com/office/drawing/2016/5/9/chartex" xmlns:cx4="http://schemas.microsoft.com/office/drawing/2016/5/10/chartex" xmlns:cx5="http://schemas.microsoft.com/office/drawing/2016/5/11/chartex" xmlns:cx6="http://schemas.microsoft.com/office/drawing/2016/5/12/chartex" xmlns:cx7="http://schemas.microsoft.com/office/drawing/2016/5/13/chartex" xmlns:cx8="http://schemas.microsoft.com/office/drawing/2016/5/14/chartex" xmlns:mc="http://schemas.openxmlformats.org/markup-compatibility/2006" xmlns:aink="http://schemas.microsoft.com/office/drawing/2016/ink" xmlns:am3d="http://schemas.microsoft.com/office/drawing/2017/model3d" xmlns:o="urn:schemas-microsoft-com:office:office" xmlns:oel="http://schemas.microsoft.com/office/2019/extlst" xmlns:r="http://schemas.openxmlformats.org/officeDocument/2006/relationships" xmlns:m="http://schemas.openxmlformats.org/officeDocument/2006/math" xmlns:v="urn:schemas-microsoft-com:vml" xmlns:wp14="http://schemas.microsoft.com/office/word/2010/wordprocessingDrawing" xmlns:wp="http://schemas.openxmlformats.org/drawingml/2006/wordprocessingDrawing" xmlns:w10="urn:schemas-microsoft-com:office:word" xmlns:w="http://schemas.openxmlformats.org/wordprocessingml/2006/main" xmlns:w14="http://schemas.microsoft.com/office/word/2010/wordml" xmlns:w15="http://schemas.microsoft.com/office/word/2012/wordml" xmlns:w16cex="http://schemas.microsoft.com/office/word/2018/wordml/cex" xmlns:w16cid="http://schemas.microsoft.com/office/word/2016/wordml/cid" xmlns:w16="http://schemas.microsoft.com/office/word/2018/wordml" xmlns:w16du="http://schemas.microsoft.com/office/word/2023/wordml/word16du" xmlns:w16sdtdh="http://schemas.microsoft.com/office/word/2020/wordml/sdtdatahash" xmlns:w16se="http://schemas.microsoft.com/office/word/2015/wordml/symex" xmlns:wpg="http://schemas.microsoft.com/office/word/2010/wordprocessingGroup" xmlns:wpi="http://schemas.microsoft.com/office/word/2010/wordprocessingInk" xmlns:wne="http://schemas.microsoft.com/office/word/2006/wordml" xmlns:wps="http://schemas.microsoft.com/office/word/2010/wordprocessingShape" mc:Ignorable="w14 w15 w16se w16cid w16 w16cex w16sdtdh wp14">
+<w:footnotes xmlns:wpc="http://schemas.microsoft.com/office/word/2010/wordprocessingCanvas" xmlns:cx="http://schemas.microsoft.com/office/drawing/2014/chartex" xmlns:cx1="http://schemas.microsoft.com/office/drawing/2015/9/8/chartex" xmlns:cx2="http://schemas.microsoft.com/office/drawing/2015/10/21/chartex" xmlns:cx3="http://schemas.microsoft.com/office/drawing/2016/5/9/chartex" xmlns:cx4="http://schemas.microsoft.com/office/drawing/2016/5/10/chartex" xmlns:cx5="http://schemas.microsoft.com/office/drawing/2016/5/11/chartex" xmlns:cx6="http://schemas.microsoft.com/office/drawing/2016/5/12/chartex" xmlns:cx7="http://schemas.microsoft.com/office/drawing/2016/5/13/chartex" xmlns:cx8="http://schemas.microsoft.com/office/drawing/2016/5/14/chartex" xmlns:mc="http://schemas.openxmlformats.org/markup-compatibility/2006" xmlns:aink="http://schemas.microsoft.com/office/drawing/2016/ink" xmlns:am3d="http://schemas.microsoft.com/office/drawing/2017/model3d" xmlns:o="urn:schemas-microsoft-com:office:office" xmlns:oel="http://schemas.microsoft.com/office/2019/extlst" xmlns:r="http://schemas.openxmlformats.org/officeDocument/2006/relationships" xmlns:m="http://schemas.openxmlformats.org/officeDocument/2006/math" xmlns:v="urn:schemas-microsoft-com:vml" xmlns:wp14="http://schemas.microsoft.com/office/word/2010/wordprocessingDrawing" xmlns:wp="http://schemas.openxmlformats.org/drawingml/2006/wordprocessingDrawing" xmlns:w10="urn:schemas-microsoft-com:office:word" xmlns:w="http://schemas.openxmlformats.org/wordprocessingml/2006/main" xmlns:w14="http://schemas.microsoft.com/office/word/2010/wordml" xmlns:w15="http://schemas.microsoft.com/office/word/2012/wordml" xmlns:w16cex="http://schemas.microsoft.com/office/word/2018/wordml/cex" xmlns:w16cid="http://schemas.microsoft.com/office/word/2016/wordml/cid" xmlns:w16="http://schemas.microsoft.com/office/word/2018/wordml" xmlns:w16sdtdh="http://schemas.microsoft.com/office/word/2020/wordml/sdtdatahash" xmlns:w16se="http://schemas.microsoft.com/office/word/2015/wordml/symex" xmlns:wpg="http://schemas.microsoft.com/office/word/2010/wordprocessingGroup" xmlns:wpi="http://schemas.microsoft.com/office/word/2010/wordprocessingInk" xmlns:wne="http://schemas.microsoft.com/office/word/2006/wordml" xmlns:wps="http://schemas.microsoft.com/office/word/2010/wordprocessingShape" mc:Ignorable="w14 w15 w16se w16cid w16 w16cex w16sdtdh wp14">
   <w:footnote w:type="separator" w:id="-1">
     <w:p>
       <w:pPr>
@@ -3712,271 +3931,17 @@
       </w:r>
       <w:r>
         <w:rPr>
-          <w:rFonts w:ascii="Segoe UI" w:hAnsi="Segoe UI" w:cs="Segoe UI"/>
-          <w:color w:val="333333"/>
-          <w:shd w:val="clear" w:color="auto" w:fill="FCFCFC"/>
-          <w:lang w:val="en-GB"/>
-        </w:rPr>
-        <w:t>Knudson, D. (2007). Introduction to Biomechanics of Human Movement. In: Fundamentals of Biomechanics. Springer, Boston, MA. https://doi.org/10.1007/978-0-387-49312-1_1</w:t>
-      </w:r>
-    </w:p>
-  </w:footnote>
-  <w:footnote w:id="2">
-    <w:p>
-      <w:pPr>
-        <w:pStyle w:val="FootnoteText"/>
-      </w:pPr>
-      <w:r>
-        <w:rPr>
-          <w:rStyle w:val="FootnoteReference"/>
-        </w:rPr>
-        <w:footnoteRef/>
-      </w:r>
-      <w:r>
-        <w:rPr>
-          <w:lang w:val="en-GB"/>
-        </w:rPr>
-        <w:t xml:space="preserve"> </w:t>
-      </w:r>
-      <w:r>
-        <w:rPr>
-          <w:lang w:val="en-GB"/>
-        </w:rPr>
-        <w:t xml:space="preserve">Meeusen, R., &amp; </w:t>
-      </w:r>
-      <w:proofErr w:type="spellStart"/>
-      <w:r>
-        <w:rPr>
-          <w:lang w:val="en-GB"/>
-        </w:rPr>
-        <w:t>Borms</w:t>
-      </w:r>
-      <w:proofErr w:type="spellEnd"/>
-      <w:r>
-        <w:rPr>
-          <w:lang w:val="en-GB"/>
-        </w:rPr>
-        <w:t>, J. (1992). Gymnastic Injuries. Sports Medicine, 13(5), 337–356. doi:10.2165/00007256-199213050-00004</w:t>
-      </w:r>
-    </w:p>
-  </w:footnote>
-  <w:footnote w:id="3">
-    <w:p>
-      <w:pPr>
-        <w:pStyle w:val="FootnoteText"/>
-        <w:rPr>
-          <w:lang w:val="en-GB"/>
-        </w:rPr>
-      </w:pPr>
-      <w:r>
-        <w:rPr>
-          <w:rStyle w:val="FootnoteReference"/>
-        </w:rPr>
-        <w:footnoteRef/>
-      </w:r>
-      <w:r>
-        <w:t xml:space="preserve"> Varsity, 2014. </w:t>
-      </w:r>
-      <w:hyperlink r:id="rId1" w:history="1">
-        <w:r>
-          <w:rPr>
-            <w:rStyle w:val="Hyperlink"/>
-            <w:lang w:val="en-GB"/>
-          </w:rPr>
-          <w:t>Being a Cheerleader - History of Cheerleading - Varsity.com</w:t>
-        </w:r>
-      </w:hyperlink>
-    </w:p>
-    <w:p>
-      <w:pPr>
-        <w:pStyle w:val="FootnoteText"/>
-        <w:rPr>
-          <w:lang w:val="en-GB"/>
-        </w:rPr>
-      </w:pPr>
-    </w:p>
-  </w:footnote>
-  <w:footnote w:id="4">
-    <w:p>
-      <w:pPr>
-        <w:pStyle w:val="FootnoteText"/>
-        <w:rPr>
-          <w:lang w:val="en-GB"/>
-        </w:rPr>
-      </w:pPr>
-      <w:r>
-        <w:rPr>
-          <w:rStyle w:val="FootnoteReference"/>
-        </w:rPr>
-        <w:footnoteRef/>
-      </w:r>
-      <w:r>
-        <w:rPr>
-          <w:lang w:val="en-GB"/>
-        </w:rPr>
-        <w:t xml:space="preserve"> </w:t>
-      </w:r>
-      <w:proofErr w:type="spellStart"/>
-      <w:r>
-        <w:rPr>
-          <w:lang w:val="en-GB"/>
-        </w:rPr>
-        <w:t>Grindstaff</w:t>
-      </w:r>
-      <w:proofErr w:type="spellEnd"/>
-      <w:r>
-        <w:rPr>
-          <w:lang w:val="en-GB"/>
-        </w:rPr>
-        <w:t>, Laura Anne (Britannica),</w:t>
-      </w:r>
-      <w:r>
-        <w:rPr>
-          <w:lang w:val="en-GB"/>
-        </w:rPr>
-        <w:t xml:space="preserve"> 2022 </w:t>
-      </w:r>
-      <w:hyperlink r:id="rId2" w:history="1">
-        <w:r>
-          <w:rPr>
-            <w:rStyle w:val="Hyperlink"/>
-            <w:lang w:val="en-GB"/>
-          </w:rPr>
-          <w:t>Cheerleading | Definition, History, &amp; Facts | Britannica</w:t>
-        </w:r>
-      </w:hyperlink>
-    </w:p>
-    <w:p>
-      <w:pPr>
-        <w:pStyle w:val="FootnoteText"/>
-        <w:ind w:firstLine="0"/>
-        <w:rPr>
-          <w:lang w:val="en-GB"/>
-        </w:rPr>
-      </w:pPr>
-      <w:r>
-        <w:rPr>
-          <w:lang w:val="en-GB"/>
-        </w:rPr>
-        <w:t xml:space="preserve"> </w:t>
-      </w:r>
-    </w:p>
-  </w:footnote>
-  <w:footnote w:id="5">
-    <w:p>
-      <w:pPr>
-        <w:pStyle w:val="FootnoteText"/>
-        <w:rPr>
-          <w:lang w:val="en-GB"/>
-        </w:rPr>
-      </w:pPr>
-      <w:r>
-        <w:rPr>
-          <w:rStyle w:val="FootnoteReference"/>
-        </w:rPr>
-        <w:footnoteRef/>
-      </w:r>
-      <w:r>
-        <w:rPr>
-          <w:lang w:val="en-GB"/>
-        </w:rPr>
-        <w:t xml:space="preserve"> </w:t>
-      </w:r>
-      <w:r>
-        <w:rPr>
-          <w:lang w:val="en-GB"/>
-        </w:rPr>
-        <w:t xml:space="preserve">USA cheer </w:t>
-      </w:r>
-      <w:hyperlink r:id="rId3" w:history="1">
-        <w:r>
-          <w:rPr>
-            <w:rStyle w:val="Hyperlink"/>
-            <w:lang w:val="en-GB"/>
-          </w:rPr>
-          <w:t>History of Cheerleading - USA Cheer</w:t>
-        </w:r>
-      </w:hyperlink>
-    </w:p>
-  </w:footnote>
-  <w:footnote w:id="6">
-    <w:p>
-      <w:pPr>
-        <w:pStyle w:val="FootnoteText"/>
-        <w:rPr>
-          <w:lang w:val="en-GB"/>
-        </w:rPr>
-      </w:pPr>
-      <w:r>
-        <w:rPr>
-          <w:rStyle w:val="FootnoteReference"/>
-        </w:rPr>
-        <w:footnoteRef/>
-      </w:r>
-      <w:r>
-        <w:rPr>
-          <w:lang w:val="en-GB"/>
-        </w:rPr>
-        <w:t xml:space="preserve"> </w:t>
-      </w:r>
-      <w:r>
-        <w:rPr>
-          <w:lang w:val="en-GB"/>
-        </w:rPr>
-        <w:t xml:space="preserve">CCVD </w:t>
-      </w:r>
-      <w:proofErr w:type="spellStart"/>
-      <w:r>
-        <w:rPr>
-          <w:lang w:val="en-GB"/>
-        </w:rPr>
-        <w:t>statistik</w:t>
-      </w:r>
-      <w:proofErr w:type="spellEnd"/>
-      <w:r>
-        <w:rPr>
-          <w:lang w:val="en-GB"/>
-        </w:rPr>
-        <w:t xml:space="preserve"> M/W?</w:t>
-      </w:r>
-    </w:p>
-  </w:footnote>
-  <w:footnote w:id="7">
-    <w:p>
-      <w:pPr>
-        <w:pStyle w:val="FootnoteText"/>
-        <w:rPr>
-          <w:lang w:val="en-GB"/>
-        </w:rPr>
-      </w:pPr>
-      <w:r>
-        <w:rPr>
-          <w:rStyle w:val="FootnoteReference"/>
-        </w:rPr>
-        <w:footnoteRef/>
-      </w:r>
-      <w:r>
-        <w:rPr>
-          <w:lang w:val="en-GB"/>
-        </w:rPr>
-        <w:t xml:space="preserve"> </w:t>
-      </w:r>
-      <w:hyperlink r:id="rId4" w:history="1">
-        <w:r>
-          <w:rPr>
-            <w:rStyle w:val="Hyperlink"/>
-            <w:lang w:val="en-GB"/>
-          </w:rPr>
-          <w:t>ICU - International Cheer Union (olympics.com)</w:t>
-        </w:r>
-      </w:hyperlink>
+          <w:lang w:val="en-GB"/>
+        </w:rPr>
+        <w:t>CCVD statistik M/W?</w:t>
+      </w:r>
     </w:p>
   </w:footnote>
 </w:footnotes>
 </file>
 
 <file path=word/numbering.xml><?xml version="1.0" encoding="utf-8"?>
-<w:numbering xmlns:wpc="http://schemas.microsoft.com/office/word/2010/wordprocessingCanvas" xmlns:cx="http://schemas.microsoft.com/office/drawing/2014/chartex" xmlns:cx1="http://schemas.microsoft.com/office/drawing/2015/9/8/chartex" xmlns:cx2="http://schemas.microsoft.com/office/drawing/2015/10/21/chartex" xmlns:cx3="http://schemas.microsoft.com/office/drawing/2016/5/9/chartex" xmlns:cx4="http://schemas.microsoft.com/office/drawing/2016/5/10/chartex" xmlns:cx5="http://schemas.microsoft.com/office/drawing/2016/5/11/chartex" xmlns:cx6="http://schemas.microsoft.com/office/drawing/2016/5/12/chartex" xmlns:cx7="http://schemas.microsoft.com/office/drawing/2016/5/13/chartex" xmlns:cx8="http://schemas.microsoft.com/office/drawing/2016/5/14/chartex" xmlns:mc="http://schemas.openxmlformats.org/markup-compatibility/2006" xmlns:aink="http://schemas.microsoft.com/office/drawing/2016/ink" xmlns:am3d="http://schemas.microsoft.com/office/drawing/2017/model3d" xmlns:o="urn:schemas-microsoft-com:office:office" xmlns:oel="http://schemas.microsoft.com/office/2019/extlst" xmlns:r="http://schemas.openxmlformats.org/officeDocument/2006/relationships" xmlns:m="http://schemas.openxmlformats.org/officeDocument/2006/math" xmlns:v="urn:schemas-microsoft-com:vml" xmlns:wp14="http://schemas.microsoft.com/office/word/2010/wordprocessingDrawing" xmlns:wp="http://schemas.openxmlformats.org/drawingml/2006/wordprocessingDrawing" xmlns:w10="urn:schemas-microsoft-com:office:word" xmlns:w="http://schemas.openxmlformats.org/wordprocessingml/2006/main" xmlns:w14="http://schemas.microsoft.com/office/word/2010/wordml" xmlns:w15="http://schemas.microsoft.com/office/word/2012/wordml" xmlns:w16cex="http://schemas.microsoft.com/office/word/2018/wordml/cex" xmlns:w16cid="http://schemas.microsoft.com/office/word/2016/wordml/cid" xmlns:w16="http://schemas.microsoft.com/office/word/2018/wordml" xmlns:w16du="http://schemas.microsoft.com/office/word/2023/wordml/word16du" xmlns:w16sdtdh="http://schemas.microsoft.com/office/word/2020/wordml/sdtdatahash" xmlns:w16se="http://schemas.microsoft.com/office/word/2015/wordml/symex" xmlns:wpg="http://schemas.microsoft.com/office/word/2010/wordprocessingGroup" xmlns:wpi="http://schemas.microsoft.com/office/word/2010/wordprocessingInk" xmlns:wne="http://schemas.microsoft.com/office/word/2006/wordml" xmlns:wps="http://schemas.microsoft.com/office/word/2010/wordprocessingShape" mc:Ignorable="w14 w15 w16se w16cid w16 w16cex w16sdtdh wp14">
+<w:numbering xmlns:wpc="http://schemas.microsoft.com/office/word/2010/wordprocessingCanvas" xmlns:cx="http://schemas.microsoft.com/office/drawing/2014/chartex" xmlns:cx1="http://schemas.microsoft.com/office/drawing/2015/9/8/chartex" xmlns:cx2="http://schemas.microsoft.com/office/drawing/2015/10/21/chartex" xmlns:cx3="http://schemas.microsoft.com/office/drawing/2016/5/9/chartex" xmlns:cx4="http://schemas.microsoft.com/office/drawing/2016/5/10/chartex" xmlns:cx5="http://schemas.microsoft.com/office/drawing/2016/5/11/chartex" xmlns:cx6="http://schemas.microsoft.com/office/drawing/2016/5/12/chartex" xmlns:cx7="http://schemas.microsoft.com/office/drawing/2016/5/13/chartex" xmlns:cx8="http://schemas.microsoft.com/office/drawing/2016/5/14/chartex" xmlns:mc="http://schemas.openxmlformats.org/markup-compatibility/2006" xmlns:aink="http://schemas.microsoft.com/office/drawing/2016/ink" xmlns:am3d="http://schemas.microsoft.com/office/drawing/2017/model3d" xmlns:o="urn:schemas-microsoft-com:office:office" xmlns:oel="http://schemas.microsoft.com/office/2019/extlst" xmlns:r="http://schemas.openxmlformats.org/officeDocument/2006/relationships" xmlns:m="http://schemas.openxmlformats.org/officeDocument/2006/math" xmlns:v="urn:schemas-microsoft-com:vml" xmlns:wp14="http://schemas.microsoft.com/office/word/2010/wordprocessingDrawing" xmlns:wp="http://schemas.openxmlformats.org/drawingml/2006/wordprocessingDrawing" xmlns:w10="urn:schemas-microsoft-com:office:word" xmlns:w="http://schemas.openxmlformats.org/wordprocessingml/2006/main" xmlns:w14="http://schemas.microsoft.com/office/word/2010/wordml" xmlns:w15="http://schemas.microsoft.com/office/word/2012/wordml" xmlns:w16cex="http://schemas.microsoft.com/office/word/2018/wordml/cex" xmlns:w16cid="http://schemas.microsoft.com/office/word/2016/wordml/cid" xmlns:w16="http://schemas.microsoft.com/office/word/2018/wordml" xmlns:w16sdtdh="http://schemas.microsoft.com/office/word/2020/wordml/sdtdatahash" xmlns:w16se="http://schemas.microsoft.com/office/word/2015/wordml/symex" xmlns:wpg="http://schemas.microsoft.com/office/word/2010/wordprocessingGroup" xmlns:wpi="http://schemas.microsoft.com/office/word/2010/wordprocessingInk" xmlns:wne="http://schemas.microsoft.com/office/word/2006/wordml" xmlns:wps="http://schemas.microsoft.com/office/word/2010/wordprocessingShape" mc:Ignorable="w14 w15 w16se w16cid w16 w16cex w16sdtdh wp14">
   <w:abstractNum w:abstractNumId="0" w15:restartNumberingAfterBreak="0">
     <w:nsid w:val="02022EBA"/>
     <w:multiLevelType w:val="hybridMultilevel"/>
@@ -4834,9 +4799,10 @@
     <w:link w:val="Heading1Char"/>
     <w:uiPriority w:val="9"/>
     <w:qFormat/>
-    <w:rsid w:val="00B73E66"/>
+    <w:rsid w:val="00D42CC0"/>
     <w:pPr>
       <w:pageBreakBefore/>
+      <w:ind w:firstLine="0"/>
       <w:jc w:val="center"/>
       <w:outlineLvl w:val="0"/>
     </w:pPr>
@@ -4977,7 +4943,7 @@
     <w:basedOn w:val="DefaultParagraphFont"/>
     <w:link w:val="Heading1"/>
     <w:uiPriority w:val="9"/>
-    <w:rsid w:val="00B73E66"/>
+    <w:rsid w:val="00D42CC0"/>
     <w:rPr>
       <w:rFonts w:ascii="Arial" w:hAnsi="Arial" w:cs="Arial"/>
       <w:b/>
@@ -5134,7 +5100,6 @@
       <w:keepLines/>
       <w:pageBreakBefore w:val="0"/>
       <w:spacing w:before="240" w:after="0" w:line="259" w:lineRule="auto"/>
-      <w:ind w:firstLine="0"/>
       <w:jc w:val="left"/>
       <w:outlineLvl w:val="9"/>
     </w:pPr>

</xml_diff>